<commit_message>
Daily Commit Tag 3 10.03.2022
added Projekt cambotmanager
</commit_message>
<xml_diff>
--- a/Dokumentation/IPA Maurice Meier.docx
+++ b/Dokumentation/IPA Maurice Meier.docx
@@ -311,7 +311,7 @@
         <w:pStyle w:val="Heading1"/>
       </w:pPr>
       <w:bookmarkStart w:id="0" w:name="_Toc96951818"/>
-      <w:bookmarkStart w:id="1" w:name="_Toc97473377"/>
+      <w:bookmarkStart w:id="1" w:name="_Toc97792409"/>
       <w:r>
         <w:lastRenderedPageBreak/>
         <w:t>Änderungsnachweis</w:t>
@@ -498,6 +498,61 @@
             </w:pPr>
             <w:r>
               <w:t>Teil 2: Informieren</w:t>
+            </w:r>
+          </w:p>
+        </w:tc>
+      </w:tr>
+      <w:tr>
+        <w:trPr>
+          <w:cnfStyle w:val="000000100000" w:firstRow="0" w:lastRow="0" w:firstColumn="0" w:lastColumn="0" w:oddVBand="0" w:evenVBand="0" w:oddHBand="1" w:evenHBand="0" w:firstRowFirstColumn="0" w:firstRowLastColumn="0" w:lastRowFirstColumn="0" w:lastRowLastColumn="0"/>
+        </w:trPr>
+        <w:tc>
+          <w:tcPr>
+            <w:cnfStyle w:val="001000000000" w:firstRow="0" w:lastRow="0" w:firstColumn="1" w:lastColumn="0" w:oddVBand="0" w:evenVBand="0" w:oddHBand="0" w:evenHBand="0" w:firstRowFirstColumn="0" w:firstRowLastColumn="0" w:lastRowFirstColumn="0" w:lastRowLastColumn="0"/>
+            <w:tcW w:w="2254" w:type="dxa"/>
+          </w:tcPr>
+          <w:p>
+            <w:r>
+              <w:t>0.3</w:t>
+            </w:r>
+          </w:p>
+        </w:tc>
+        <w:tc>
+          <w:tcPr>
+            <w:tcW w:w="2254" w:type="dxa"/>
+          </w:tcPr>
+          <w:p>
+            <w:pPr>
+              <w:cnfStyle w:val="000000100000" w:firstRow="0" w:lastRow="0" w:firstColumn="0" w:lastColumn="0" w:oddVBand="0" w:evenVBand="0" w:oddHBand="1" w:evenHBand="0" w:firstRowFirstColumn="0" w:firstRowLastColumn="0" w:lastRowFirstColumn="0" w:lastRowLastColumn="0"/>
+            </w:pPr>
+            <w:r>
+              <w:t>10.03.2022</w:t>
+            </w:r>
+          </w:p>
+        </w:tc>
+        <w:tc>
+          <w:tcPr>
+            <w:tcW w:w="2254" w:type="dxa"/>
+          </w:tcPr>
+          <w:p>
+            <w:pPr>
+              <w:cnfStyle w:val="000000100000" w:firstRow="0" w:lastRow="0" w:firstColumn="0" w:lastColumn="0" w:oddVBand="0" w:evenVBand="0" w:oddHBand="1" w:evenHBand="0" w:firstRowFirstColumn="0" w:firstRowLastColumn="0" w:lastRowFirstColumn="0" w:lastRowLastColumn="0"/>
+            </w:pPr>
+            <w:r>
+              <w:t>Maurice Meier</w:t>
+            </w:r>
+          </w:p>
+        </w:tc>
+        <w:tc>
+          <w:tcPr>
+            <w:tcW w:w="2164" w:type="dxa"/>
+          </w:tcPr>
+          <w:p>
+            <w:pPr>
+              <w:cnfStyle w:val="000000100000" w:firstRow="0" w:lastRow="0" w:firstColumn="0" w:lastColumn="0" w:oddVBand="0" w:evenVBand="0" w:oddHBand="1" w:evenHBand="0" w:firstRowFirstColumn="0" w:firstRowLastColumn="0" w:lastRowFirstColumn="0" w:lastRowLastColumn="0"/>
+            </w:pPr>
+            <w:r>
+              <w:t>Teil 2: Planen</w:t>
             </w:r>
           </w:p>
         </w:tc>
@@ -586,7 +641,7 @@
           <w:r>
             <w:fldChar w:fldCharType="separate"/>
           </w:r>
-          <w:hyperlink w:anchor="_Toc97473377" w:history="1">
+          <w:hyperlink w:anchor="_Toc97792409" w:history="1">
             <w:r>
               <w:rPr>
                 <w:rStyle w:val="Hyperlink"/>
@@ -629,7 +684,7 @@
                 <w:noProof/>
                 <w:webHidden/>
               </w:rPr>
-              <w:instrText xml:space="preserve"> PAGEREF _Toc97473377 \h </w:instrText>
+              <w:instrText xml:space="preserve"> PAGEREF _Toc97792409 \h </w:instrText>
             </w:r>
             <w:r>
               <w:rPr>
@@ -674,7 +729,7 @@
               <w:lang w:eastAsia="de-CH"/>
             </w:rPr>
           </w:pPr>
-          <w:hyperlink w:anchor="_Toc97473378" w:history="1">
+          <w:hyperlink w:anchor="_Toc97792410" w:history="1">
             <w:r>
               <w:rPr>
                 <w:rStyle w:val="Hyperlink"/>
@@ -696,7 +751,7 @@
                 <w:rStyle w:val="Hyperlink"/>
                 <w:noProof/>
               </w:rPr>
-              <w:t>Abstract</w:t>
+              <w:t>Kurzfassung</w:t>
             </w:r>
             <w:r>
               <w:rPr>
@@ -717,7 +772,7 @@
                 <w:noProof/>
                 <w:webHidden/>
               </w:rPr>
-              <w:instrText xml:space="preserve"> PAGEREF _Toc97473378 \h </w:instrText>
+              <w:instrText xml:space="preserve"> PAGEREF _Toc97792410 \h </w:instrText>
             </w:r>
             <w:r>
               <w:rPr>
@@ -762,7 +817,7 @@
               <w:lang w:eastAsia="de-CH"/>
             </w:rPr>
           </w:pPr>
-          <w:hyperlink w:anchor="_Toc97473379" w:history="1">
+          <w:hyperlink w:anchor="_Toc97792411" w:history="1">
             <w:r>
               <w:rPr>
                 <w:rStyle w:val="Hyperlink"/>
@@ -784,7 +839,7 @@
                 <w:rStyle w:val="Hyperlink"/>
                 <w:noProof/>
               </w:rPr>
-              <w:t>Ausgangslage</w:t>
+              <w:t>Ausgangssituation</w:t>
             </w:r>
             <w:r>
               <w:rPr>
@@ -805,7 +860,7 @@
                 <w:noProof/>
                 <w:webHidden/>
               </w:rPr>
-              <w:instrText xml:space="preserve"> PAGEREF _Toc97473379 \h </w:instrText>
+              <w:instrText xml:space="preserve"> PAGEREF _Toc97792411 \h </w:instrText>
             </w:r>
             <w:r>
               <w:rPr>
@@ -850,7 +905,7 @@
               <w:lang w:eastAsia="de-CH"/>
             </w:rPr>
           </w:pPr>
-          <w:hyperlink w:anchor="_Toc97473380" w:history="1">
+          <w:hyperlink w:anchor="_Toc97792412" w:history="1">
             <w:r>
               <w:rPr>
                 <w:rStyle w:val="Hyperlink"/>
@@ -872,7 +927,7 @@
                 <w:rStyle w:val="Hyperlink"/>
                 <w:noProof/>
               </w:rPr>
-              <w:t>Vorgehen</w:t>
+              <w:t>Umsetzung</w:t>
             </w:r>
             <w:r>
               <w:rPr>
@@ -893,7 +948,7 @@
                 <w:noProof/>
                 <w:webHidden/>
               </w:rPr>
-              <w:instrText xml:space="preserve"> PAGEREF _Toc97473380 \h </w:instrText>
+              <w:instrText xml:space="preserve"> PAGEREF _Toc97792412 \h </w:instrText>
             </w:r>
             <w:r>
               <w:rPr>
@@ -938,7 +993,7 @@
               <w:lang w:eastAsia="de-CH"/>
             </w:rPr>
           </w:pPr>
-          <w:hyperlink w:anchor="_Toc97473381" w:history="1">
+          <w:hyperlink w:anchor="_Toc97792413" w:history="1">
             <w:r>
               <w:rPr>
                 <w:rStyle w:val="Hyperlink"/>
@@ -981,7 +1036,7 @@
                 <w:noProof/>
                 <w:webHidden/>
               </w:rPr>
-              <w:instrText xml:space="preserve"> PAGEREF _Toc97473381 \h </w:instrText>
+              <w:instrText xml:space="preserve"> PAGEREF _Toc97792413 \h </w:instrText>
             </w:r>
             <w:r>
               <w:rPr>
@@ -1026,7 +1081,7 @@
               <w:lang w:eastAsia="de-CH"/>
             </w:rPr>
           </w:pPr>
-          <w:hyperlink w:anchor="_Toc97473382" w:history="1">
+          <w:hyperlink w:anchor="_Toc97792414" w:history="1">
             <w:r>
               <w:rPr>
                 <w:rStyle w:val="Hyperlink"/>
@@ -1069,7 +1124,7 @@
                 <w:noProof/>
                 <w:webHidden/>
               </w:rPr>
-              <w:instrText xml:space="preserve"> PAGEREF _Toc97473382 \h </w:instrText>
+              <w:instrText xml:space="preserve"> PAGEREF _Toc97792414 \h </w:instrText>
             </w:r>
             <w:r>
               <w:rPr>
@@ -1114,7 +1169,7 @@
               <w:lang w:eastAsia="de-CH"/>
             </w:rPr>
           </w:pPr>
-          <w:hyperlink w:anchor="_Toc97473383" w:history="1">
+          <w:hyperlink w:anchor="_Toc97792415" w:history="1">
             <w:r>
               <w:rPr>
                 <w:rStyle w:val="Hyperlink"/>
@@ -1157,7 +1212,7 @@
                 <w:noProof/>
                 <w:webHidden/>
               </w:rPr>
-              <w:instrText xml:space="preserve"> PAGEREF _Toc97473383 \h </w:instrText>
+              <w:instrText xml:space="preserve"> PAGEREF _Toc97792415 \h </w:instrText>
             </w:r>
             <w:r>
               <w:rPr>
@@ -1202,7 +1257,7 @@
               <w:lang w:eastAsia="de-CH"/>
             </w:rPr>
           </w:pPr>
-          <w:hyperlink w:anchor="_Toc97473384" w:history="1">
+          <w:hyperlink w:anchor="_Toc97792416" w:history="1">
             <w:r>
               <w:rPr>
                 <w:rStyle w:val="Hyperlink"/>
@@ -1245,7 +1300,7 @@
                 <w:noProof/>
                 <w:webHidden/>
               </w:rPr>
-              <w:instrText xml:space="preserve"> PAGEREF _Toc97473384 \h </w:instrText>
+              <w:instrText xml:space="preserve"> PAGEREF _Toc97792416 \h </w:instrText>
             </w:r>
             <w:r>
               <w:rPr>
@@ -1290,7 +1345,7 @@
               <w:lang w:eastAsia="de-CH"/>
             </w:rPr>
           </w:pPr>
-          <w:hyperlink w:anchor="_Toc97473385" w:history="1">
+          <w:hyperlink w:anchor="_Toc97792417" w:history="1">
             <w:r>
               <w:rPr>
                 <w:rStyle w:val="Hyperlink"/>
@@ -1333,7 +1388,7 @@
                 <w:noProof/>
                 <w:webHidden/>
               </w:rPr>
-              <w:instrText xml:space="preserve"> PAGEREF _Toc97473385 \h </w:instrText>
+              <w:instrText xml:space="preserve"> PAGEREF _Toc97792417 \h </w:instrText>
             </w:r>
             <w:r>
               <w:rPr>
@@ -1378,7 +1433,7 @@
               <w:lang w:eastAsia="de-CH"/>
             </w:rPr>
           </w:pPr>
-          <w:hyperlink w:anchor="_Toc97473386" w:history="1">
+          <w:hyperlink w:anchor="_Toc97792418" w:history="1">
             <w:r>
               <w:rPr>
                 <w:rStyle w:val="Hyperlink"/>
@@ -1421,7 +1476,7 @@
                 <w:noProof/>
                 <w:webHidden/>
               </w:rPr>
-              <w:instrText xml:space="preserve"> PAGEREF _Toc97473386 \h </w:instrText>
+              <w:instrText xml:space="preserve"> PAGEREF _Toc97792418 \h </w:instrText>
             </w:r>
             <w:r>
               <w:rPr>
@@ -1441,7 +1496,7 @@
                 <w:noProof/>
                 <w:webHidden/>
               </w:rPr>
-              <w:t>5</w:t>
+              <w:t>6</w:t>
             </w:r>
             <w:r>
               <w:rPr>
@@ -1466,7 +1521,7 @@
               <w:lang w:eastAsia="de-CH"/>
             </w:rPr>
           </w:pPr>
-          <w:hyperlink w:anchor="_Toc97473387" w:history="1">
+          <w:hyperlink w:anchor="_Toc97792419" w:history="1">
             <w:r>
               <w:rPr>
                 <w:rStyle w:val="Hyperlink"/>
@@ -1509,7 +1564,7 @@
                 <w:noProof/>
                 <w:webHidden/>
               </w:rPr>
-              <w:instrText xml:space="preserve"> PAGEREF _Toc97473387 \h </w:instrText>
+              <w:instrText xml:space="preserve"> PAGEREF _Toc97792419 \h </w:instrText>
             </w:r>
             <w:r>
               <w:rPr>
@@ -1529,7 +1584,7 @@
                 <w:noProof/>
                 <w:webHidden/>
               </w:rPr>
-              <w:t>6</w:t>
+              <w:t>7</w:t>
             </w:r>
             <w:r>
               <w:rPr>
@@ -1554,7 +1609,7 @@
               <w:lang w:eastAsia="de-CH"/>
             </w:rPr>
           </w:pPr>
-          <w:hyperlink w:anchor="_Toc97473388" w:history="1">
+          <w:hyperlink w:anchor="_Toc97792420" w:history="1">
             <w:r>
               <w:rPr>
                 <w:rStyle w:val="Hyperlink"/>
@@ -1597,7 +1652,7 @@
                 <w:noProof/>
                 <w:webHidden/>
               </w:rPr>
-              <w:instrText xml:space="preserve"> PAGEREF _Toc97473388 \h </w:instrText>
+              <w:instrText xml:space="preserve"> PAGEREF _Toc97792420 \h </w:instrText>
             </w:r>
             <w:r>
               <w:rPr>
@@ -1617,7 +1672,7 @@
                 <w:noProof/>
                 <w:webHidden/>
               </w:rPr>
-              <w:t>6</w:t>
+              <w:t>7</w:t>
             </w:r>
             <w:r>
               <w:rPr>
@@ -1642,7 +1697,7 @@
               <w:lang w:eastAsia="de-CH"/>
             </w:rPr>
           </w:pPr>
-          <w:hyperlink w:anchor="_Toc97473389" w:history="1">
+          <w:hyperlink w:anchor="_Toc97792421" w:history="1">
             <w:r>
               <w:rPr>
                 <w:rStyle w:val="Hyperlink"/>
@@ -1685,7 +1740,7 @@
                 <w:noProof/>
                 <w:webHidden/>
               </w:rPr>
-              <w:instrText xml:space="preserve"> PAGEREF _Toc97473389 \h </w:instrText>
+              <w:instrText xml:space="preserve"> PAGEREF _Toc97792421 \h </w:instrText>
             </w:r>
             <w:r>
               <w:rPr>
@@ -1705,7 +1760,7 @@
                 <w:noProof/>
                 <w:webHidden/>
               </w:rPr>
-              <w:t>6</w:t>
+              <w:t>7</w:t>
             </w:r>
             <w:r>
               <w:rPr>
@@ -1730,7 +1785,7 @@
               <w:lang w:eastAsia="de-CH"/>
             </w:rPr>
           </w:pPr>
-          <w:hyperlink w:anchor="_Toc97473390" w:history="1">
+          <w:hyperlink w:anchor="_Toc97792422" w:history="1">
             <w:r>
               <w:rPr>
                 <w:rStyle w:val="Hyperlink"/>
@@ -1773,7 +1828,7 @@
                 <w:noProof/>
                 <w:webHidden/>
               </w:rPr>
-              <w:instrText xml:space="preserve"> PAGEREF _Toc97473390 \h </w:instrText>
+              <w:instrText xml:space="preserve"> PAGEREF _Toc97792422 \h </w:instrText>
             </w:r>
             <w:r>
               <w:rPr>
@@ -1793,7 +1848,7 @@
                 <w:noProof/>
                 <w:webHidden/>
               </w:rPr>
-              <w:t>6</w:t>
+              <w:t>7</w:t>
             </w:r>
             <w:r>
               <w:rPr>
@@ -1818,7 +1873,7 @@
               <w:lang w:eastAsia="de-CH"/>
             </w:rPr>
           </w:pPr>
-          <w:hyperlink w:anchor="_Toc97473391" w:history="1">
+          <w:hyperlink w:anchor="_Toc97792423" w:history="1">
             <w:r>
               <w:rPr>
                 <w:rStyle w:val="Hyperlink"/>
@@ -1861,7 +1916,7 @@
                 <w:noProof/>
                 <w:webHidden/>
               </w:rPr>
-              <w:instrText xml:space="preserve"> PAGEREF _Toc97473391 \h </w:instrText>
+              <w:instrText xml:space="preserve"> PAGEREF _Toc97792423 \h </w:instrText>
             </w:r>
             <w:r>
               <w:rPr>
@@ -1881,7 +1936,7 @@
                 <w:noProof/>
                 <w:webHidden/>
               </w:rPr>
-              <w:t>6</w:t>
+              <w:t>7</w:t>
             </w:r>
             <w:r>
               <w:rPr>
@@ -1906,7 +1961,7 @@
               <w:lang w:eastAsia="de-CH"/>
             </w:rPr>
           </w:pPr>
-          <w:hyperlink w:anchor="_Toc97473392" w:history="1">
+          <w:hyperlink w:anchor="_Toc97792424" w:history="1">
             <w:r>
               <w:rPr>
                 <w:rStyle w:val="Hyperlink"/>
@@ -1949,7 +2004,7 @@
                 <w:noProof/>
                 <w:webHidden/>
               </w:rPr>
-              <w:instrText xml:space="preserve"> PAGEREF _Toc97473392 \h </w:instrText>
+              <w:instrText xml:space="preserve"> PAGEREF _Toc97792424 \h </w:instrText>
             </w:r>
             <w:r>
               <w:rPr>
@@ -1969,7 +2024,7 @@
                 <w:noProof/>
                 <w:webHidden/>
               </w:rPr>
-              <w:t>6</w:t>
+              <w:t>8</w:t>
             </w:r>
             <w:r>
               <w:rPr>
@@ -1994,7 +2049,7 @@
               <w:lang w:eastAsia="de-CH"/>
             </w:rPr>
           </w:pPr>
-          <w:hyperlink w:anchor="_Toc97473393" w:history="1">
+          <w:hyperlink w:anchor="_Toc97792425" w:history="1">
             <w:r>
               <w:rPr>
                 <w:rStyle w:val="Hyperlink"/>
@@ -2037,7 +2092,7 @@
                 <w:noProof/>
                 <w:webHidden/>
               </w:rPr>
-              <w:instrText xml:space="preserve"> PAGEREF _Toc97473393 \h </w:instrText>
+              <w:instrText xml:space="preserve"> PAGEREF _Toc97792425 \h </w:instrText>
             </w:r>
             <w:r>
               <w:rPr>
@@ -2057,7 +2112,7 @@
                 <w:noProof/>
                 <w:webHidden/>
               </w:rPr>
-              <w:t>6</w:t>
+              <w:t>8</w:t>
             </w:r>
             <w:r>
               <w:rPr>
@@ -2082,7 +2137,7 @@
               <w:lang w:eastAsia="de-CH"/>
             </w:rPr>
           </w:pPr>
-          <w:hyperlink w:anchor="_Toc97473394" w:history="1">
+          <w:hyperlink w:anchor="_Toc97792426" w:history="1">
             <w:r>
               <w:rPr>
                 <w:rStyle w:val="Hyperlink"/>
@@ -2125,7 +2180,7 @@
                 <w:noProof/>
                 <w:webHidden/>
               </w:rPr>
-              <w:instrText xml:space="preserve"> PAGEREF _Toc97473394 \h </w:instrText>
+              <w:instrText xml:space="preserve"> PAGEREF _Toc97792426 \h </w:instrText>
             </w:r>
             <w:r>
               <w:rPr>
@@ -2145,7 +2200,7 @@
                 <w:noProof/>
                 <w:webHidden/>
               </w:rPr>
-              <w:t>7</w:t>
+              <w:t>9</w:t>
             </w:r>
             <w:r>
               <w:rPr>
@@ -2170,7 +2225,7 @@
               <w:lang w:eastAsia="de-CH"/>
             </w:rPr>
           </w:pPr>
-          <w:hyperlink w:anchor="_Toc97473395" w:history="1">
+          <w:hyperlink w:anchor="_Toc97792427" w:history="1">
             <w:r>
               <w:rPr>
                 <w:rStyle w:val="Hyperlink"/>
@@ -2213,7 +2268,7 @@
                 <w:noProof/>
                 <w:webHidden/>
               </w:rPr>
-              <w:instrText xml:space="preserve"> PAGEREF _Toc97473395 \h </w:instrText>
+              <w:instrText xml:space="preserve"> PAGEREF _Toc97792427 \h </w:instrText>
             </w:r>
             <w:r>
               <w:rPr>
@@ -2233,7 +2288,7 @@
                 <w:noProof/>
                 <w:webHidden/>
               </w:rPr>
-              <w:t>8</w:t>
+              <w:t>10</w:t>
             </w:r>
             <w:r>
               <w:rPr>
@@ -2258,7 +2313,7 @@
               <w:lang w:eastAsia="de-CH"/>
             </w:rPr>
           </w:pPr>
-          <w:hyperlink w:anchor="_Toc97473396" w:history="1">
+          <w:hyperlink w:anchor="_Toc97792428" w:history="1">
             <w:r>
               <w:rPr>
                 <w:rStyle w:val="Hyperlink"/>
@@ -2280,7 +2335,7 @@
                 <w:rStyle w:val="Hyperlink"/>
                 <w:noProof/>
               </w:rPr>
-              <w:t>Montag, 06.03.2022 Tag 1</w:t>
+              <w:t>Montag, 06.03.2022 / Tag 1</w:t>
             </w:r>
             <w:r>
               <w:rPr>
@@ -2301,7 +2356,7 @@
                 <w:noProof/>
                 <w:webHidden/>
               </w:rPr>
-              <w:instrText xml:space="preserve"> PAGEREF _Toc97473396 \h </w:instrText>
+              <w:instrText xml:space="preserve"> PAGEREF _Toc97792428 \h </w:instrText>
             </w:r>
             <w:r>
               <w:rPr>
@@ -2321,7 +2376,7 @@
                 <w:noProof/>
                 <w:webHidden/>
               </w:rPr>
-              <w:t>8</w:t>
+              <w:t>10</w:t>
             </w:r>
             <w:r>
               <w:rPr>
@@ -2346,7 +2401,7 @@
               <w:lang w:eastAsia="de-CH"/>
             </w:rPr>
           </w:pPr>
-          <w:hyperlink w:anchor="_Toc97473397" w:history="1">
+          <w:hyperlink w:anchor="_Toc97792429" w:history="1">
             <w:r>
               <w:rPr>
                 <w:rStyle w:val="Hyperlink"/>
@@ -2368,7 +2423,15 @@
                 <w:rStyle w:val="Hyperlink"/>
                 <w:noProof/>
               </w:rPr>
-              <w:t>Probleme/Lösungen</w:t>
+              <w:t xml:space="preserve">Probleme/Fragen &amp; </w:t>
+            </w:r>
+            <w:r>
+              <w:rPr>
+                <w:rStyle w:val="Hyperlink"/>
+                <w:noProof/>
+                <w:lang w:eastAsia="zh-CN"/>
+              </w:rPr>
+              <w:t>Ergriffene Massnahmen</w:t>
             </w:r>
             <w:r>
               <w:rPr>
@@ -2389,7 +2452,7 @@
                 <w:noProof/>
                 <w:webHidden/>
               </w:rPr>
-              <w:instrText xml:space="preserve"> PAGEREF _Toc97473397 \h </w:instrText>
+              <w:instrText xml:space="preserve"> PAGEREF _Toc97792429 \h </w:instrText>
             </w:r>
             <w:r>
               <w:rPr>
@@ -2409,7 +2472,7 @@
                 <w:noProof/>
                 <w:webHidden/>
               </w:rPr>
-              <w:t>8</w:t>
+              <w:t>10</w:t>
             </w:r>
             <w:r>
               <w:rPr>
@@ -2434,7 +2497,7 @@
               <w:lang w:eastAsia="de-CH"/>
             </w:rPr>
           </w:pPr>
-          <w:hyperlink w:anchor="_Toc97473398" w:history="1">
+          <w:hyperlink w:anchor="_Toc97792430" w:history="1">
             <w:r>
               <w:rPr>
                 <w:rStyle w:val="Hyperlink"/>
@@ -2477,7 +2540,7 @@
                 <w:noProof/>
                 <w:webHidden/>
               </w:rPr>
-              <w:instrText xml:space="preserve"> PAGEREF _Toc97473398 \h </w:instrText>
+              <w:instrText xml:space="preserve"> PAGEREF _Toc97792430 \h </w:instrText>
             </w:r>
             <w:r>
               <w:rPr>
@@ -2497,7 +2560,279 @@
                 <w:noProof/>
                 <w:webHidden/>
               </w:rPr>
-              <w:t>8</w:t>
+              <w:t>10</w:t>
+            </w:r>
+            <w:r>
+              <w:rPr>
+                <w:noProof/>
+                <w:webHidden/>
+              </w:rPr>
+              <w:fldChar w:fldCharType="end"/>
+            </w:r>
+          </w:hyperlink>
+        </w:p>
+        <w:p>
+          <w:pPr>
+            <w:pStyle w:val="TOC2"/>
+            <w:tabs>
+              <w:tab w:val="left" w:pos="880"/>
+              <w:tab w:val="right" w:leader="dot" w:pos="9016"/>
+            </w:tabs>
+            <w:rPr>
+              <w:rFonts w:eastAsiaTheme="minorEastAsia"/>
+              <w:noProof/>
+              <w:sz w:val="22"/>
+              <w:lang w:eastAsia="de-CH"/>
+            </w:rPr>
+          </w:pPr>
+          <w:hyperlink w:anchor="_Toc97792431" w:history="1">
+            <w:r>
+              <w:rPr>
+                <w:rStyle w:val="Hyperlink"/>
+                <w:noProof/>
+              </w:rPr>
+              <w:t>6.2.</w:t>
+            </w:r>
+            <w:r>
+              <w:rPr>
+                <w:rFonts w:eastAsiaTheme="minorEastAsia"/>
+                <w:noProof/>
+                <w:sz w:val="22"/>
+                <w:lang w:eastAsia="de-CH"/>
+              </w:rPr>
+              <w:tab/>
+            </w:r>
+            <w:r>
+              <w:rPr>
+                <w:rStyle w:val="Hyperlink"/>
+                <w:noProof/>
+              </w:rPr>
+              <w:t>Mittwoch, 08.03.2022 / Tag 2</w:t>
+            </w:r>
+            <w:r>
+              <w:rPr>
+                <w:noProof/>
+                <w:webHidden/>
+              </w:rPr>
+              <w:tab/>
+            </w:r>
+            <w:r>
+              <w:rPr>
+                <w:noProof/>
+                <w:webHidden/>
+              </w:rPr>
+              <w:fldChar w:fldCharType="begin"/>
+            </w:r>
+            <w:r>
+              <w:rPr>
+                <w:noProof/>
+                <w:webHidden/>
+              </w:rPr>
+              <w:instrText xml:space="preserve"> PAGEREF _Toc97792431 \h </w:instrText>
+            </w:r>
+            <w:r>
+              <w:rPr>
+                <w:noProof/>
+                <w:webHidden/>
+              </w:rPr>
+            </w:r>
+            <w:r>
+              <w:rPr>
+                <w:noProof/>
+                <w:webHidden/>
+              </w:rPr>
+              <w:fldChar w:fldCharType="separate"/>
+            </w:r>
+            <w:r>
+              <w:rPr>
+                <w:noProof/>
+                <w:webHidden/>
+              </w:rPr>
+              <w:t>11</w:t>
+            </w:r>
+            <w:r>
+              <w:rPr>
+                <w:noProof/>
+                <w:webHidden/>
+              </w:rPr>
+              <w:fldChar w:fldCharType="end"/>
+            </w:r>
+          </w:hyperlink>
+        </w:p>
+        <w:p>
+          <w:pPr>
+            <w:pStyle w:val="TOC3"/>
+            <w:tabs>
+              <w:tab w:val="left" w:pos="1320"/>
+              <w:tab w:val="right" w:leader="dot" w:pos="9016"/>
+            </w:tabs>
+            <w:rPr>
+              <w:rFonts w:eastAsiaTheme="minorEastAsia"/>
+              <w:noProof/>
+              <w:sz w:val="22"/>
+              <w:lang w:eastAsia="de-CH"/>
+            </w:rPr>
+          </w:pPr>
+          <w:hyperlink w:anchor="_Toc97792432" w:history="1">
+            <w:r>
+              <w:rPr>
+                <w:rStyle w:val="Hyperlink"/>
+                <w:noProof/>
+              </w:rPr>
+              <w:t>6.2.1.</w:t>
+            </w:r>
+            <w:r>
+              <w:rPr>
+                <w:rFonts w:eastAsiaTheme="minorEastAsia"/>
+                <w:noProof/>
+                <w:sz w:val="22"/>
+                <w:lang w:eastAsia="de-CH"/>
+              </w:rPr>
+              <w:tab/>
+            </w:r>
+            <w:r>
+              <w:rPr>
+                <w:rStyle w:val="Hyperlink"/>
+                <w:noProof/>
+              </w:rPr>
+              <w:t xml:space="preserve">Probleme/Fragen &amp; </w:t>
+            </w:r>
+            <w:r>
+              <w:rPr>
+                <w:rStyle w:val="Hyperlink"/>
+                <w:noProof/>
+                <w:lang w:eastAsia="zh-CN"/>
+              </w:rPr>
+              <w:t>Ergriffene Massnahmen</w:t>
+            </w:r>
+            <w:r>
+              <w:rPr>
+                <w:noProof/>
+                <w:webHidden/>
+              </w:rPr>
+              <w:tab/>
+            </w:r>
+            <w:r>
+              <w:rPr>
+                <w:noProof/>
+                <w:webHidden/>
+              </w:rPr>
+              <w:fldChar w:fldCharType="begin"/>
+            </w:r>
+            <w:r>
+              <w:rPr>
+                <w:noProof/>
+                <w:webHidden/>
+              </w:rPr>
+              <w:instrText xml:space="preserve"> PAGEREF _Toc97792432 \h </w:instrText>
+            </w:r>
+            <w:r>
+              <w:rPr>
+                <w:noProof/>
+                <w:webHidden/>
+              </w:rPr>
+            </w:r>
+            <w:r>
+              <w:rPr>
+                <w:noProof/>
+                <w:webHidden/>
+              </w:rPr>
+              <w:fldChar w:fldCharType="separate"/>
+            </w:r>
+            <w:r>
+              <w:rPr>
+                <w:noProof/>
+                <w:webHidden/>
+              </w:rPr>
+              <w:t>11</w:t>
+            </w:r>
+            <w:r>
+              <w:rPr>
+                <w:noProof/>
+                <w:webHidden/>
+              </w:rPr>
+              <w:fldChar w:fldCharType="end"/>
+            </w:r>
+          </w:hyperlink>
+        </w:p>
+        <w:p>
+          <w:pPr>
+            <w:pStyle w:val="TOC3"/>
+            <w:tabs>
+              <w:tab w:val="left" w:pos="1320"/>
+              <w:tab w:val="right" w:leader="dot" w:pos="9016"/>
+            </w:tabs>
+            <w:rPr>
+              <w:rFonts w:eastAsiaTheme="minorEastAsia"/>
+              <w:noProof/>
+              <w:sz w:val="22"/>
+              <w:lang w:eastAsia="de-CH"/>
+            </w:rPr>
+          </w:pPr>
+          <w:hyperlink w:anchor="_Toc97792433" w:history="1">
+            <w:r>
+              <w:rPr>
+                <w:rStyle w:val="Hyperlink"/>
+                <w:noProof/>
+              </w:rPr>
+              <w:t>6.2.2.</w:t>
+            </w:r>
+            <w:r>
+              <w:rPr>
+                <w:rFonts w:eastAsiaTheme="minorEastAsia"/>
+                <w:noProof/>
+                <w:sz w:val="22"/>
+                <w:lang w:eastAsia="de-CH"/>
+              </w:rPr>
+              <w:tab/>
+            </w:r>
+            <w:r>
+              <w:rPr>
+                <w:rStyle w:val="Hyperlink"/>
+                <w:noProof/>
+              </w:rPr>
+              <w:t>Bemerkungen</w:t>
+            </w:r>
+            <w:r>
+              <w:rPr>
+                <w:noProof/>
+                <w:webHidden/>
+              </w:rPr>
+              <w:tab/>
+            </w:r>
+            <w:r>
+              <w:rPr>
+                <w:noProof/>
+                <w:webHidden/>
+              </w:rPr>
+              <w:fldChar w:fldCharType="begin"/>
+            </w:r>
+            <w:r>
+              <w:rPr>
+                <w:noProof/>
+                <w:webHidden/>
+              </w:rPr>
+              <w:instrText xml:space="preserve"> PAGEREF _Toc97792433 \h </w:instrText>
+            </w:r>
+            <w:r>
+              <w:rPr>
+                <w:noProof/>
+                <w:webHidden/>
+              </w:rPr>
+            </w:r>
+            <w:r>
+              <w:rPr>
+                <w:noProof/>
+                <w:webHidden/>
+              </w:rPr>
+              <w:fldChar w:fldCharType="separate"/>
+            </w:r>
+            <w:r>
+              <w:rPr>
+                <w:noProof/>
+                <w:webHidden/>
+              </w:rPr>
+              <w:t>11</w:t>
             </w:r>
             <w:r>
               <w:rPr>
@@ -2522,7 +2857,7 @@
               <w:lang w:eastAsia="de-CH"/>
             </w:rPr>
           </w:pPr>
-          <w:hyperlink w:anchor="_Toc97473399" w:history="1">
+          <w:hyperlink w:anchor="_Toc97792434" w:history="1">
             <w:r>
               <w:rPr>
                 <w:rStyle w:val="Hyperlink"/>
@@ -2565,7 +2900,7 @@
                 <w:noProof/>
                 <w:webHidden/>
               </w:rPr>
-              <w:instrText xml:space="preserve"> PAGEREF _Toc97473399 \h </w:instrText>
+              <w:instrText xml:space="preserve"> PAGEREF _Toc97792434 \h </w:instrText>
             </w:r>
             <w:r>
               <w:rPr>
@@ -2585,7 +2920,7 @@
                 <w:noProof/>
                 <w:webHidden/>
               </w:rPr>
-              <w:t>9</w:t>
+              <w:t>12</w:t>
             </w:r>
             <w:r>
               <w:rPr>
@@ -2610,7 +2945,7 @@
               <w:lang w:eastAsia="de-CH"/>
             </w:rPr>
           </w:pPr>
-          <w:hyperlink w:anchor="_Toc97473400" w:history="1">
+          <w:hyperlink w:anchor="_Toc97792435" w:history="1">
             <w:r>
               <w:rPr>
                 <w:rStyle w:val="Hyperlink"/>
@@ -2653,7 +2988,7 @@
                 <w:noProof/>
                 <w:webHidden/>
               </w:rPr>
-              <w:instrText xml:space="preserve"> PAGEREF _Toc97473400 \h </w:instrText>
+              <w:instrText xml:space="preserve"> PAGEREF _Toc97792435 \h </w:instrText>
             </w:r>
             <w:r>
               <w:rPr>
@@ -2673,7 +3008,7 @@
                 <w:noProof/>
                 <w:webHidden/>
               </w:rPr>
-              <w:t>9</w:t>
+              <w:t>12</w:t>
             </w:r>
             <w:r>
               <w:rPr>
@@ -2698,7 +3033,7 @@
               <w:lang w:eastAsia="de-CH"/>
             </w:rPr>
           </w:pPr>
-          <w:hyperlink w:anchor="_Toc97473401" w:history="1">
+          <w:hyperlink w:anchor="_Toc97792436" w:history="1">
             <w:r>
               <w:rPr>
                 <w:rStyle w:val="Hyperlink"/>
@@ -2720,7 +3055,7 @@
                 <w:rStyle w:val="Hyperlink"/>
                 <w:noProof/>
               </w:rPr>
-              <w:t>System</w:t>
+              <w:t>Systemaufbau</w:t>
             </w:r>
             <w:r>
               <w:rPr>
@@ -2741,7 +3076,7 @@
                 <w:noProof/>
                 <w:webHidden/>
               </w:rPr>
-              <w:instrText xml:space="preserve"> PAGEREF _Toc97473401 \h </w:instrText>
+              <w:instrText xml:space="preserve"> PAGEREF _Toc97792436 \h </w:instrText>
             </w:r>
             <w:r>
               <w:rPr>
@@ -2761,7 +3096,7 @@
                 <w:noProof/>
                 <w:webHidden/>
               </w:rPr>
-              <w:t>9</w:t>
+              <w:t>13</w:t>
             </w:r>
             <w:r>
               <w:rPr>
@@ -2786,7 +3121,7 @@
               <w:lang w:eastAsia="de-CH"/>
             </w:rPr>
           </w:pPr>
-          <w:hyperlink w:anchor="_Toc97473402" w:history="1">
+          <w:hyperlink w:anchor="_Toc97792437" w:history="1">
             <w:r>
               <w:rPr>
                 <w:rStyle w:val="Hyperlink"/>
@@ -2829,7 +3164,7 @@
                 <w:noProof/>
                 <w:webHidden/>
               </w:rPr>
-              <w:instrText xml:space="preserve"> PAGEREF _Toc97473402 \h </w:instrText>
+              <w:instrText xml:space="preserve"> PAGEREF _Toc97792437 \h </w:instrText>
             </w:r>
             <w:r>
               <w:rPr>
@@ -2849,7 +3184,7 @@
                 <w:noProof/>
                 <w:webHidden/>
               </w:rPr>
-              <w:t>9</w:t>
+              <w:t>14</w:t>
             </w:r>
             <w:r>
               <w:rPr>
@@ -2874,7 +3209,7 @@
               <w:lang w:eastAsia="de-CH"/>
             </w:rPr>
           </w:pPr>
-          <w:hyperlink w:anchor="_Toc97473403" w:history="1">
+          <w:hyperlink w:anchor="_Toc97792438" w:history="1">
             <w:r>
               <w:rPr>
                 <w:rStyle w:val="Hyperlink"/>
@@ -2917,7 +3252,7 @@
                 <w:noProof/>
                 <w:webHidden/>
               </w:rPr>
-              <w:instrText xml:space="preserve"> PAGEREF _Toc97473403 \h </w:instrText>
+              <w:instrText xml:space="preserve"> PAGEREF _Toc97792438 \h </w:instrText>
             </w:r>
             <w:r>
               <w:rPr>
@@ -2937,7 +3272,271 @@
                 <w:noProof/>
                 <w:webHidden/>
               </w:rPr>
-              <w:t>9</w:t>
+              <w:t>14</w:t>
+            </w:r>
+            <w:r>
+              <w:rPr>
+                <w:noProof/>
+                <w:webHidden/>
+              </w:rPr>
+              <w:fldChar w:fldCharType="end"/>
+            </w:r>
+          </w:hyperlink>
+        </w:p>
+        <w:p>
+          <w:pPr>
+            <w:pStyle w:val="TOC3"/>
+            <w:tabs>
+              <w:tab w:val="left" w:pos="1320"/>
+              <w:tab w:val="right" w:leader="dot" w:pos="9016"/>
+            </w:tabs>
+            <w:rPr>
+              <w:rFonts w:eastAsiaTheme="minorEastAsia"/>
+              <w:noProof/>
+              <w:sz w:val="22"/>
+              <w:lang w:eastAsia="de-CH"/>
+            </w:rPr>
+          </w:pPr>
+          <w:hyperlink w:anchor="_Toc97792439" w:history="1">
+            <w:r>
+              <w:rPr>
+                <w:rStyle w:val="Hyperlink"/>
+                <w:noProof/>
+              </w:rPr>
+              <w:t>7.3.1.</w:t>
+            </w:r>
+            <w:r>
+              <w:rPr>
+                <w:rFonts w:eastAsiaTheme="minorEastAsia"/>
+                <w:noProof/>
+                <w:sz w:val="22"/>
+                <w:lang w:eastAsia="de-CH"/>
+              </w:rPr>
+              <w:tab/>
+            </w:r>
+            <w:r>
+              <w:rPr>
+                <w:rStyle w:val="Hyperlink"/>
+                <w:noProof/>
+              </w:rPr>
+              <w:t>Django Rest</w:t>
+            </w:r>
+            <w:r>
+              <w:rPr>
+                <w:noProof/>
+                <w:webHidden/>
+              </w:rPr>
+              <w:tab/>
+            </w:r>
+            <w:r>
+              <w:rPr>
+                <w:noProof/>
+                <w:webHidden/>
+              </w:rPr>
+              <w:fldChar w:fldCharType="begin"/>
+            </w:r>
+            <w:r>
+              <w:rPr>
+                <w:noProof/>
+                <w:webHidden/>
+              </w:rPr>
+              <w:instrText xml:space="preserve"> PAGEREF _Toc97792439 \h </w:instrText>
+            </w:r>
+            <w:r>
+              <w:rPr>
+                <w:noProof/>
+                <w:webHidden/>
+              </w:rPr>
+            </w:r>
+            <w:r>
+              <w:rPr>
+                <w:noProof/>
+                <w:webHidden/>
+              </w:rPr>
+              <w:fldChar w:fldCharType="separate"/>
+            </w:r>
+            <w:r>
+              <w:rPr>
+                <w:noProof/>
+                <w:webHidden/>
+              </w:rPr>
+              <w:t>14</w:t>
+            </w:r>
+            <w:r>
+              <w:rPr>
+                <w:noProof/>
+                <w:webHidden/>
+              </w:rPr>
+              <w:fldChar w:fldCharType="end"/>
+            </w:r>
+          </w:hyperlink>
+        </w:p>
+        <w:p>
+          <w:pPr>
+            <w:pStyle w:val="TOC3"/>
+            <w:tabs>
+              <w:tab w:val="left" w:pos="1320"/>
+              <w:tab w:val="right" w:leader="dot" w:pos="9016"/>
+            </w:tabs>
+            <w:rPr>
+              <w:rFonts w:eastAsiaTheme="minorEastAsia"/>
+              <w:noProof/>
+              <w:sz w:val="22"/>
+              <w:lang w:eastAsia="de-CH"/>
+            </w:rPr>
+          </w:pPr>
+          <w:hyperlink w:anchor="_Toc97792440" w:history="1">
+            <w:r>
+              <w:rPr>
+                <w:rStyle w:val="Hyperlink"/>
+                <w:noProof/>
+              </w:rPr>
+              <w:t>7.3.2.</w:t>
+            </w:r>
+            <w:r>
+              <w:rPr>
+                <w:rFonts w:eastAsiaTheme="minorEastAsia"/>
+                <w:noProof/>
+                <w:sz w:val="22"/>
+                <w:lang w:eastAsia="de-CH"/>
+              </w:rPr>
+              <w:tab/>
+            </w:r>
+            <w:r>
+              <w:rPr>
+                <w:rStyle w:val="Hyperlink"/>
+                <w:noProof/>
+              </w:rPr>
+              <w:t>Flask Restful</w:t>
+            </w:r>
+            <w:r>
+              <w:rPr>
+                <w:noProof/>
+                <w:webHidden/>
+              </w:rPr>
+              <w:tab/>
+            </w:r>
+            <w:r>
+              <w:rPr>
+                <w:noProof/>
+                <w:webHidden/>
+              </w:rPr>
+              <w:fldChar w:fldCharType="begin"/>
+            </w:r>
+            <w:r>
+              <w:rPr>
+                <w:noProof/>
+                <w:webHidden/>
+              </w:rPr>
+              <w:instrText xml:space="preserve"> PAGEREF _Toc97792440 \h </w:instrText>
+            </w:r>
+            <w:r>
+              <w:rPr>
+                <w:noProof/>
+                <w:webHidden/>
+              </w:rPr>
+            </w:r>
+            <w:r>
+              <w:rPr>
+                <w:noProof/>
+                <w:webHidden/>
+              </w:rPr>
+              <w:fldChar w:fldCharType="separate"/>
+            </w:r>
+            <w:r>
+              <w:rPr>
+                <w:noProof/>
+                <w:webHidden/>
+              </w:rPr>
+              <w:t>14</w:t>
+            </w:r>
+            <w:r>
+              <w:rPr>
+                <w:noProof/>
+                <w:webHidden/>
+              </w:rPr>
+              <w:fldChar w:fldCharType="end"/>
+            </w:r>
+          </w:hyperlink>
+        </w:p>
+        <w:p>
+          <w:pPr>
+            <w:pStyle w:val="TOC3"/>
+            <w:tabs>
+              <w:tab w:val="left" w:pos="1320"/>
+              <w:tab w:val="right" w:leader="dot" w:pos="9016"/>
+            </w:tabs>
+            <w:rPr>
+              <w:rFonts w:eastAsiaTheme="minorEastAsia"/>
+              <w:noProof/>
+              <w:sz w:val="22"/>
+              <w:lang w:eastAsia="de-CH"/>
+            </w:rPr>
+          </w:pPr>
+          <w:hyperlink w:anchor="_Toc97792441" w:history="1">
+            <w:r>
+              <w:rPr>
+                <w:rStyle w:val="Hyperlink"/>
+                <w:noProof/>
+              </w:rPr>
+              <w:t>7.3.3.</w:t>
+            </w:r>
+            <w:r>
+              <w:rPr>
+                <w:rFonts w:eastAsiaTheme="minorEastAsia"/>
+                <w:noProof/>
+                <w:sz w:val="22"/>
+                <w:lang w:eastAsia="de-CH"/>
+              </w:rPr>
+              <w:tab/>
+            </w:r>
+            <w:r>
+              <w:rPr>
+                <w:rStyle w:val="Hyperlink"/>
+                <w:noProof/>
+              </w:rPr>
+              <w:t>Fast API</w:t>
+            </w:r>
+            <w:r>
+              <w:rPr>
+                <w:noProof/>
+                <w:webHidden/>
+              </w:rPr>
+              <w:tab/>
+            </w:r>
+            <w:r>
+              <w:rPr>
+                <w:noProof/>
+                <w:webHidden/>
+              </w:rPr>
+              <w:fldChar w:fldCharType="begin"/>
+            </w:r>
+            <w:r>
+              <w:rPr>
+                <w:noProof/>
+                <w:webHidden/>
+              </w:rPr>
+              <w:instrText xml:space="preserve"> PAGEREF _Toc97792441 \h </w:instrText>
+            </w:r>
+            <w:r>
+              <w:rPr>
+                <w:noProof/>
+                <w:webHidden/>
+              </w:rPr>
+            </w:r>
+            <w:r>
+              <w:rPr>
+                <w:noProof/>
+                <w:webHidden/>
+              </w:rPr>
+              <w:fldChar w:fldCharType="separate"/>
+            </w:r>
+            <w:r>
+              <w:rPr>
+                <w:noProof/>
+                <w:webHidden/>
+              </w:rPr>
+              <w:t>15</w:t>
             </w:r>
             <w:r>
               <w:rPr>
@@ -2962,7 +3561,7 @@
               <w:lang w:eastAsia="de-CH"/>
             </w:rPr>
           </w:pPr>
-          <w:hyperlink w:anchor="_Toc97473404" w:history="1">
+          <w:hyperlink w:anchor="_Toc97792442" w:history="1">
             <w:r>
               <w:rPr>
                 <w:rStyle w:val="Hyperlink"/>
@@ -3005,7 +3604,7 @@
                 <w:noProof/>
                 <w:webHidden/>
               </w:rPr>
-              <w:instrText xml:space="preserve"> PAGEREF _Toc97473404 \h </w:instrText>
+              <w:instrText xml:space="preserve"> PAGEREF _Toc97792442 \h </w:instrText>
             </w:r>
             <w:r>
               <w:rPr>
@@ -3025,7 +3624,95 @@
                 <w:noProof/>
                 <w:webHidden/>
               </w:rPr>
-              <w:t>9</w:t>
+              <w:t>15</w:t>
+            </w:r>
+            <w:r>
+              <w:rPr>
+                <w:noProof/>
+                <w:webHidden/>
+              </w:rPr>
+              <w:fldChar w:fldCharType="end"/>
+            </w:r>
+          </w:hyperlink>
+        </w:p>
+        <w:p>
+          <w:pPr>
+            <w:pStyle w:val="TOC3"/>
+            <w:tabs>
+              <w:tab w:val="left" w:pos="1320"/>
+              <w:tab w:val="right" w:leader="dot" w:pos="9016"/>
+            </w:tabs>
+            <w:rPr>
+              <w:rFonts w:eastAsiaTheme="minorEastAsia"/>
+              <w:noProof/>
+              <w:sz w:val="22"/>
+              <w:lang w:eastAsia="de-CH"/>
+            </w:rPr>
+          </w:pPr>
+          <w:hyperlink w:anchor="_Toc97792443" w:history="1">
+            <w:r>
+              <w:rPr>
+                <w:rStyle w:val="Hyperlink"/>
+                <w:noProof/>
+              </w:rPr>
+              <w:t>7.4.1.</w:t>
+            </w:r>
+            <w:r>
+              <w:rPr>
+                <w:rFonts w:eastAsiaTheme="minorEastAsia"/>
+                <w:noProof/>
+                <w:sz w:val="22"/>
+                <w:lang w:eastAsia="de-CH"/>
+              </w:rPr>
+              <w:tab/>
+            </w:r>
+            <w:r>
+              <w:rPr>
+                <w:rStyle w:val="Hyperlink"/>
+                <w:noProof/>
+              </w:rPr>
+              <w:t>NGINX VS Apache</w:t>
+            </w:r>
+            <w:r>
+              <w:rPr>
+                <w:noProof/>
+                <w:webHidden/>
+              </w:rPr>
+              <w:tab/>
+            </w:r>
+            <w:r>
+              <w:rPr>
+                <w:noProof/>
+                <w:webHidden/>
+              </w:rPr>
+              <w:fldChar w:fldCharType="begin"/>
+            </w:r>
+            <w:r>
+              <w:rPr>
+                <w:noProof/>
+                <w:webHidden/>
+              </w:rPr>
+              <w:instrText xml:space="preserve"> PAGEREF _Toc97792443 \h </w:instrText>
+            </w:r>
+            <w:r>
+              <w:rPr>
+                <w:noProof/>
+                <w:webHidden/>
+              </w:rPr>
+            </w:r>
+            <w:r>
+              <w:rPr>
+                <w:noProof/>
+                <w:webHidden/>
+              </w:rPr>
+              <w:fldChar w:fldCharType="separate"/>
+            </w:r>
+            <w:r>
+              <w:rPr>
+                <w:noProof/>
+                <w:webHidden/>
+              </w:rPr>
+              <w:t>15</w:t>
             </w:r>
             <w:r>
               <w:rPr>
@@ -3050,7 +3737,7 @@
               <w:lang w:eastAsia="de-CH"/>
             </w:rPr>
           </w:pPr>
-          <w:hyperlink w:anchor="_Toc97473405" w:history="1">
+          <w:hyperlink w:anchor="_Toc97792444" w:history="1">
             <w:r>
               <w:rPr>
                 <w:rStyle w:val="Hyperlink"/>
@@ -3093,7 +3780,7 @@
                 <w:noProof/>
                 <w:webHidden/>
               </w:rPr>
-              <w:instrText xml:space="preserve"> PAGEREF _Toc97473405 \h </w:instrText>
+              <w:instrText xml:space="preserve"> PAGEREF _Toc97792444 \h </w:instrText>
             </w:r>
             <w:r>
               <w:rPr>
@@ -3113,7 +3800,271 @@
                 <w:noProof/>
                 <w:webHidden/>
               </w:rPr>
-              <w:t>10</w:t>
+              <w:t>16</w:t>
+            </w:r>
+            <w:r>
+              <w:rPr>
+                <w:noProof/>
+                <w:webHidden/>
+              </w:rPr>
+              <w:fldChar w:fldCharType="end"/>
+            </w:r>
+          </w:hyperlink>
+        </w:p>
+        <w:p>
+          <w:pPr>
+            <w:pStyle w:val="TOC2"/>
+            <w:tabs>
+              <w:tab w:val="left" w:pos="880"/>
+              <w:tab w:val="right" w:leader="dot" w:pos="9016"/>
+            </w:tabs>
+            <w:rPr>
+              <w:rFonts w:eastAsiaTheme="minorEastAsia"/>
+              <w:noProof/>
+              <w:sz w:val="22"/>
+              <w:lang w:eastAsia="de-CH"/>
+            </w:rPr>
+          </w:pPr>
+          <w:hyperlink w:anchor="_Toc97792445" w:history="1">
+            <w:r>
+              <w:rPr>
+                <w:rStyle w:val="Hyperlink"/>
+                <w:noProof/>
+              </w:rPr>
+              <w:t>8.1.</w:t>
+            </w:r>
+            <w:r>
+              <w:rPr>
+                <w:rFonts w:eastAsiaTheme="minorEastAsia"/>
+                <w:noProof/>
+                <w:sz w:val="22"/>
+                <w:lang w:eastAsia="de-CH"/>
+              </w:rPr>
+              <w:tab/>
+            </w:r>
+            <w:r>
+              <w:rPr>
+                <w:rStyle w:val="Hyperlink"/>
+                <w:noProof/>
+              </w:rPr>
+              <w:t>Cambotmanager</w:t>
+            </w:r>
+            <w:r>
+              <w:rPr>
+                <w:noProof/>
+                <w:webHidden/>
+              </w:rPr>
+              <w:tab/>
+            </w:r>
+            <w:r>
+              <w:rPr>
+                <w:noProof/>
+                <w:webHidden/>
+              </w:rPr>
+              <w:fldChar w:fldCharType="begin"/>
+            </w:r>
+            <w:r>
+              <w:rPr>
+                <w:noProof/>
+                <w:webHidden/>
+              </w:rPr>
+              <w:instrText xml:space="preserve"> PAGEREF _Toc97792445 \h </w:instrText>
+            </w:r>
+            <w:r>
+              <w:rPr>
+                <w:noProof/>
+                <w:webHidden/>
+              </w:rPr>
+            </w:r>
+            <w:r>
+              <w:rPr>
+                <w:noProof/>
+                <w:webHidden/>
+              </w:rPr>
+              <w:fldChar w:fldCharType="separate"/>
+            </w:r>
+            <w:r>
+              <w:rPr>
+                <w:noProof/>
+                <w:webHidden/>
+              </w:rPr>
+              <w:t>16</w:t>
+            </w:r>
+            <w:r>
+              <w:rPr>
+                <w:noProof/>
+                <w:webHidden/>
+              </w:rPr>
+              <w:fldChar w:fldCharType="end"/>
+            </w:r>
+          </w:hyperlink>
+        </w:p>
+        <w:p>
+          <w:pPr>
+            <w:pStyle w:val="TOC2"/>
+            <w:tabs>
+              <w:tab w:val="left" w:pos="880"/>
+              <w:tab w:val="right" w:leader="dot" w:pos="9016"/>
+            </w:tabs>
+            <w:rPr>
+              <w:rFonts w:eastAsiaTheme="minorEastAsia"/>
+              <w:noProof/>
+              <w:sz w:val="22"/>
+              <w:lang w:eastAsia="de-CH"/>
+            </w:rPr>
+          </w:pPr>
+          <w:hyperlink w:anchor="_Toc97792446" w:history="1">
+            <w:r>
+              <w:rPr>
+                <w:rStyle w:val="Hyperlink"/>
+                <w:noProof/>
+              </w:rPr>
+              <w:t>8.2.</w:t>
+            </w:r>
+            <w:r>
+              <w:rPr>
+                <w:rFonts w:eastAsiaTheme="minorEastAsia"/>
+                <w:noProof/>
+                <w:sz w:val="22"/>
+                <w:lang w:eastAsia="de-CH"/>
+              </w:rPr>
+              <w:tab/>
+            </w:r>
+            <w:r>
+              <w:rPr>
+                <w:rStyle w:val="Hyperlink"/>
+                <w:noProof/>
+              </w:rPr>
+              <w:t>Reverse Proxy</w:t>
+            </w:r>
+            <w:r>
+              <w:rPr>
+                <w:noProof/>
+                <w:webHidden/>
+              </w:rPr>
+              <w:tab/>
+            </w:r>
+            <w:r>
+              <w:rPr>
+                <w:noProof/>
+                <w:webHidden/>
+              </w:rPr>
+              <w:fldChar w:fldCharType="begin"/>
+            </w:r>
+            <w:r>
+              <w:rPr>
+                <w:noProof/>
+                <w:webHidden/>
+              </w:rPr>
+              <w:instrText xml:space="preserve"> PAGEREF _Toc97792446 \h </w:instrText>
+            </w:r>
+            <w:r>
+              <w:rPr>
+                <w:noProof/>
+                <w:webHidden/>
+              </w:rPr>
+            </w:r>
+            <w:r>
+              <w:rPr>
+                <w:noProof/>
+                <w:webHidden/>
+              </w:rPr>
+              <w:fldChar w:fldCharType="separate"/>
+            </w:r>
+            <w:r>
+              <w:rPr>
+                <w:noProof/>
+                <w:webHidden/>
+              </w:rPr>
+              <w:t>16</w:t>
+            </w:r>
+            <w:r>
+              <w:rPr>
+                <w:noProof/>
+                <w:webHidden/>
+              </w:rPr>
+              <w:fldChar w:fldCharType="end"/>
+            </w:r>
+          </w:hyperlink>
+        </w:p>
+        <w:p>
+          <w:pPr>
+            <w:pStyle w:val="TOC2"/>
+            <w:tabs>
+              <w:tab w:val="left" w:pos="880"/>
+              <w:tab w:val="right" w:leader="dot" w:pos="9016"/>
+            </w:tabs>
+            <w:rPr>
+              <w:rFonts w:eastAsiaTheme="minorEastAsia"/>
+              <w:noProof/>
+              <w:sz w:val="22"/>
+              <w:lang w:eastAsia="de-CH"/>
+            </w:rPr>
+          </w:pPr>
+          <w:hyperlink w:anchor="_Toc97792447" w:history="1">
+            <w:r>
+              <w:rPr>
+                <w:rStyle w:val="Hyperlink"/>
+                <w:noProof/>
+              </w:rPr>
+              <w:t>8.3.</w:t>
+            </w:r>
+            <w:r>
+              <w:rPr>
+                <w:rFonts w:eastAsiaTheme="minorEastAsia"/>
+                <w:noProof/>
+                <w:sz w:val="22"/>
+                <w:lang w:eastAsia="de-CH"/>
+              </w:rPr>
+              <w:tab/>
+            </w:r>
+            <w:r>
+              <w:rPr>
+                <w:rStyle w:val="Hyperlink"/>
+                <w:noProof/>
+              </w:rPr>
+              <w:t>UI</w:t>
+            </w:r>
+            <w:r>
+              <w:rPr>
+                <w:noProof/>
+                <w:webHidden/>
+              </w:rPr>
+              <w:tab/>
+            </w:r>
+            <w:r>
+              <w:rPr>
+                <w:noProof/>
+                <w:webHidden/>
+              </w:rPr>
+              <w:fldChar w:fldCharType="begin"/>
+            </w:r>
+            <w:r>
+              <w:rPr>
+                <w:noProof/>
+                <w:webHidden/>
+              </w:rPr>
+              <w:instrText xml:space="preserve"> PAGEREF _Toc97792447 \h </w:instrText>
+            </w:r>
+            <w:r>
+              <w:rPr>
+                <w:noProof/>
+                <w:webHidden/>
+              </w:rPr>
+            </w:r>
+            <w:r>
+              <w:rPr>
+                <w:noProof/>
+                <w:webHidden/>
+              </w:rPr>
+              <w:fldChar w:fldCharType="separate"/>
+            </w:r>
+            <w:r>
+              <w:rPr>
+                <w:noProof/>
+                <w:webHidden/>
+              </w:rPr>
+              <w:t>16</w:t>
             </w:r>
             <w:r>
               <w:rPr>
@@ -3138,7 +4089,7 @@
               <w:lang w:eastAsia="de-CH"/>
             </w:rPr>
           </w:pPr>
-          <w:hyperlink w:anchor="_Toc97473406" w:history="1">
+          <w:hyperlink w:anchor="_Toc97792448" w:history="1">
             <w:r>
               <w:rPr>
                 <w:rStyle w:val="Hyperlink"/>
@@ -3181,7 +4132,7 @@
                 <w:noProof/>
                 <w:webHidden/>
               </w:rPr>
-              <w:instrText xml:space="preserve"> PAGEREF _Toc97473406 \h </w:instrText>
+              <w:instrText xml:space="preserve"> PAGEREF _Toc97792448 \h </w:instrText>
             </w:r>
             <w:r>
               <w:rPr>
@@ -3201,7 +4152,7 @@
                 <w:noProof/>
                 <w:webHidden/>
               </w:rPr>
-              <w:t>10</w:t>
+              <w:t>16</w:t>
             </w:r>
             <w:r>
               <w:rPr>
@@ -3226,7 +4177,7 @@
               <w:lang w:eastAsia="de-CH"/>
             </w:rPr>
           </w:pPr>
-          <w:hyperlink w:anchor="_Toc97473407" w:history="1">
+          <w:hyperlink w:anchor="_Toc97792449" w:history="1">
             <w:r>
               <w:rPr>
                 <w:rStyle w:val="Hyperlink"/>
@@ -3269,7 +4220,7 @@
                 <w:noProof/>
                 <w:webHidden/>
               </w:rPr>
-              <w:instrText xml:space="preserve"> PAGEREF _Toc97473407 \h </w:instrText>
+              <w:instrText xml:space="preserve"> PAGEREF _Toc97792449 \h </w:instrText>
             </w:r>
             <w:r>
               <w:rPr>
@@ -3289,7 +4240,7 @@
                 <w:noProof/>
                 <w:webHidden/>
               </w:rPr>
-              <w:t>10</w:t>
+              <w:t>16</w:t>
             </w:r>
             <w:r>
               <w:rPr>
@@ -3314,7 +4265,7 @@
               <w:lang w:eastAsia="de-CH"/>
             </w:rPr>
           </w:pPr>
-          <w:hyperlink w:anchor="_Toc97473408" w:history="1">
+          <w:hyperlink w:anchor="_Toc97792450" w:history="1">
             <w:r>
               <w:rPr>
                 <w:rStyle w:val="Hyperlink"/>
@@ -3357,7 +4308,7 @@
                 <w:noProof/>
                 <w:webHidden/>
               </w:rPr>
-              <w:instrText xml:space="preserve"> PAGEREF _Toc97473408 \h </w:instrText>
+              <w:instrText xml:space="preserve"> PAGEREF _Toc97792450 \h </w:instrText>
             </w:r>
             <w:r>
               <w:rPr>
@@ -3377,7 +4328,7 @@
                 <w:noProof/>
                 <w:webHidden/>
               </w:rPr>
-              <w:t>11</w:t>
+              <w:t>17</w:t>
             </w:r>
             <w:r>
               <w:rPr>
@@ -3402,7 +4353,7 @@
               <w:lang w:eastAsia="de-CH"/>
             </w:rPr>
           </w:pPr>
-          <w:hyperlink w:anchor="_Toc97473409" w:history="1">
+          <w:hyperlink w:anchor="_Toc97792451" w:history="1">
             <w:r>
               <w:rPr>
                 <w:rStyle w:val="Hyperlink"/>
@@ -3445,7 +4396,7 @@
                 <w:noProof/>
                 <w:webHidden/>
               </w:rPr>
-              <w:instrText xml:space="preserve"> PAGEREF _Toc97473409 \h </w:instrText>
+              <w:instrText xml:space="preserve"> PAGEREF _Toc97792451 \h </w:instrText>
             </w:r>
             <w:r>
               <w:rPr>
@@ -3465,7 +4416,7 @@
                 <w:noProof/>
                 <w:webHidden/>
               </w:rPr>
-              <w:t>11</w:t>
+              <w:t>17</w:t>
             </w:r>
             <w:r>
               <w:rPr>
@@ -3490,7 +4441,7 @@
               <w:lang w:eastAsia="de-CH"/>
             </w:rPr>
           </w:pPr>
-          <w:hyperlink w:anchor="_Toc97473410" w:history="1">
+          <w:hyperlink w:anchor="_Toc97792452" w:history="1">
             <w:r>
               <w:rPr>
                 <w:rStyle w:val="Hyperlink"/>
@@ -3533,7 +4484,7 @@
                 <w:noProof/>
                 <w:webHidden/>
               </w:rPr>
-              <w:instrText xml:space="preserve"> PAGEREF _Toc97473410 \h </w:instrText>
+              <w:instrText xml:space="preserve"> PAGEREF _Toc97792452 \h </w:instrText>
             </w:r>
             <w:r>
               <w:rPr>
@@ -3553,7 +4504,7 @@
                 <w:noProof/>
                 <w:webHidden/>
               </w:rPr>
-              <w:t>11</w:t>
+              <w:t>17</w:t>
             </w:r>
             <w:r>
               <w:rPr>
@@ -3578,7 +4529,7 @@
               <w:lang w:eastAsia="de-CH"/>
             </w:rPr>
           </w:pPr>
-          <w:hyperlink w:anchor="_Toc97473411" w:history="1">
+          <w:hyperlink w:anchor="_Toc97792453" w:history="1">
             <w:r>
               <w:rPr>
                 <w:rStyle w:val="Hyperlink"/>
@@ -3621,7 +4572,7 @@
                 <w:noProof/>
                 <w:webHidden/>
               </w:rPr>
-              <w:instrText xml:space="preserve"> PAGEREF _Toc97473411 \h </w:instrText>
+              <w:instrText xml:space="preserve"> PAGEREF _Toc97792453 \h </w:instrText>
             </w:r>
             <w:r>
               <w:rPr>
@@ -3641,7 +4592,7 @@
                 <w:noProof/>
                 <w:webHidden/>
               </w:rPr>
-              <w:t>11</w:t>
+              <w:t>17</w:t>
             </w:r>
             <w:r>
               <w:rPr>
@@ -3666,7 +4617,7 @@
               <w:lang w:eastAsia="de-CH"/>
             </w:rPr>
           </w:pPr>
-          <w:hyperlink w:anchor="_Toc97473412" w:history="1">
+          <w:hyperlink w:anchor="_Toc97792454" w:history="1">
             <w:r>
               <w:rPr>
                 <w:rStyle w:val="Hyperlink"/>
@@ -3709,7 +4660,7 @@
                 <w:noProof/>
                 <w:webHidden/>
               </w:rPr>
-              <w:instrText xml:space="preserve"> PAGEREF _Toc97473412 \h </w:instrText>
+              <w:instrText xml:space="preserve"> PAGEREF _Toc97792454 \h </w:instrText>
             </w:r>
             <w:r>
               <w:rPr>
@@ -3729,7 +4680,7 @@
                 <w:noProof/>
                 <w:webHidden/>
               </w:rPr>
-              <w:t>12</w:t>
+              <w:t>18</w:t>
             </w:r>
             <w:r>
               <w:rPr>
@@ -3754,7 +4705,7 @@
               <w:lang w:eastAsia="de-CH"/>
             </w:rPr>
           </w:pPr>
-          <w:hyperlink w:anchor="_Toc97473413" w:history="1">
+          <w:hyperlink w:anchor="_Toc97792455" w:history="1">
             <w:r>
               <w:rPr>
                 <w:rStyle w:val="Hyperlink"/>
@@ -3797,7 +4748,7 @@
                 <w:noProof/>
                 <w:webHidden/>
               </w:rPr>
-              <w:instrText xml:space="preserve"> PAGEREF _Toc97473413 \h </w:instrText>
+              <w:instrText xml:space="preserve"> PAGEREF _Toc97792455 \h </w:instrText>
             </w:r>
             <w:r>
               <w:rPr>
@@ -3817,7 +4768,7 @@
                 <w:noProof/>
                 <w:webHidden/>
               </w:rPr>
-              <w:t>12</w:t>
+              <w:t>18</w:t>
             </w:r>
             <w:r>
               <w:rPr>
@@ -3842,7 +4793,7 @@
               <w:lang w:eastAsia="de-CH"/>
             </w:rPr>
           </w:pPr>
-          <w:hyperlink w:anchor="_Toc97473414" w:history="1">
+          <w:hyperlink w:anchor="_Toc97792456" w:history="1">
             <w:r>
               <w:rPr>
                 <w:rStyle w:val="Hyperlink"/>
@@ -3885,7 +4836,7 @@
                 <w:noProof/>
                 <w:webHidden/>
               </w:rPr>
-              <w:instrText xml:space="preserve"> PAGEREF _Toc97473414 \h </w:instrText>
+              <w:instrText xml:space="preserve"> PAGEREF _Toc97792456 \h </w:instrText>
             </w:r>
             <w:r>
               <w:rPr>
@@ -3905,7 +4856,7 @@
                 <w:noProof/>
                 <w:webHidden/>
               </w:rPr>
-              <w:t>13</w:t>
+              <w:t>19</w:t>
             </w:r>
             <w:r>
               <w:rPr>
@@ -3930,7 +4881,7 @@
               <w:lang w:eastAsia="de-CH"/>
             </w:rPr>
           </w:pPr>
-          <w:hyperlink w:anchor="_Toc97473415" w:history="1">
+          <w:hyperlink w:anchor="_Toc97792457" w:history="1">
             <w:r>
               <w:rPr>
                 <w:rStyle w:val="Hyperlink"/>
@@ -3973,7 +4924,7 @@
                 <w:noProof/>
                 <w:webHidden/>
               </w:rPr>
-              <w:instrText xml:space="preserve"> PAGEREF _Toc97473415 \h </w:instrText>
+              <w:instrText xml:space="preserve"> PAGEREF _Toc97792457 \h </w:instrText>
             </w:r>
             <w:r>
               <w:rPr>
@@ -3993,7 +4944,7 @@
                 <w:noProof/>
                 <w:webHidden/>
               </w:rPr>
-              <w:t>13</w:t>
+              <w:t>19</w:t>
             </w:r>
             <w:r>
               <w:rPr>
@@ -4018,7 +4969,7 @@
               <w:lang w:eastAsia="de-CH"/>
             </w:rPr>
           </w:pPr>
-          <w:hyperlink w:anchor="_Toc97473416" w:history="1">
+          <w:hyperlink w:anchor="_Toc97792458" w:history="1">
             <w:r>
               <w:rPr>
                 <w:rStyle w:val="Hyperlink"/>
@@ -4061,7 +5012,7 @@
                 <w:noProof/>
                 <w:webHidden/>
               </w:rPr>
-              <w:instrText xml:space="preserve"> PAGEREF _Toc97473416 \h </w:instrText>
+              <w:instrText xml:space="preserve"> PAGEREF _Toc97792458 \h </w:instrText>
             </w:r>
             <w:r>
               <w:rPr>
@@ -4081,7 +5032,7 @@
                 <w:noProof/>
                 <w:webHidden/>
               </w:rPr>
-              <w:t>13</w:t>
+              <w:t>19</w:t>
             </w:r>
             <w:r>
               <w:rPr>
@@ -4106,7 +5057,7 @@
               <w:lang w:eastAsia="de-CH"/>
             </w:rPr>
           </w:pPr>
-          <w:hyperlink w:anchor="_Toc97473417" w:history="1">
+          <w:hyperlink w:anchor="_Toc97792459" w:history="1">
             <w:r>
               <w:rPr>
                 <w:rStyle w:val="Hyperlink"/>
@@ -4149,7 +5100,7 @@
                 <w:noProof/>
                 <w:webHidden/>
               </w:rPr>
-              <w:instrText xml:space="preserve"> PAGEREF _Toc97473417 \h </w:instrText>
+              <w:instrText xml:space="preserve"> PAGEREF _Toc97792459 \h </w:instrText>
             </w:r>
             <w:r>
               <w:rPr>
@@ -4169,7 +5120,7 @@
                 <w:noProof/>
                 <w:webHidden/>
               </w:rPr>
-              <w:t>13</w:t>
+              <w:t>19</w:t>
             </w:r>
             <w:r>
               <w:rPr>
@@ -4194,7 +5145,7 @@
               <w:lang w:eastAsia="de-CH"/>
             </w:rPr>
           </w:pPr>
-          <w:hyperlink w:anchor="_Toc97473418" w:history="1">
+          <w:hyperlink w:anchor="_Toc97792460" w:history="1">
             <w:r>
               <w:rPr>
                 <w:rStyle w:val="Hyperlink"/>
@@ -4237,7 +5188,7 @@
                 <w:noProof/>
                 <w:webHidden/>
               </w:rPr>
-              <w:instrText xml:space="preserve"> PAGEREF _Toc97473418 \h </w:instrText>
+              <w:instrText xml:space="preserve"> PAGEREF _Toc97792460 \h </w:instrText>
             </w:r>
             <w:r>
               <w:rPr>
@@ -4257,7 +5208,7 @@
                 <w:noProof/>
                 <w:webHidden/>
               </w:rPr>
-              <w:t>13</w:t>
+              <w:t>19</w:t>
             </w:r>
             <w:r>
               <w:rPr>
@@ -4282,7 +5233,7 @@
               <w:lang w:eastAsia="de-CH"/>
             </w:rPr>
           </w:pPr>
-          <w:hyperlink w:anchor="_Toc97473419" w:history="1">
+          <w:hyperlink w:anchor="_Toc97792461" w:history="1">
             <w:r>
               <w:rPr>
                 <w:rStyle w:val="Hyperlink"/>
@@ -4325,7 +5276,7 @@
                 <w:noProof/>
                 <w:webHidden/>
               </w:rPr>
-              <w:instrText xml:space="preserve"> PAGEREF _Toc97473419 \h </w:instrText>
+              <w:instrText xml:space="preserve"> PAGEREF _Toc97792461 \h </w:instrText>
             </w:r>
             <w:r>
               <w:rPr>
@@ -4345,7 +5296,7 @@
                 <w:noProof/>
                 <w:webHidden/>
               </w:rPr>
-              <w:t>13</w:t>
+              <w:t>19</w:t>
             </w:r>
             <w:r>
               <w:rPr>
@@ -4370,7 +5321,7 @@
               <w:lang w:eastAsia="de-CH"/>
             </w:rPr>
           </w:pPr>
-          <w:hyperlink w:anchor="_Toc97473420" w:history="1">
+          <w:hyperlink w:anchor="_Toc97792462" w:history="1">
             <w:r>
               <w:rPr>
                 <w:rStyle w:val="Hyperlink"/>
@@ -4413,7 +5364,7 @@
                 <w:noProof/>
                 <w:webHidden/>
               </w:rPr>
-              <w:instrText xml:space="preserve"> PAGEREF _Toc97473420 \h </w:instrText>
+              <w:instrText xml:space="preserve"> PAGEREF _Toc97792462 \h </w:instrText>
             </w:r>
             <w:r>
               <w:rPr>
@@ -4433,7 +5384,7 @@
                 <w:noProof/>
                 <w:webHidden/>
               </w:rPr>
-              <w:t>13</w:t>
+              <w:t>19</w:t>
             </w:r>
             <w:r>
               <w:rPr>
@@ -4458,7 +5409,7 @@
               <w:lang w:eastAsia="de-CH"/>
             </w:rPr>
           </w:pPr>
-          <w:hyperlink w:anchor="_Toc97473421" w:history="1">
+          <w:hyperlink w:anchor="_Toc97792463" w:history="1">
             <w:r>
               <w:rPr>
                 <w:rStyle w:val="Hyperlink"/>
@@ -4501,7 +5452,7 @@
                 <w:noProof/>
                 <w:webHidden/>
               </w:rPr>
-              <w:instrText xml:space="preserve"> PAGEREF _Toc97473421 \h </w:instrText>
+              <w:instrText xml:space="preserve"> PAGEREF _Toc97792463 \h </w:instrText>
             </w:r>
             <w:r>
               <w:rPr>
@@ -4521,7 +5472,7 @@
                 <w:noProof/>
                 <w:webHidden/>
               </w:rPr>
-              <w:t>13</w:t>
+              <w:t>19</w:t>
             </w:r>
             <w:r>
               <w:rPr>
@@ -4576,35 +5527,41 @@
       <w:pPr>
         <w:pStyle w:val="Heading1"/>
       </w:pPr>
+      <w:bookmarkStart w:id="3" w:name="_Toc97792410"/>
       <w:r>
         <w:t>Kurzfassung</w:t>
       </w:r>
+      <w:bookmarkEnd w:id="3"/>
     </w:p>
     <w:p>
       <w:pPr>
         <w:pStyle w:val="Heading2"/>
       </w:pPr>
+      <w:bookmarkStart w:id="4" w:name="_Toc97792411"/>
       <w:r>
         <w:t>Ausgangssituation</w:t>
       </w:r>
+      <w:bookmarkEnd w:id="4"/>
     </w:p>
     <w:p>
       <w:pPr>
         <w:pStyle w:val="Heading2"/>
       </w:pPr>
+      <w:bookmarkStart w:id="5" w:name="_Toc97792412"/>
       <w:r>
         <w:t>Umsetzung</w:t>
       </w:r>
+      <w:bookmarkEnd w:id="5"/>
     </w:p>
     <w:p>
       <w:pPr>
         <w:pStyle w:val="Heading2"/>
       </w:pPr>
-      <w:bookmarkStart w:id="3" w:name="_Toc97473381"/>
+      <w:bookmarkStart w:id="6" w:name="_Toc97792413"/>
       <w:r>
         <w:t>Ergebnis</w:t>
       </w:r>
-      <w:bookmarkEnd w:id="3"/>
+      <w:bookmarkEnd w:id="6"/>
     </w:p>
     <w:p>
       <w:r>
@@ -4615,13 +5572,13 @@
       <w:pPr>
         <w:pStyle w:val="Heading1"/>
       </w:pPr>
-      <w:bookmarkStart w:id="4" w:name="_Toc97473382"/>
+      <w:bookmarkStart w:id="7" w:name="_Toc97792414"/>
       <w:r>
         <w:lastRenderedPageBreak/>
         <w:t>Projektorganisation</w:t>
       </w:r>
       <w:bookmarkEnd w:id="2"/>
-      <w:bookmarkEnd w:id="4"/>
+      <w:bookmarkEnd w:id="7"/>
       <w:r>
         <w:t xml:space="preserve"> </w:t>
       </w:r>
@@ -4630,13 +5587,13 @@
       <w:pPr>
         <w:pStyle w:val="Heading2"/>
       </w:pPr>
-      <w:bookmarkStart w:id="5" w:name="_Toc96951821"/>
-      <w:bookmarkStart w:id="6" w:name="_Toc97473383"/>
+      <w:bookmarkStart w:id="8" w:name="_Toc96951821"/>
+      <w:bookmarkStart w:id="9" w:name="_Toc97792415"/>
       <w:r>
         <w:t>Involvierte Personen</w:t>
       </w:r>
-      <w:bookmarkEnd w:id="5"/>
-      <w:bookmarkEnd w:id="6"/>
+      <w:bookmarkEnd w:id="8"/>
+      <w:bookmarkEnd w:id="9"/>
     </w:p>
     <w:p>
       <w:r>
@@ -5289,16 +6246,16 @@
       <w:pPr>
         <w:pStyle w:val="Heading2"/>
       </w:pPr>
-      <w:bookmarkStart w:id="7" w:name="_Toc96951822"/>
-      <w:bookmarkStart w:id="8" w:name="_Toc97473384"/>
+      <w:bookmarkStart w:id="10" w:name="_Toc96951822"/>
+      <w:bookmarkStart w:id="11" w:name="_Toc97792416"/>
       <w:r>
         <w:t>Projektmethode</w:t>
       </w:r>
-      <w:bookmarkEnd w:id="7"/>
+      <w:bookmarkEnd w:id="10"/>
       <w:r>
         <w:t>¨</w:t>
       </w:r>
-      <w:bookmarkEnd w:id="8"/>
+      <w:bookmarkEnd w:id="11"/>
     </w:p>
     <w:p>
       <w:pPr>
@@ -5394,11 +6351,11 @@
       <w:pPr>
         <w:pStyle w:val="Heading2"/>
       </w:pPr>
-      <w:bookmarkStart w:id="9" w:name="_Toc97473385"/>
+      <w:bookmarkStart w:id="12" w:name="_Toc97792417"/>
       <w:r>
         <w:t>Dokumentationsaufbau</w:t>
       </w:r>
-      <w:bookmarkEnd w:id="9"/>
+      <w:bookmarkEnd w:id="12"/>
     </w:p>
     <w:p>
       <w:pPr>
@@ -5430,12 +6387,12 @@
       <w:pPr>
         <w:pStyle w:val="Heading2"/>
       </w:pPr>
-      <w:bookmarkStart w:id="10" w:name="_Toc97473386"/>
+      <w:bookmarkStart w:id="13" w:name="_Toc97792418"/>
       <w:r>
         <w:lastRenderedPageBreak/>
         <w:t>Datensicherung</w:t>
       </w:r>
-      <w:bookmarkEnd w:id="10"/>
+      <w:bookmarkEnd w:id="13"/>
     </w:p>
     <w:p>
       <w:pPr>
@@ -5476,23 +6433,35 @@
       </w:r>
       <w:proofErr w:type="spellEnd"/>
       <w:r>
-        <w:t xml:space="preserve"> so wie Das speichern des Projekts auf einem zusätzlichen </w:t>
+        <w:t xml:space="preserve"> so wie Das </w:t>
+      </w:r>
+      <w:r>
+        <w:t>Speichern</w:t>
+      </w:r>
+      <w:r>
+        <w:t xml:space="preserve"> des Projekts auf einem zusätzlichen </w:t>
+      </w:r>
+      <w:r>
+        <w:t>USB-Stick</w:t>
+      </w:r>
+      <w:r>
+        <w:t xml:space="preserve"> damit immer ein </w:t>
+      </w:r>
+      <w:proofErr w:type="spellStart"/>
+      <w:r>
+        <w:t>backup</w:t>
+      </w:r>
+      <w:proofErr w:type="spellEnd"/>
+      <w:r>
+        <w:t xml:space="preserve"> mit der momentan </w:t>
       </w:r>
       <w:proofErr w:type="gramStart"/>
       <w:r>
-        <w:t>USB Stick</w:t>
+        <w:t>aktuellsten</w:t>
       </w:r>
       <w:proofErr w:type="gramEnd"/>
       <w:r>
-        <w:t xml:space="preserve"> damit immer ein </w:t>
-      </w:r>
-      <w:proofErr w:type="spellStart"/>
-      <w:r>
-        <w:t>backup</w:t>
-      </w:r>
-      <w:proofErr w:type="spellEnd"/>
-      <w:r>
-        <w:t xml:space="preserve"> mit der momentan aktuellsten Version vorhanden ist.</w:t>
+        <w:t xml:space="preserve"> Version vorhanden ist.</w:t>
       </w:r>
     </w:p>
     <w:p>
@@ -5504,12 +6473,12 @@
       <w:pPr>
         <w:pStyle w:val="Heading1"/>
       </w:pPr>
-      <w:bookmarkStart w:id="11" w:name="_Toc97473387"/>
+      <w:bookmarkStart w:id="14" w:name="_Toc97792419"/>
       <w:r>
         <w:lastRenderedPageBreak/>
         <w:t>Aufgabenstellung</w:t>
       </w:r>
-      <w:bookmarkEnd w:id="11"/>
+      <w:bookmarkEnd w:id="14"/>
     </w:p>
     <w:p>
       <w:r>
@@ -5528,11 +6497,11 @@
       <w:pPr>
         <w:pStyle w:val="Heading2"/>
       </w:pPr>
-      <w:bookmarkStart w:id="12" w:name="_Toc97473388"/>
+      <w:bookmarkStart w:id="15" w:name="_Toc97792420"/>
       <w:r>
         <w:t>Titel der Arbeit</w:t>
       </w:r>
-      <w:bookmarkEnd w:id="12"/>
+      <w:bookmarkEnd w:id="15"/>
     </w:p>
     <w:p>
       <w:pPr>
@@ -5554,11 +6523,11 @@
       <w:pPr>
         <w:pStyle w:val="Heading2"/>
       </w:pPr>
-      <w:bookmarkStart w:id="13" w:name="_Toc97473389"/>
+      <w:bookmarkStart w:id="16" w:name="_Toc97792421"/>
       <w:r>
         <w:t>Ausgangslage</w:t>
       </w:r>
-      <w:bookmarkEnd w:id="13"/>
+      <w:bookmarkEnd w:id="16"/>
     </w:p>
     <w:p>
       <w:proofErr w:type="spellStart"/>
@@ -5684,11 +6653,11 @@
       <w:pPr>
         <w:pStyle w:val="Heading2"/>
       </w:pPr>
-      <w:bookmarkStart w:id="14" w:name="_Toc97473390"/>
+      <w:bookmarkStart w:id="17" w:name="_Toc97792422"/>
       <w:r>
         <w:t>Detaillierte Aufgabenstellung</w:t>
       </w:r>
-      <w:bookmarkEnd w:id="14"/>
+      <w:bookmarkEnd w:id="17"/>
     </w:p>
     <w:p>
       <w:pPr>
@@ -5821,7 +6790,25 @@
             <w:sz w:val="22"/>
             <w:shd w:val="clear" w:color="auto" w:fill="FFFFFF"/>
           </w:rPr>
-          <w:t>https://app.swaggerhub.com/apis/mgwerder/cambot/0.0.1</w:t>
+          <w:t>https://app.swaggerhub.com/api</w:t>
+        </w:r>
+        <w:r>
+          <w:rPr>
+            <w:rStyle w:val="Hyperlink"/>
+            <w:rFonts w:cstheme="minorHAnsi"/>
+            <w:sz w:val="22"/>
+            <w:shd w:val="clear" w:color="auto" w:fill="FFFFFF"/>
+          </w:rPr>
+          <w:t>s</w:t>
+        </w:r>
+        <w:r>
+          <w:rPr>
+            <w:rStyle w:val="Hyperlink"/>
+            <w:rFonts w:cstheme="minorHAnsi"/>
+            <w:sz w:val="22"/>
+            <w:shd w:val="clear" w:color="auto" w:fill="FFFFFF"/>
+          </w:rPr>
+          <w:t>/mgwerder/cambot/0.0.1</w:t>
         </w:r>
       </w:hyperlink>
       <w:r>
@@ -6193,11 +7180,11 @@
       <w:pPr>
         <w:pStyle w:val="Heading2"/>
       </w:pPr>
-      <w:bookmarkStart w:id="15" w:name="_Toc97473391"/>
+      <w:bookmarkStart w:id="18" w:name="_Toc97792423"/>
       <w:r>
         <w:t>Mittel und Methoden</w:t>
       </w:r>
-      <w:bookmarkEnd w:id="15"/>
+      <w:bookmarkEnd w:id="18"/>
     </w:p>
     <w:p>
       <w:pPr>
@@ -6216,12 +7203,12 @@
       <w:pPr>
         <w:pStyle w:val="Heading2"/>
       </w:pPr>
-      <w:bookmarkStart w:id="16" w:name="_Toc97473392"/>
+      <w:bookmarkStart w:id="19" w:name="_Toc97792424"/>
       <w:r>
         <w:lastRenderedPageBreak/>
         <w:t>Vorkenntnisse</w:t>
       </w:r>
-      <w:bookmarkEnd w:id="16"/>
+      <w:bookmarkEnd w:id="19"/>
     </w:p>
     <w:p>
       <w:pPr>
@@ -6297,11 +7284,11 @@
       <w:pPr>
         <w:pStyle w:val="Heading2"/>
       </w:pPr>
-      <w:bookmarkStart w:id="17" w:name="_Toc97473393"/>
+      <w:bookmarkStart w:id="20" w:name="_Toc97792425"/>
       <w:r>
         <w:t>Vorarbeiten</w:t>
       </w:r>
-      <w:bookmarkEnd w:id="17"/>
+      <w:bookmarkEnd w:id="20"/>
     </w:p>
     <w:p>
       <w:pPr>
@@ -6457,12 +7444,12 @@
       <w:pPr>
         <w:pStyle w:val="Heading1"/>
       </w:pPr>
-      <w:bookmarkStart w:id="18" w:name="_Toc97473394"/>
+      <w:bookmarkStart w:id="21" w:name="_Toc97792426"/>
       <w:r>
         <w:lastRenderedPageBreak/>
         <w:t>Zeitplan</w:t>
       </w:r>
-      <w:bookmarkEnd w:id="18"/>
+      <w:bookmarkEnd w:id="21"/>
     </w:p>
     <w:p>
       <w:pPr>
@@ -6486,18 +7473,18 @@
       <w:pPr>
         <w:pStyle w:val="Heading1"/>
       </w:pPr>
-      <w:bookmarkStart w:id="19" w:name="_Toc97473395"/>
+      <w:bookmarkStart w:id="22" w:name="_Toc97792427"/>
       <w:r>
         <w:lastRenderedPageBreak/>
         <w:t>Arbeitsjournal</w:t>
       </w:r>
-      <w:bookmarkEnd w:id="19"/>
+      <w:bookmarkEnd w:id="22"/>
     </w:p>
     <w:p>
       <w:pPr>
         <w:pStyle w:val="Heading2"/>
       </w:pPr>
-      <w:bookmarkStart w:id="20" w:name="_Toc97473396"/>
+      <w:bookmarkStart w:id="23" w:name="_Toc97792428"/>
       <w:r>
         <w:t>Montag, 06.03.2022</w:t>
       </w:r>
@@ -6507,7 +7494,7 @@
       <w:r>
         <w:t xml:space="preserve"> Tag 1</w:t>
       </w:r>
-      <w:bookmarkEnd w:id="20"/>
+      <w:bookmarkEnd w:id="23"/>
     </w:p>
     <w:tbl>
       <w:tblPr>
@@ -7038,11 +8025,10 @@
       <w:pPr>
         <w:pStyle w:val="Heading3"/>
       </w:pPr>
-      <w:bookmarkStart w:id="21" w:name="_Toc97473397"/>
+      <w:bookmarkStart w:id="24" w:name="_Toc97792429"/>
       <w:r>
         <w:t>Probleme/</w:t>
       </w:r>
-      <w:bookmarkEnd w:id="21"/>
       <w:r>
         <w:t xml:space="preserve">Fragen &amp; </w:t>
       </w:r>
@@ -7052,6 +8038,7 @@
         </w:rPr>
         <w:t>Ergriffene Massnahmen</w:t>
       </w:r>
+      <w:bookmarkEnd w:id="24"/>
     </w:p>
     <w:tbl>
       <w:tblPr>
@@ -7117,7 +8104,15 @@
           </w:tcPr>
           <w:p>
             <w:r>
-              <w:t>Was Muss alles im UI möglich sein?</w:t>
+              <w:t xml:space="preserve">Was </w:t>
+            </w:r>
+            <w:proofErr w:type="spellStart"/>
+            <w:r>
+              <w:t>Muss</w:t>
+            </w:r>
+            <w:proofErr w:type="spellEnd"/>
+            <w:r>
+              <w:t xml:space="preserve"> alles im UI möglich sein?</w:t>
             </w:r>
           </w:p>
         </w:tc>
@@ -7204,11 +8199,11 @@
       <w:pPr>
         <w:pStyle w:val="Heading3"/>
       </w:pPr>
-      <w:bookmarkStart w:id="22" w:name="_Toc97473398"/>
+      <w:bookmarkStart w:id="25" w:name="_Toc97792430"/>
       <w:r>
         <w:t>Bemerkungen</w:t>
       </w:r>
-      <w:bookmarkEnd w:id="22"/>
+      <w:bookmarkEnd w:id="25"/>
     </w:p>
     <w:p>
       <w:r>
@@ -7246,10 +8241,12 @@
       <w:pPr>
         <w:pStyle w:val="Heading2"/>
       </w:pPr>
+      <w:bookmarkStart w:id="26" w:name="_Toc97792431"/>
       <w:r>
         <w:lastRenderedPageBreak/>
         <w:t>Mittwoch, 08.03.2022 / Tag 2</w:t>
       </w:r>
+      <w:bookmarkEnd w:id="26"/>
     </w:p>
     <w:tbl>
       <w:tblPr>
@@ -7536,6 +8533,7 @@
       <w:pPr>
         <w:pStyle w:val="Heading3"/>
       </w:pPr>
+      <w:bookmarkStart w:id="27" w:name="_Toc97792432"/>
       <w:r>
         <w:t xml:space="preserve">Probleme/Fragen &amp; </w:t>
       </w:r>
@@ -7545,6 +8543,7 @@
         </w:rPr>
         <w:t>Ergriffene Massnahmen</w:t>
       </w:r>
+      <w:bookmarkEnd w:id="27"/>
     </w:p>
     <w:tbl>
       <w:tblPr>
@@ -7683,9 +8682,11 @@
       <w:pPr>
         <w:pStyle w:val="Heading3"/>
       </w:pPr>
+      <w:bookmarkStart w:id="28" w:name="_Toc97792433"/>
       <w:r>
         <w:t>Bemerkungen</w:t>
       </w:r>
+      <w:bookmarkEnd w:id="28"/>
     </w:p>
     <w:p>
       <w:r>
@@ -7704,6 +8705,613 @@
       <w:proofErr w:type="spellEnd"/>
       <w:r>
         <w:t xml:space="preserve"> und den Individuellen Bewertungskriterien klären.</w:t>
+      </w:r>
+    </w:p>
+    <w:p>
+      <w:r>
+        <w:br w:type="page"/>
+      </w:r>
+    </w:p>
+    <w:p>
+      <w:pPr>
+        <w:pStyle w:val="Heading2"/>
+      </w:pPr>
+      <w:r>
+        <w:lastRenderedPageBreak/>
+        <w:t>Donnerstag, 08.03.2022 / Tag 3</w:t>
+      </w:r>
+    </w:p>
+    <w:tbl>
+      <w:tblPr>
+        <w:tblStyle w:val="TableGrid"/>
+        <w:tblW w:w="10102" w:type="dxa"/>
+        <w:tblInd w:w="-318" w:type="dxa"/>
+        <w:tblLook w:val="04A0" w:firstRow="1" w:lastRow="0" w:firstColumn="1" w:lastColumn="0" w:noHBand="0" w:noVBand="1"/>
+      </w:tblPr>
+      <w:tblGrid>
+        <w:gridCol w:w="863"/>
+        <w:gridCol w:w="833"/>
+        <w:gridCol w:w="1869"/>
+        <w:gridCol w:w="3182"/>
+        <w:gridCol w:w="3355"/>
+      </w:tblGrid>
+      <w:tr>
+        <w:tc>
+          <w:tcPr>
+            <w:tcW w:w="863" w:type="dxa"/>
+            <w:shd w:val="clear" w:color="auto" w:fill="2E74B5" w:themeFill="accent5" w:themeFillShade="BF"/>
+          </w:tcPr>
+          <w:p>
+            <w:pPr>
+              <w:rPr>
+                <w:color w:val="FFFFFF" w:themeColor="background1"/>
+              </w:rPr>
+            </w:pPr>
+            <w:r>
+              <w:rPr>
+                <w:color w:val="FFFFFF" w:themeColor="background1"/>
+              </w:rPr>
+              <w:t>Soll</w:t>
+            </w:r>
+          </w:p>
+        </w:tc>
+        <w:tc>
+          <w:tcPr>
+            <w:tcW w:w="833" w:type="dxa"/>
+            <w:shd w:val="clear" w:color="auto" w:fill="2E74B5" w:themeFill="accent5" w:themeFillShade="BF"/>
+          </w:tcPr>
+          <w:p>
+            <w:pPr>
+              <w:rPr>
+                <w:color w:val="FFFFFF" w:themeColor="background1"/>
+              </w:rPr>
+            </w:pPr>
+            <w:r>
+              <w:rPr>
+                <w:color w:val="FFFFFF" w:themeColor="background1"/>
+              </w:rPr>
+              <w:t>Ist</w:t>
+            </w:r>
+          </w:p>
+        </w:tc>
+        <w:tc>
+          <w:tcPr>
+            <w:tcW w:w="1869" w:type="dxa"/>
+            <w:shd w:val="clear" w:color="auto" w:fill="2E74B5" w:themeFill="accent5" w:themeFillShade="BF"/>
+          </w:tcPr>
+          <w:p>
+            <w:pPr>
+              <w:rPr>
+                <w:color w:val="FFFFFF" w:themeColor="background1"/>
+              </w:rPr>
+            </w:pPr>
+            <w:r>
+              <w:rPr>
+                <w:color w:val="FFFFFF" w:themeColor="background1"/>
+              </w:rPr>
+              <w:t>Tätigkeit</w:t>
+            </w:r>
+          </w:p>
+        </w:tc>
+        <w:tc>
+          <w:tcPr>
+            <w:tcW w:w="3182" w:type="dxa"/>
+            <w:shd w:val="clear" w:color="auto" w:fill="2E74B5" w:themeFill="accent5" w:themeFillShade="BF"/>
+          </w:tcPr>
+          <w:p>
+            <w:pPr>
+              <w:rPr>
+                <w:color w:val="FFFFFF" w:themeColor="background1"/>
+              </w:rPr>
+            </w:pPr>
+            <w:r>
+              <w:rPr>
+                <w:color w:val="FFFFFF" w:themeColor="background1"/>
+              </w:rPr>
+              <w:t>Geplant</w:t>
+            </w:r>
+          </w:p>
+        </w:tc>
+        <w:tc>
+          <w:tcPr>
+            <w:tcW w:w="3355" w:type="dxa"/>
+            <w:shd w:val="clear" w:color="auto" w:fill="2E74B5" w:themeFill="accent5" w:themeFillShade="BF"/>
+          </w:tcPr>
+          <w:p>
+            <w:pPr>
+              <w:rPr>
+                <w:color w:val="FFFFFF" w:themeColor="background1"/>
+              </w:rPr>
+            </w:pPr>
+            <w:r>
+              <w:rPr>
+                <w:color w:val="FFFFFF" w:themeColor="background1"/>
+              </w:rPr>
+              <w:t>Erreicht</w:t>
+            </w:r>
+          </w:p>
+        </w:tc>
+      </w:tr>
+      <w:tr>
+        <w:tc>
+          <w:tcPr>
+            <w:tcW w:w="863" w:type="dxa"/>
+          </w:tcPr>
+          <w:p>
+            <w:r>
+              <w:t>2h</w:t>
+            </w:r>
+          </w:p>
+        </w:tc>
+        <w:tc>
+          <w:tcPr>
+            <w:tcW w:w="833" w:type="dxa"/>
+          </w:tcPr>
+          <w:p>
+            <w:r>
+              <w:t>1 h</w:t>
+            </w:r>
+          </w:p>
+        </w:tc>
+        <w:tc>
+          <w:tcPr>
+            <w:tcW w:w="1869" w:type="dxa"/>
+          </w:tcPr>
+          <w:p>
+            <w:r>
+              <w:t>Planen</w:t>
+            </w:r>
+          </w:p>
+        </w:tc>
+        <w:tc>
+          <w:tcPr>
+            <w:tcW w:w="3182" w:type="dxa"/>
+          </w:tcPr>
+          <w:p>
+            <w:proofErr w:type="spellStart"/>
+            <w:r>
+              <w:t>Cambot</w:t>
+            </w:r>
+            <w:proofErr w:type="spellEnd"/>
+            <w:r>
+              <w:t xml:space="preserve"> Manager Aufbau planen</w:t>
+            </w:r>
+          </w:p>
+        </w:tc>
+        <w:tc>
+          <w:tcPr>
+            <w:tcW w:w="3355" w:type="dxa"/>
+          </w:tcPr>
+          <w:p>
+            <w:r>
+              <w:t>Möglicher Aufbau geplant</w:t>
+            </w:r>
+          </w:p>
+        </w:tc>
+      </w:tr>
+      <w:tr>
+        <w:tc>
+          <w:tcPr>
+            <w:tcW w:w="863" w:type="dxa"/>
+          </w:tcPr>
+          <w:p>
+            <w:r>
+              <w:t>30 min</w:t>
+            </w:r>
+          </w:p>
+        </w:tc>
+        <w:tc>
+          <w:tcPr>
+            <w:tcW w:w="833" w:type="dxa"/>
+          </w:tcPr>
+          <w:p>
+            <w:r>
+              <w:t>30 min</w:t>
+            </w:r>
+          </w:p>
+        </w:tc>
+        <w:tc>
+          <w:tcPr>
+            <w:tcW w:w="1869" w:type="dxa"/>
+          </w:tcPr>
+          <w:p>
+            <w:r>
+              <w:t>Planen</w:t>
+            </w:r>
+          </w:p>
+        </w:tc>
+        <w:tc>
+          <w:tcPr>
+            <w:tcW w:w="3182" w:type="dxa"/>
+          </w:tcPr>
+          <w:p>
+            <w:r>
+              <w:t>UI aussehen Planen</w:t>
+            </w:r>
+          </w:p>
+        </w:tc>
+        <w:tc>
+          <w:tcPr>
+            <w:tcW w:w="3355" w:type="dxa"/>
+          </w:tcPr>
+          <w:p>
+            <w:r>
+              <w:t>Mockup erstellt</w:t>
+            </w:r>
+          </w:p>
+        </w:tc>
+      </w:tr>
+      <w:tr>
+        <w:tc>
+          <w:tcPr>
+            <w:tcW w:w="863" w:type="dxa"/>
+          </w:tcPr>
+          <w:p>
+            <w:r>
+              <w:t>30 min</w:t>
+            </w:r>
+          </w:p>
+        </w:tc>
+        <w:tc>
+          <w:tcPr>
+            <w:tcW w:w="833" w:type="dxa"/>
+          </w:tcPr>
+          <w:p>
+            <w:r>
+              <w:t>30 min</w:t>
+            </w:r>
+          </w:p>
+        </w:tc>
+        <w:tc>
+          <w:tcPr>
+            <w:tcW w:w="1869" w:type="dxa"/>
+          </w:tcPr>
+          <w:p>
+            <w:r>
+              <w:t>Entscheiden</w:t>
+            </w:r>
+          </w:p>
+        </w:tc>
+        <w:tc>
+          <w:tcPr>
+            <w:tcW w:w="3182" w:type="dxa"/>
+          </w:tcPr>
+          <w:p>
+            <w:r>
+              <w:t>Termin mit Martin Gwerder,</w:t>
+            </w:r>
+            <w:r>
+              <w:br/>
+              <w:t>Besprechen von getroffenen Entscheidungen, Anforderungsanalyse und offenen Fragen</w:t>
+            </w:r>
+          </w:p>
+        </w:tc>
+        <w:tc>
+          <w:tcPr>
+            <w:tcW w:w="3355" w:type="dxa"/>
+          </w:tcPr>
+          <w:p>
+            <w:r>
+              <w:t xml:space="preserve">Ich konnte die Anforderungen zusammen mit </w:t>
+            </w:r>
+            <w:proofErr w:type="spellStart"/>
+            <w:r>
+              <w:t>mit</w:t>
+            </w:r>
+            <w:proofErr w:type="spellEnd"/>
+            <w:r>
+              <w:t xml:space="preserve"> martin Gwerder anschauen</w:t>
+            </w:r>
+          </w:p>
+        </w:tc>
+      </w:tr>
+      <w:tr>
+        <w:tc>
+          <w:tcPr>
+            <w:tcW w:w="863" w:type="dxa"/>
+          </w:tcPr>
+          <w:p>
+            <w:r>
+              <w:t>5h</w:t>
+            </w:r>
+          </w:p>
+        </w:tc>
+        <w:tc>
+          <w:tcPr>
+            <w:tcW w:w="833" w:type="dxa"/>
+          </w:tcPr>
+          <w:p>
+            <w:r>
+              <w:t>6h</w:t>
+            </w:r>
+          </w:p>
+        </w:tc>
+        <w:tc>
+          <w:tcPr>
+            <w:tcW w:w="1869" w:type="dxa"/>
+          </w:tcPr>
+          <w:p>
+            <w:r>
+              <w:t xml:space="preserve">Realisieren </w:t>
+            </w:r>
+          </w:p>
+        </w:tc>
+        <w:tc>
+          <w:tcPr>
+            <w:tcW w:w="3182" w:type="dxa"/>
+          </w:tcPr>
+          <w:p>
+            <w:r>
+              <w:t xml:space="preserve">Aufbau der API von </w:t>
+            </w:r>
+            <w:proofErr w:type="spellStart"/>
+            <w:r>
+              <w:t>Swagger</w:t>
+            </w:r>
+            <w:proofErr w:type="spellEnd"/>
+            <w:r>
+              <w:t xml:space="preserve"> übernehmen, Datamodels erstellen, </w:t>
+            </w:r>
+          </w:p>
+        </w:tc>
+        <w:tc>
+          <w:tcPr>
+            <w:tcW w:w="3355" w:type="dxa"/>
+          </w:tcPr>
+          <w:p>
+            <w:r>
+              <w:t xml:space="preserve">API-Calls und </w:t>
+            </w:r>
+            <w:r>
+              <w:t xml:space="preserve">Datamodels </w:t>
+            </w:r>
+            <w:r>
+              <w:t xml:space="preserve">von </w:t>
+            </w:r>
+            <w:proofErr w:type="spellStart"/>
+            <w:r>
+              <w:t>SwaggerHub</w:t>
+            </w:r>
+            <w:proofErr w:type="spellEnd"/>
+            <w:r>
+              <w:t xml:space="preserve"> implementiert. </w:t>
+            </w:r>
+            <w:r>
+              <w:br/>
+              <w:t xml:space="preserve">Mit </w:t>
+            </w:r>
+            <w:proofErr w:type="spellStart"/>
+            <w:r>
+              <w:t>ansteuerung</w:t>
+            </w:r>
+            <w:proofErr w:type="spellEnd"/>
+            <w:r>
+              <w:t xml:space="preserve"> von Roboter und Kamera begonnen</w:t>
+            </w:r>
+          </w:p>
+        </w:tc>
+      </w:tr>
+      <w:tr>
+        <w:tc>
+          <w:tcPr>
+            <w:tcW w:w="863" w:type="dxa"/>
+          </w:tcPr>
+          <w:p/>
+        </w:tc>
+        <w:tc>
+          <w:tcPr>
+            <w:tcW w:w="833" w:type="dxa"/>
+          </w:tcPr>
+          <w:p/>
+        </w:tc>
+        <w:tc>
+          <w:tcPr>
+            <w:tcW w:w="1869" w:type="dxa"/>
+          </w:tcPr>
+          <w:p/>
+        </w:tc>
+        <w:tc>
+          <w:tcPr>
+            <w:tcW w:w="3182" w:type="dxa"/>
+          </w:tcPr>
+          <w:p/>
+        </w:tc>
+        <w:tc>
+          <w:tcPr>
+            <w:tcW w:w="3355" w:type="dxa"/>
+          </w:tcPr>
+          <w:p/>
+        </w:tc>
+      </w:tr>
+    </w:tbl>
+    <w:p/>
+    <w:p>
+      <w:pPr>
+        <w:pStyle w:val="Heading3"/>
+        <w:rPr>
+          <w:lang w:eastAsia="zh-CN"/>
+        </w:rPr>
+      </w:pPr>
+      <w:r>
+        <w:t xml:space="preserve">Probleme/Fragen &amp; </w:t>
+      </w:r>
+      <w:r>
+        <w:rPr>
+          <w:lang w:eastAsia="zh-CN"/>
+        </w:rPr>
+        <w:t>Ergriffene Massnahmen</w:t>
+      </w:r>
+    </w:p>
+    <w:tbl>
+      <w:tblPr>
+        <w:tblStyle w:val="TableGrid"/>
+        <w:tblW w:w="0" w:type="auto"/>
+        <w:tblLook w:val="04A0" w:firstRow="1" w:lastRow="0" w:firstColumn="1" w:lastColumn="0" w:noHBand="0" w:noVBand="1"/>
+      </w:tblPr>
+      <w:tblGrid>
+        <w:gridCol w:w="4390"/>
+        <w:gridCol w:w="4626"/>
+      </w:tblGrid>
+      <w:tr>
+        <w:tc>
+          <w:tcPr>
+            <w:tcW w:w="4390" w:type="dxa"/>
+            <w:tcBorders>
+              <w:top w:val="single" w:sz="4" w:space="0" w:color="auto"/>
+              <w:left w:val="single" w:sz="4" w:space="0" w:color="auto"/>
+              <w:bottom w:val="single" w:sz="4" w:space="0" w:color="auto"/>
+              <w:right w:val="single" w:sz="4" w:space="0" w:color="auto"/>
+            </w:tcBorders>
+            <w:shd w:val="clear" w:color="auto" w:fill="2E74B5" w:themeFill="accent5" w:themeFillShade="BF"/>
+            <w:hideMark/>
+          </w:tcPr>
+          <w:p>
+            <w:pPr>
+              <w:rPr>
+                <w:color w:val="FFFFFF" w:themeColor="background1"/>
+              </w:rPr>
+            </w:pPr>
+            <w:r>
+              <w:rPr>
+                <w:color w:val="FFFFFF" w:themeColor="background1"/>
+              </w:rPr>
+              <w:t>Probleme/Fragen</w:t>
+            </w:r>
+          </w:p>
+        </w:tc>
+        <w:tc>
+          <w:tcPr>
+            <w:tcW w:w="4626" w:type="dxa"/>
+            <w:tcBorders>
+              <w:top w:val="single" w:sz="4" w:space="0" w:color="auto"/>
+              <w:left w:val="single" w:sz="4" w:space="0" w:color="auto"/>
+              <w:bottom w:val="single" w:sz="4" w:space="0" w:color="auto"/>
+              <w:right w:val="single" w:sz="4" w:space="0" w:color="auto"/>
+            </w:tcBorders>
+            <w:shd w:val="clear" w:color="auto" w:fill="2E74B5" w:themeFill="accent5" w:themeFillShade="BF"/>
+            <w:hideMark/>
+          </w:tcPr>
+          <w:p>
+            <w:pPr>
+              <w:rPr>
+                <w:color w:val="FFFFFF" w:themeColor="background1"/>
+              </w:rPr>
+            </w:pPr>
+            <w:r>
+              <w:rPr>
+                <w:color w:val="FFFFFF" w:themeColor="background1"/>
+                <w:lang w:eastAsia="zh-CN"/>
+              </w:rPr>
+              <w:t>Ergriffene Massnahmen</w:t>
+            </w:r>
+          </w:p>
+        </w:tc>
+      </w:tr>
+      <w:tr>
+        <w:tc>
+          <w:tcPr>
+            <w:tcW w:w="4390" w:type="dxa"/>
+            <w:tcBorders>
+              <w:top w:val="single" w:sz="4" w:space="0" w:color="auto"/>
+              <w:left w:val="single" w:sz="4" w:space="0" w:color="auto"/>
+              <w:bottom w:val="single" w:sz="4" w:space="0" w:color="auto"/>
+              <w:right w:val="single" w:sz="4" w:space="0" w:color="auto"/>
+            </w:tcBorders>
+            <w:hideMark/>
+          </w:tcPr>
+          <w:p/>
+        </w:tc>
+        <w:tc>
+          <w:tcPr>
+            <w:tcW w:w="4626" w:type="dxa"/>
+            <w:tcBorders>
+              <w:top w:val="single" w:sz="4" w:space="0" w:color="auto"/>
+              <w:left w:val="single" w:sz="4" w:space="0" w:color="auto"/>
+              <w:bottom w:val="single" w:sz="4" w:space="0" w:color="auto"/>
+              <w:right w:val="single" w:sz="4" w:space="0" w:color="auto"/>
+            </w:tcBorders>
+            <w:hideMark/>
+          </w:tcPr>
+          <w:p/>
+        </w:tc>
+      </w:tr>
+      <w:tr>
+        <w:tc>
+          <w:tcPr>
+            <w:tcW w:w="4390" w:type="dxa"/>
+            <w:tcBorders>
+              <w:top w:val="single" w:sz="4" w:space="0" w:color="auto"/>
+              <w:left w:val="single" w:sz="4" w:space="0" w:color="auto"/>
+              <w:bottom w:val="single" w:sz="4" w:space="0" w:color="auto"/>
+              <w:right w:val="single" w:sz="4" w:space="0" w:color="auto"/>
+            </w:tcBorders>
+            <w:hideMark/>
+          </w:tcPr>
+          <w:p/>
+        </w:tc>
+        <w:tc>
+          <w:tcPr>
+            <w:tcW w:w="4626" w:type="dxa"/>
+            <w:tcBorders>
+              <w:top w:val="single" w:sz="4" w:space="0" w:color="auto"/>
+              <w:left w:val="single" w:sz="4" w:space="0" w:color="auto"/>
+              <w:bottom w:val="single" w:sz="4" w:space="0" w:color="auto"/>
+              <w:right w:val="single" w:sz="4" w:space="0" w:color="auto"/>
+            </w:tcBorders>
+            <w:hideMark/>
+          </w:tcPr>
+          <w:p/>
+        </w:tc>
+      </w:tr>
+      <w:tr>
+        <w:tc>
+          <w:tcPr>
+            <w:tcW w:w="4390" w:type="dxa"/>
+            <w:tcBorders>
+              <w:top w:val="single" w:sz="4" w:space="0" w:color="auto"/>
+              <w:left w:val="single" w:sz="4" w:space="0" w:color="auto"/>
+              <w:bottom w:val="single" w:sz="4" w:space="0" w:color="auto"/>
+              <w:right w:val="single" w:sz="4" w:space="0" w:color="auto"/>
+            </w:tcBorders>
+          </w:tcPr>
+          <w:p>
+            <w:r>
+              <w:t>-</w:t>
+            </w:r>
+          </w:p>
+        </w:tc>
+        <w:tc>
+          <w:tcPr>
+            <w:tcW w:w="4626" w:type="dxa"/>
+            <w:tcBorders>
+              <w:top w:val="single" w:sz="4" w:space="0" w:color="auto"/>
+              <w:left w:val="single" w:sz="4" w:space="0" w:color="auto"/>
+              <w:bottom w:val="single" w:sz="4" w:space="0" w:color="auto"/>
+              <w:right w:val="single" w:sz="4" w:space="0" w:color="auto"/>
+            </w:tcBorders>
+          </w:tcPr>
+          <w:p/>
+        </w:tc>
+      </w:tr>
+    </w:tbl>
+    <w:p>
+      <w:pPr>
+        <w:rPr>
+          <w:lang w:eastAsia="zh-CN"/>
+        </w:rPr>
+      </w:pPr>
+    </w:p>
+    <w:p>
+      <w:pPr>
+        <w:pStyle w:val="Heading3"/>
+      </w:pPr>
+      <w:r>
+        <w:t>Bemerkungen</w:t>
+      </w:r>
+    </w:p>
+    <w:p>
+      <w:r>
+        <w:t xml:space="preserve">Die Anforderungen wurden mit Martin Gwerder besprochen. Es sollen noch kleinere Anpassungen vorgenommen werden und Anforderungen an den Roboter hinzugefügt. Danach per E-Mail mit Martin Gwerder absprechen. </w:t>
       </w:r>
     </w:p>
     <w:p>
@@ -7724,21 +9332,22 @@
       <w:pPr>
         <w:pStyle w:val="Heading1"/>
       </w:pPr>
-      <w:bookmarkStart w:id="23" w:name="_Toc97473399"/>
+      <w:bookmarkStart w:id="29" w:name="_Toc97792434"/>
       <w:r>
         <w:t>Informieren</w:t>
       </w:r>
-      <w:bookmarkEnd w:id="23"/>
+      <w:bookmarkEnd w:id="29"/>
     </w:p>
     <w:p>
       <w:pPr>
         <w:pStyle w:val="Heading2"/>
       </w:pPr>
-      <w:bookmarkStart w:id="24" w:name="_Toc97473400"/>
+      <w:bookmarkStart w:id="30" w:name="_Toc97792435"/>
+      <w:bookmarkStart w:id="31" w:name="_Hlk97813908"/>
       <w:r>
         <w:t>Anforderungsanalyse</w:t>
       </w:r>
-      <w:bookmarkEnd w:id="24"/>
+      <w:bookmarkEnd w:id="30"/>
     </w:p>
     <w:p>
       <w:r>
@@ -8580,6 +10189,7 @@
           </w:p>
         </w:tc>
       </w:tr>
+      <w:bookmarkEnd w:id="31"/>
     </w:tbl>
     <w:p/>
     <w:p>
@@ -8591,17 +10201,17 @@
       <w:pPr>
         <w:pStyle w:val="Heading2"/>
       </w:pPr>
-      <w:bookmarkStart w:id="25" w:name="_Systemaufbau"/>
-      <w:bookmarkStart w:id="26" w:name="_Toc97473401"/>
-      <w:bookmarkEnd w:id="25"/>
+      <w:bookmarkStart w:id="32" w:name="_Systemaufbau"/>
+      <w:bookmarkStart w:id="33" w:name="_Toc97792436"/>
+      <w:bookmarkEnd w:id="32"/>
       <w:r>
         <w:lastRenderedPageBreak/>
         <w:t>System</w:t>
       </w:r>
-      <w:bookmarkEnd w:id="26"/>
       <w:r>
         <w:t>aufbau</w:t>
       </w:r>
+      <w:bookmarkEnd w:id="33"/>
     </w:p>
     <w:p>
       <w:r>
@@ -8712,13 +10322,13 @@
       <w:pPr>
         <w:pStyle w:val="Heading3"/>
       </w:pPr>
-      <w:bookmarkStart w:id="27" w:name="_Toc97473402"/>
+      <w:bookmarkStart w:id="34" w:name="_Toc97792437"/>
       <w:proofErr w:type="spellStart"/>
       <w:r>
         <w:lastRenderedPageBreak/>
         <w:t>Camrobot</w:t>
       </w:r>
-      <w:bookmarkEnd w:id="27"/>
+      <w:bookmarkEnd w:id="34"/>
       <w:proofErr w:type="spellEnd"/>
     </w:p>
     <w:p>
@@ -8930,7 +10540,7 @@
       <w:pPr>
         <w:pStyle w:val="Heading2"/>
       </w:pPr>
-      <w:bookmarkStart w:id="28" w:name="_Toc97473403"/>
+      <w:bookmarkStart w:id="35" w:name="_Toc97792438"/>
       <w:proofErr w:type="spellStart"/>
       <w:r>
         <w:t>Api</w:t>
@@ -8939,7 +10549,7 @@
       <w:r>
         <w:t xml:space="preserve"> Framework</w:t>
       </w:r>
-      <w:bookmarkEnd w:id="28"/>
+      <w:bookmarkEnd w:id="35"/>
     </w:p>
     <w:p>
       <w:r>
@@ -9056,9 +10666,11 @@
       <w:pPr>
         <w:pStyle w:val="Heading3"/>
       </w:pPr>
+      <w:bookmarkStart w:id="36" w:name="_Toc97792439"/>
       <w:r>
         <w:t>Django Rest</w:t>
       </w:r>
+      <w:bookmarkEnd w:id="36"/>
     </w:p>
     <w:p>
       <w:r>
@@ -9108,6 +10720,7 @@
       <w:pPr>
         <w:pStyle w:val="Heading3"/>
       </w:pPr>
+      <w:bookmarkStart w:id="37" w:name="_Toc97792440"/>
       <w:r>
         <w:t xml:space="preserve">Flask </w:t>
       </w:r>
@@ -9115,6 +10728,7 @@
       <w:r>
         <w:t>Restful</w:t>
       </w:r>
+      <w:bookmarkEnd w:id="37"/>
       <w:proofErr w:type="spellEnd"/>
     </w:p>
     <w:p>
@@ -9138,10 +10752,12 @@
       <w:pPr>
         <w:pStyle w:val="Heading3"/>
       </w:pPr>
+      <w:bookmarkStart w:id="38" w:name="_Toc97792441"/>
       <w:r>
         <w:lastRenderedPageBreak/>
         <w:t>Fast API</w:t>
       </w:r>
+      <w:bookmarkEnd w:id="38"/>
     </w:p>
     <w:p>
       <w:r>
@@ -9181,11 +10797,11 @@
       <w:pPr>
         <w:pStyle w:val="Heading2"/>
       </w:pPr>
-      <w:bookmarkStart w:id="29" w:name="_Toc97473404"/>
+      <w:bookmarkStart w:id="39" w:name="_Toc97792442"/>
       <w:r>
         <w:t>Reverse Proxy</w:t>
       </w:r>
-      <w:bookmarkEnd w:id="29"/>
+      <w:bookmarkEnd w:id="39"/>
     </w:p>
     <w:p>
       <w:r>
@@ -9276,12 +10892,14 @@
       <w:pPr>
         <w:pStyle w:val="Heading3"/>
       </w:pPr>
+      <w:bookmarkStart w:id="40" w:name="_Toc97792443"/>
       <w:r>
         <w:t>NGINX</w:t>
       </w:r>
       <w:r>
         <w:t xml:space="preserve"> VS Apache</w:t>
       </w:r>
+      <w:bookmarkEnd w:id="40"/>
     </w:p>
     <w:p>
       <w:r>
@@ -9297,8 +10915,13 @@
       </w:r>
       <w:proofErr w:type="gramStart"/>
       <w:r>
-        <w:t>beim einrichten</w:t>
-      </w:r>
+        <w:t xml:space="preserve">beim </w:t>
+      </w:r>
+      <w:proofErr w:type="spellStart"/>
+      <w:r>
+        <w:t>einrichten</w:t>
+      </w:r>
+      <w:proofErr w:type="spellEnd"/>
       <w:proofErr w:type="gramEnd"/>
       <w:r>
         <w:t xml:space="preserve"> besitzen. </w:t>
@@ -9357,37 +10980,103 @@
       <w:pPr>
         <w:pStyle w:val="Heading1"/>
       </w:pPr>
-      <w:bookmarkStart w:id="30" w:name="_Toc97473405"/>
+      <w:bookmarkStart w:id="41" w:name="_Toc97792444"/>
       <w:r>
         <w:lastRenderedPageBreak/>
         <w:t>Planen</w:t>
       </w:r>
-      <w:bookmarkEnd w:id="30"/>
+      <w:bookmarkEnd w:id="41"/>
     </w:p>
     <w:p>
       <w:pPr>
         <w:pStyle w:val="Heading2"/>
       </w:pPr>
+      <w:bookmarkStart w:id="42" w:name="_Toc97792445"/>
       <w:proofErr w:type="spellStart"/>
       <w:r>
         <w:t>Cambotmanager</w:t>
       </w:r>
+      <w:bookmarkEnd w:id="42"/>
       <w:proofErr w:type="spellEnd"/>
     </w:p>
     <w:p>
+      <w:r>
+        <w:t xml:space="preserve">Der </w:t>
+      </w:r>
+      <w:proofErr w:type="spellStart"/>
+      <w:r>
+        <w:t>Cambotmanager</w:t>
+      </w:r>
+      <w:proofErr w:type="spellEnd"/>
+      <w:r>
+        <w:t xml:space="preserve"> soll </w:t>
+      </w:r>
+    </w:p>
+    <w:p>
       <w:pPr>
         <w:pStyle w:val="Heading2"/>
       </w:pPr>
+      <w:bookmarkStart w:id="43" w:name="_Toc97792446"/>
       <w:r>
         <w:t>Reverse Proxy</w:t>
       </w:r>
+      <w:bookmarkEnd w:id="43"/>
     </w:p>
     <w:p>
       <w:pPr>
         <w:pStyle w:val="Heading2"/>
       </w:pPr>
+      <w:bookmarkStart w:id="44" w:name="_Toc97792447"/>
       <w:r>
         <w:t>UI</w:t>
+      </w:r>
+      <w:bookmarkEnd w:id="44"/>
+    </w:p>
+    <w:p>
+      <w:r>
+        <w:t>Das UI</w:t>
+      </w:r>
+      <w:r>
+        <w:t xml:space="preserve"> hat die Aufgabe den momentanen Status des Roboters anzuzeigen. Falls etwas schief gegangen ist, soll man ihn Zurücksetzen können. Ausserdem soll auf der Seite das momentane Inventar des Roboters angezeigt werden können und die einzelnen Items heruntergeladen werden.</w:t>
+      </w:r>
+    </w:p>
+    <w:p>
+      <w:r>
+        <w:drawing>
+          <wp:inline distT="0" distB="0" distL="0" distR="0" wp14:anchorId="0DDFD2D1" wp14:editId="41350237">
+            <wp:extent cx="5731510" cy="3643630"/>
+            <wp:effectExtent l="0" t="0" r="2540" b="0"/>
+            <wp:docPr id="6" name="Picture 6" descr="Graphical user interface, application&#10;&#10;Description automatically generated"/>
+            <wp:cNvGraphicFramePr>
+              <a:graphicFrameLocks xmlns:a="http://schemas.openxmlformats.org/drawingml/2006/main" noChangeAspect="1"/>
+            </wp:cNvGraphicFramePr>
+            <a:graphic xmlns:a="http://schemas.openxmlformats.org/drawingml/2006/main">
+              <a:graphicData uri="http://schemas.openxmlformats.org/drawingml/2006/picture">
+                <pic:pic xmlns:pic="http://schemas.openxmlformats.org/drawingml/2006/picture">
+                  <pic:nvPicPr>
+                    <pic:cNvPr id="6" name="Picture 6" descr="Graphical user interface, application&#10;&#10;Description automatically generated"/>
+                    <pic:cNvPicPr/>
+                  </pic:nvPicPr>
+                  <pic:blipFill>
+                    <a:blip r:embed="rId11"/>
+                    <a:stretch>
+                      <a:fillRect/>
+                    </a:stretch>
+                  </pic:blipFill>
+                  <pic:spPr>
+                    <a:xfrm>
+                      <a:off x="0" y="0"/>
+                      <a:ext cx="5731510" cy="3643630"/>
+                    </a:xfrm>
+                    <a:prstGeom prst="rect">
+                      <a:avLst/>
+                    </a:prstGeom>
+                  </pic:spPr>
+                </pic:pic>
+              </a:graphicData>
+            </a:graphic>
+          </wp:inline>
+        </w:drawing>
       </w:r>
     </w:p>
     <w:p/>
@@ -9396,11 +11085,11 @@
       <w:pPr>
         <w:pStyle w:val="Heading1"/>
       </w:pPr>
-      <w:bookmarkStart w:id="31" w:name="_Toc97473406"/>
+      <w:bookmarkStart w:id="45" w:name="_Toc97792448"/>
       <w:r>
         <w:t>Entscheiden</w:t>
       </w:r>
-      <w:bookmarkEnd w:id="31"/>
+      <w:bookmarkEnd w:id="45"/>
     </w:p>
     <w:p>
       <w:pPr>
@@ -9419,11 +11108,11 @@
       <w:pPr>
         <w:pStyle w:val="Heading1"/>
       </w:pPr>
-      <w:bookmarkStart w:id="32" w:name="_Toc97473407"/>
+      <w:bookmarkStart w:id="46" w:name="_Toc97792449"/>
       <w:r>
         <w:t>Realisieren</w:t>
       </w:r>
-      <w:bookmarkEnd w:id="32"/>
+      <w:bookmarkEnd w:id="46"/>
     </w:p>
     <w:p>
       <w:r>
@@ -9434,32 +11123,32 @@
       <w:pPr>
         <w:pStyle w:val="Heading1"/>
       </w:pPr>
-      <w:bookmarkStart w:id="33" w:name="_Toc97473408"/>
+      <w:bookmarkStart w:id="47" w:name="_Toc97792450"/>
       <w:r>
         <w:lastRenderedPageBreak/>
         <w:t>Kontrollieren</w:t>
       </w:r>
-      <w:bookmarkEnd w:id="33"/>
+      <w:bookmarkEnd w:id="47"/>
     </w:p>
     <w:p>
       <w:pPr>
         <w:pStyle w:val="Heading2"/>
       </w:pPr>
-      <w:bookmarkStart w:id="34" w:name="_Toc97473409"/>
+      <w:bookmarkStart w:id="48" w:name="_Toc97792451"/>
       <w:r>
         <w:t>Unit Tests</w:t>
       </w:r>
-      <w:bookmarkEnd w:id="34"/>
+      <w:bookmarkEnd w:id="48"/>
     </w:p>
     <w:p>
       <w:pPr>
         <w:pStyle w:val="Heading2"/>
       </w:pPr>
-      <w:bookmarkStart w:id="35" w:name="_Toc97473410"/>
+      <w:bookmarkStart w:id="49" w:name="_Toc97792452"/>
       <w:r>
         <w:t>Testfallspezifikationen</w:t>
       </w:r>
-      <w:bookmarkEnd w:id="35"/>
+      <w:bookmarkEnd w:id="49"/>
     </w:p>
     <w:p>
       <w:pPr>
@@ -9468,14 +11157,14 @@
           <w:color w:val="FE00AF"/>
         </w:rPr>
       </w:pPr>
-      <w:bookmarkStart w:id="36" w:name="_Toc97473411"/>
+      <w:bookmarkStart w:id="50" w:name="_Toc97792453"/>
       <w:r>
         <w:rPr>
           <w:color w:val="FE00AF"/>
         </w:rPr>
         <w:t>Getesteter Teil</w:t>
       </w:r>
-      <w:bookmarkEnd w:id="36"/>
+      <w:bookmarkEnd w:id="50"/>
     </w:p>
     <w:p>
       <w:pPr>
@@ -9690,22 +11379,22 @@
       <w:pPr>
         <w:pStyle w:val="Heading2"/>
       </w:pPr>
-      <w:bookmarkStart w:id="37" w:name="_Toc97473412"/>
+      <w:bookmarkStart w:id="51" w:name="_Toc97792454"/>
       <w:r>
         <w:lastRenderedPageBreak/>
         <w:t>Testprotokolle</w:t>
       </w:r>
-      <w:bookmarkEnd w:id="37"/>
+      <w:bookmarkEnd w:id="51"/>
     </w:p>
     <w:p>
       <w:pPr>
         <w:pStyle w:val="Heading3"/>
       </w:pPr>
-      <w:bookmarkStart w:id="38" w:name="_Toc97473413"/>
+      <w:bookmarkStart w:id="52" w:name="_Toc97792455"/>
       <w:r>
         <w:t>Testfall Protokoll TP-01</w:t>
       </w:r>
-      <w:bookmarkEnd w:id="38"/>
+      <w:bookmarkEnd w:id="52"/>
     </w:p>
     <w:p>
       <w:pPr>
@@ -9908,72 +11597,72 @@
       <w:pPr>
         <w:pStyle w:val="Heading1"/>
       </w:pPr>
-      <w:bookmarkStart w:id="39" w:name="_Toc97473414"/>
+      <w:bookmarkStart w:id="53" w:name="_Toc97792456"/>
       <w:r>
         <w:lastRenderedPageBreak/>
         <w:t>Auswerten</w:t>
       </w:r>
-      <w:bookmarkEnd w:id="39"/>
+      <w:bookmarkEnd w:id="53"/>
     </w:p>
     <w:p>
       <w:pPr>
         <w:pStyle w:val="Heading2"/>
       </w:pPr>
-      <w:bookmarkStart w:id="40" w:name="_Toc97473415"/>
+      <w:bookmarkStart w:id="54" w:name="_Toc97792457"/>
       <w:r>
         <w:t>Mögliche Erweiterungen</w:t>
       </w:r>
-      <w:bookmarkEnd w:id="40"/>
+      <w:bookmarkEnd w:id="54"/>
     </w:p>
     <w:p>
       <w:pPr>
         <w:pStyle w:val="Heading2"/>
       </w:pPr>
-      <w:bookmarkStart w:id="41" w:name="_Toc97473416"/>
+      <w:bookmarkStart w:id="55" w:name="_Toc97792458"/>
       <w:r>
         <w:t>Fazit</w:t>
       </w:r>
-      <w:bookmarkEnd w:id="41"/>
+      <w:bookmarkEnd w:id="55"/>
     </w:p>
     <w:p>
       <w:pPr>
         <w:pStyle w:val="Heading2"/>
       </w:pPr>
-      <w:bookmarkStart w:id="42" w:name="_Toc97473417"/>
+      <w:bookmarkStart w:id="56" w:name="_Toc97792459"/>
       <w:r>
         <w:t>Persönliches Fazit</w:t>
       </w:r>
-      <w:bookmarkEnd w:id="42"/>
+      <w:bookmarkEnd w:id="56"/>
     </w:p>
     <w:p>
       <w:pPr>
         <w:pStyle w:val="Heading1"/>
       </w:pPr>
-      <w:bookmarkStart w:id="43" w:name="_Toc97473418"/>
+      <w:bookmarkStart w:id="57" w:name="_Toc97792460"/>
       <w:r>
         <w:t>Quellenverzeichnis</w:t>
       </w:r>
-      <w:bookmarkEnd w:id="43"/>
+      <w:bookmarkEnd w:id="57"/>
     </w:p>
     <w:p>
       <w:pPr>
         <w:pStyle w:val="Heading2"/>
       </w:pPr>
-      <w:bookmarkStart w:id="44" w:name="_Toc97473419"/>
+      <w:bookmarkStart w:id="58" w:name="_Toc97792461"/>
       <w:r>
         <w:t>Glossar</w:t>
       </w:r>
-      <w:bookmarkEnd w:id="44"/>
+      <w:bookmarkEnd w:id="58"/>
     </w:p>
     <w:p>
       <w:pPr>
         <w:pStyle w:val="Heading2"/>
       </w:pPr>
-      <w:bookmarkStart w:id="45" w:name="_Toc97473420"/>
+      <w:bookmarkStart w:id="59" w:name="_Toc97792462"/>
       <w:r>
         <w:t>Internetquellen</w:t>
       </w:r>
-      <w:bookmarkEnd w:id="45"/>
+      <w:bookmarkEnd w:id="59"/>
     </w:p>
     <w:p>
       <w:pPr>
@@ -9986,7 +11675,7 @@
           <w:lang w:val="en-GB"/>
         </w:rPr>
       </w:pPr>
-      <w:hyperlink r:id="rId11" w:history="1">
+      <w:hyperlink r:id="rId12" w:history="1">
         <w:r>
           <w:rPr>
             <w:rStyle w:val="Hyperlink"/>
@@ -10024,16 +11713,16 @@
       <w:pPr>
         <w:pStyle w:val="Heading2"/>
       </w:pPr>
-      <w:bookmarkStart w:id="46" w:name="_Toc97473421"/>
+      <w:bookmarkStart w:id="60" w:name="_Toc97792463"/>
       <w:r>
         <w:t>Bildquellen</w:t>
       </w:r>
-      <w:bookmarkEnd w:id="46"/>
+      <w:bookmarkEnd w:id="60"/>
     </w:p>
     <w:p/>
     <w:sectPr>
-      <w:headerReference w:type="default" r:id="rId12"/>
-      <w:footerReference w:type="default" r:id="rId13"/>
+      <w:headerReference w:type="default" r:id="rId13"/>
+      <w:footerReference w:type="default" r:id="rId14"/>
       <w:pgSz w:w="11906" w:h="16838"/>
       <w:pgMar w:top="1440" w:right="1440" w:bottom="1440" w:left="1440" w:header="708" w:footer="708" w:gutter="0"/>
       <w:pgNumType w:start="0"/>
@@ -10132,7 +11821,7 @@
       <w:rPr>
         <w:noProof/>
       </w:rPr>
-      <w:t>9. März 2022</w:t>
+      <w:t>10. März 2022</w:t>
     </w:r>
     <w:r>
       <w:fldChar w:fldCharType="end"/>
@@ -11219,7 +12908,7 @@
   <w:style w:type="paragraph" w:default="1" w:styleId="Normal">
     <w:name w:val="Normal"/>
     <w:qFormat/>
-    <w:rsid w:val="00387C79"/>
+    <w:rsid w:val="00530CD7"/>
     <w:rPr>
       <w:sz w:val="24"/>
     </w:rPr>

</xml_diff>

<commit_message>
ready for test on raspberry
</commit_message>
<xml_diff>
--- a/Dokumentation/IPA Maurice Meier.docx
+++ b/Dokumentation/IPA Maurice Meier.docx
@@ -3916,21 +3916,7 @@
                 <w:rStyle w:val="Hyperlink"/>
                 <w:noProof/>
               </w:rPr>
-              <w:t>Mittwoch, 16.03.2</w:t>
-            </w:r>
-            <w:r>
-              <w:rPr>
-                <w:rStyle w:val="Hyperlink"/>
-                <w:noProof/>
-              </w:rPr>
-              <w:t>0</w:t>
-            </w:r>
-            <w:r>
-              <w:rPr>
-                <w:rStyle w:val="Hyperlink"/>
-                <w:noProof/>
-              </w:rPr>
-              <w:t>22 / Tag 6</w:t>
+              <w:t>Mittwoch, 16.03.2022 / Tag 6</w:t>
             </w:r>
             <w:r>
               <w:rPr>
@@ -12408,22 +12394,24 @@
           </w:tcPr>
           <w:p>
             <w:r>
-              <w:t>Raspberry</w:t>
-            </w:r>
-            <w:r>
-              <w:t xml:space="preserve"> hatte </w:t>
-            </w:r>
-            <w:r>
-              <w:t>eine falsche Uhrzeit,</w:t>
-            </w:r>
-            <w:r>
-              <w:t xml:space="preserve"> weshalb ich Docker nicht </w:t>
-            </w:r>
-            <w:r>
-              <w:t>installieren konnte,</w:t>
-            </w:r>
-            <w:r>
-              <w:t xml:space="preserve"> </w:t>
+              <w:t xml:space="preserve">Um den Reverse Proxy </w:t>
+            </w:r>
+            <w:r>
+              <w:t>anzusteuern,</w:t>
+            </w:r>
+            <w:r>
+              <w:t xml:space="preserve"> muss auf dem Router der Port 80 </w:t>
+            </w:r>
+            <w:proofErr w:type="spellStart"/>
+            <w:r>
+              <w:t>geforwarde</w:t>
+            </w:r>
+            <w:r>
+              <w:t>t</w:t>
+            </w:r>
+            <w:proofErr w:type="spellEnd"/>
+            <w:r>
+              <w:t xml:space="preserve"> werden. Dies kann ich in der FH nicht selbst machen.</w:t>
             </w:r>
           </w:p>
         </w:tc>
@@ -12439,25 +12427,23 @@
           </w:tcPr>
           <w:p>
             <w:r>
-              <w:t xml:space="preserve">Über </w:t>
-            </w:r>
-            <w:r>
-              <w:t>Google</w:t>
-            </w:r>
-            <w:r>
-              <w:t xml:space="preserve"> fand ich </w:t>
-            </w:r>
-            <w:r>
-              <w:t>heraus,</w:t>
-            </w:r>
-            <w:r>
-              <w:t xml:space="preserve"> wie ich die Zeit </w:t>
-            </w:r>
-            <w:r>
-              <w:t>Manuel</w:t>
-            </w:r>
-            <w:r>
-              <w:t xml:space="preserve"> umstelle</w:t>
+              <w:t xml:space="preserve">Ich konnte martin Gwerder darauf ansprechen. Das Problem war es das ich die vergebene URL nicht im </w:t>
+            </w:r>
+            <w:proofErr w:type="spellStart"/>
+            <w:r>
+              <w:t>Hostefile</w:t>
+            </w:r>
+            <w:proofErr w:type="spellEnd"/>
+            <w:r>
+              <w:t xml:space="preserve"> eingetragen habe und der </w:t>
+            </w:r>
+            <w:proofErr w:type="spellStart"/>
+            <w:r>
+              <w:t>pc</w:t>
+            </w:r>
+            <w:proofErr w:type="spellEnd"/>
+            <w:r>
+              <w:t xml:space="preserve"> sie so nicht auflösen konnte </w:t>
             </w:r>
           </w:p>
         </w:tc>
@@ -12473,28 +12459,7 @@
               <w:right w:val="single" w:sz="4" w:space="0" w:color="auto"/>
             </w:tcBorders>
           </w:tcPr>
-          <w:p>
-            <w:r>
-              <w:t xml:space="preserve">Um den Reverse Proxy </w:t>
-            </w:r>
-            <w:r>
-              <w:t>anzusteuern,</w:t>
-            </w:r>
-            <w:r>
-              <w:t xml:space="preserve"> muss auf dem Router der Port 80 </w:t>
-            </w:r>
-            <w:proofErr w:type="spellStart"/>
-            <w:r>
-              <w:t>geforwarde</w:t>
-            </w:r>
-            <w:r>
-              <w:t>t</w:t>
-            </w:r>
-            <w:proofErr w:type="spellEnd"/>
-            <w:r>
-              <w:t xml:space="preserve"> werden. Dies kann ich in der FH nicht selbst machen.</w:t>
-            </w:r>
-          </w:p>
+          <w:p/>
         </w:tc>
         <w:tc>
           <w:tcPr>
@@ -12506,27 +12471,7 @@
               <w:right w:val="single" w:sz="4" w:space="0" w:color="auto"/>
             </w:tcBorders>
           </w:tcPr>
-          <w:p>
-            <w:r>
-              <w:t xml:space="preserve">Ich konnte martin Gwerder darauf ansprechen. Das Problem war es das ich die vergebene URL nicht im </w:t>
-            </w:r>
-            <w:proofErr w:type="spellStart"/>
-            <w:r>
-              <w:t>Hostefile</w:t>
-            </w:r>
-            <w:proofErr w:type="spellEnd"/>
-            <w:r>
-              <w:t xml:space="preserve"> eingetragen habe und der </w:t>
-            </w:r>
-            <w:proofErr w:type="spellStart"/>
-            <w:r>
-              <w:t>pc</w:t>
-            </w:r>
-            <w:proofErr w:type="spellEnd"/>
-            <w:r>
-              <w:t xml:space="preserve"> sie so nicht auflösen konnte </w:t>
-            </w:r>
-          </w:p>
+          <w:p/>
         </w:tc>
       </w:tr>
     </w:tbl>
@@ -12555,6 +12500,501 @@
     </w:p>
     <w:p>
       <w:pPr>
+        <w:pStyle w:val="Heading2"/>
+      </w:pPr>
+      <w:r>
+        <w:lastRenderedPageBreak/>
+        <w:t>Donnerstag, 17.03.2022 / Tag 7</w:t>
+      </w:r>
+    </w:p>
+    <w:tbl>
+      <w:tblPr>
+        <w:tblStyle w:val="TableGrid"/>
+        <w:tblW w:w="10102" w:type="dxa"/>
+        <w:tblInd w:w="-318" w:type="dxa"/>
+        <w:tblLook w:val="04A0" w:firstRow="1" w:lastRow="0" w:firstColumn="1" w:lastColumn="0" w:noHBand="0" w:noVBand="1"/>
+      </w:tblPr>
+      <w:tblGrid>
+        <w:gridCol w:w="863"/>
+        <w:gridCol w:w="833"/>
+        <w:gridCol w:w="1869"/>
+        <w:gridCol w:w="3182"/>
+        <w:gridCol w:w="3355"/>
+      </w:tblGrid>
+      <w:tr>
+        <w:tc>
+          <w:tcPr>
+            <w:tcW w:w="863" w:type="dxa"/>
+            <w:shd w:val="clear" w:color="auto" w:fill="2E74B5" w:themeFill="accent5" w:themeFillShade="BF"/>
+          </w:tcPr>
+          <w:p>
+            <w:pPr>
+              <w:rPr>
+                <w:color w:val="FFFFFF" w:themeColor="background1"/>
+              </w:rPr>
+            </w:pPr>
+            <w:r>
+              <w:rPr>
+                <w:color w:val="FFFFFF" w:themeColor="background1"/>
+              </w:rPr>
+              <w:t>Soll</w:t>
+            </w:r>
+          </w:p>
+        </w:tc>
+        <w:tc>
+          <w:tcPr>
+            <w:tcW w:w="833" w:type="dxa"/>
+            <w:shd w:val="clear" w:color="auto" w:fill="2E74B5" w:themeFill="accent5" w:themeFillShade="BF"/>
+          </w:tcPr>
+          <w:p>
+            <w:pPr>
+              <w:rPr>
+                <w:color w:val="FFFFFF" w:themeColor="background1"/>
+              </w:rPr>
+            </w:pPr>
+            <w:r>
+              <w:rPr>
+                <w:color w:val="FFFFFF" w:themeColor="background1"/>
+              </w:rPr>
+              <w:t>Ist</w:t>
+            </w:r>
+          </w:p>
+        </w:tc>
+        <w:tc>
+          <w:tcPr>
+            <w:tcW w:w="1869" w:type="dxa"/>
+            <w:shd w:val="clear" w:color="auto" w:fill="2E74B5" w:themeFill="accent5" w:themeFillShade="BF"/>
+          </w:tcPr>
+          <w:p>
+            <w:pPr>
+              <w:rPr>
+                <w:color w:val="FFFFFF" w:themeColor="background1"/>
+              </w:rPr>
+            </w:pPr>
+            <w:r>
+              <w:rPr>
+                <w:color w:val="FFFFFF" w:themeColor="background1"/>
+              </w:rPr>
+              <w:t>Tätigkeit</w:t>
+            </w:r>
+          </w:p>
+        </w:tc>
+        <w:tc>
+          <w:tcPr>
+            <w:tcW w:w="3182" w:type="dxa"/>
+            <w:shd w:val="clear" w:color="auto" w:fill="2E74B5" w:themeFill="accent5" w:themeFillShade="BF"/>
+          </w:tcPr>
+          <w:p>
+            <w:pPr>
+              <w:rPr>
+                <w:color w:val="FFFFFF" w:themeColor="background1"/>
+              </w:rPr>
+            </w:pPr>
+            <w:r>
+              <w:rPr>
+                <w:color w:val="FFFFFF" w:themeColor="background1"/>
+              </w:rPr>
+              <w:t>Geplant</w:t>
+            </w:r>
+          </w:p>
+        </w:tc>
+        <w:tc>
+          <w:tcPr>
+            <w:tcW w:w="3355" w:type="dxa"/>
+            <w:shd w:val="clear" w:color="auto" w:fill="2E74B5" w:themeFill="accent5" w:themeFillShade="BF"/>
+          </w:tcPr>
+          <w:p>
+            <w:pPr>
+              <w:rPr>
+                <w:color w:val="FFFFFF" w:themeColor="background1"/>
+              </w:rPr>
+            </w:pPr>
+            <w:r>
+              <w:rPr>
+                <w:color w:val="FFFFFF" w:themeColor="background1"/>
+              </w:rPr>
+              <w:t>Erreicht</w:t>
+            </w:r>
+          </w:p>
+        </w:tc>
+      </w:tr>
+      <w:tr>
+        <w:tc>
+          <w:tcPr>
+            <w:tcW w:w="863" w:type="dxa"/>
+          </w:tcPr>
+          <w:p>
+            <w:r>
+              <w:t>1.5h</w:t>
+            </w:r>
+          </w:p>
+        </w:tc>
+        <w:tc>
+          <w:tcPr>
+            <w:tcW w:w="833" w:type="dxa"/>
+          </w:tcPr>
+          <w:p/>
+        </w:tc>
+        <w:tc>
+          <w:tcPr>
+            <w:tcW w:w="1869" w:type="dxa"/>
+          </w:tcPr>
+          <w:p>
+            <w:r>
+              <w:t>Realisieren</w:t>
+            </w:r>
+          </w:p>
+        </w:tc>
+        <w:tc>
+          <w:tcPr>
+            <w:tcW w:w="3182" w:type="dxa"/>
+          </w:tcPr>
+          <w:p>
+            <w:r>
+              <w:t xml:space="preserve">Cambotmanager auf Raspberry laufen lassen. </w:t>
+            </w:r>
+          </w:p>
+        </w:tc>
+        <w:tc>
+          <w:tcPr>
+            <w:tcW w:w="3355" w:type="dxa"/>
+          </w:tcPr>
+          <w:p/>
+        </w:tc>
+      </w:tr>
+      <w:tr>
+        <w:tc>
+          <w:tcPr>
+            <w:tcW w:w="863" w:type="dxa"/>
+          </w:tcPr>
+          <w:p/>
+        </w:tc>
+        <w:tc>
+          <w:tcPr>
+            <w:tcW w:w="833" w:type="dxa"/>
+          </w:tcPr>
+          <w:p/>
+        </w:tc>
+        <w:tc>
+          <w:tcPr>
+            <w:tcW w:w="1869" w:type="dxa"/>
+          </w:tcPr>
+          <w:p>
+            <w:r>
+              <w:t>Dokumentieren</w:t>
+            </w:r>
+          </w:p>
+        </w:tc>
+        <w:tc>
+          <w:tcPr>
+            <w:tcW w:w="3182" w:type="dxa"/>
+          </w:tcPr>
+          <w:p>
+            <w:r>
+              <w:t>Realisieren über Cambotmanager und Reverse Proxy</w:t>
+            </w:r>
+          </w:p>
+        </w:tc>
+        <w:tc>
+          <w:tcPr>
+            <w:tcW w:w="3355" w:type="dxa"/>
+          </w:tcPr>
+          <w:p/>
+        </w:tc>
+      </w:tr>
+      <w:tr>
+        <w:tc>
+          <w:tcPr>
+            <w:tcW w:w="863" w:type="dxa"/>
+          </w:tcPr>
+          <w:p/>
+        </w:tc>
+        <w:tc>
+          <w:tcPr>
+            <w:tcW w:w="833" w:type="dxa"/>
+          </w:tcPr>
+          <w:p/>
+        </w:tc>
+        <w:tc>
+          <w:tcPr>
+            <w:tcW w:w="1869" w:type="dxa"/>
+          </w:tcPr>
+          <w:p>
+            <w:r>
+              <w:t>Realisieren, UI</w:t>
+            </w:r>
+          </w:p>
+        </w:tc>
+        <w:tc>
+          <w:tcPr>
+            <w:tcW w:w="3182" w:type="dxa"/>
+          </w:tcPr>
+          <w:p>
+            <w:r>
+              <w:t>Mit UI beginnen</w:t>
+            </w:r>
+          </w:p>
+        </w:tc>
+        <w:tc>
+          <w:tcPr>
+            <w:tcW w:w="3355" w:type="dxa"/>
+          </w:tcPr>
+          <w:p/>
+        </w:tc>
+      </w:tr>
+      <w:tr>
+        <w:tc>
+          <w:tcPr>
+            <w:tcW w:w="863" w:type="dxa"/>
+          </w:tcPr>
+          <w:p>
+            <w:r>
+              <w:t>5 min</w:t>
+            </w:r>
+          </w:p>
+        </w:tc>
+        <w:tc>
+          <w:tcPr>
+            <w:tcW w:w="833" w:type="dxa"/>
+          </w:tcPr>
+          <w:p>
+            <w:r>
+              <w:t>5 min</w:t>
+            </w:r>
+          </w:p>
+        </w:tc>
+        <w:tc>
+          <w:tcPr>
+            <w:tcW w:w="1869" w:type="dxa"/>
+          </w:tcPr>
+          <w:p>
+            <w:r>
+              <w:t>Datensicherung</w:t>
+            </w:r>
+          </w:p>
+        </w:tc>
+        <w:tc>
+          <w:tcPr>
+            <w:tcW w:w="3182" w:type="dxa"/>
+          </w:tcPr>
+          <w:p>
+            <w:r>
+              <w:t>Alles auf GitHub und USB-Sichern</w:t>
+            </w:r>
+          </w:p>
+        </w:tc>
+        <w:tc>
+          <w:tcPr>
+            <w:tcW w:w="3355" w:type="dxa"/>
+          </w:tcPr>
+          <w:p>
+            <w:r>
+              <w:t xml:space="preserve">Daten wurden kurz vor 17:00 auf GitHub gepusht und auf USB gespeichert. </w:t>
+            </w:r>
+          </w:p>
+        </w:tc>
+      </w:tr>
+    </w:tbl>
+    <w:p/>
+    <w:p>
+      <w:pPr>
+        <w:pStyle w:val="Heading3"/>
+        <w:rPr>
+          <w:lang w:eastAsia="zh-CN"/>
+        </w:rPr>
+      </w:pPr>
+      <w:r>
+        <w:t xml:space="preserve">Probleme/Fragen &amp; </w:t>
+      </w:r>
+      <w:r>
+        <w:rPr>
+          <w:lang w:eastAsia="zh-CN"/>
+        </w:rPr>
+        <w:t>Ergriffene Massnahmen</w:t>
+      </w:r>
+    </w:p>
+    <w:tbl>
+      <w:tblPr>
+        <w:tblStyle w:val="TableGrid"/>
+        <w:tblW w:w="0" w:type="auto"/>
+        <w:tblLook w:val="04A0" w:firstRow="1" w:lastRow="0" w:firstColumn="1" w:lastColumn="0" w:noHBand="0" w:noVBand="1"/>
+      </w:tblPr>
+      <w:tblGrid>
+        <w:gridCol w:w="4390"/>
+        <w:gridCol w:w="4626"/>
+      </w:tblGrid>
+      <w:tr>
+        <w:tc>
+          <w:tcPr>
+            <w:tcW w:w="4390" w:type="dxa"/>
+            <w:tcBorders>
+              <w:top w:val="single" w:sz="4" w:space="0" w:color="auto"/>
+              <w:left w:val="single" w:sz="4" w:space="0" w:color="auto"/>
+              <w:bottom w:val="single" w:sz="4" w:space="0" w:color="auto"/>
+              <w:right w:val="single" w:sz="4" w:space="0" w:color="auto"/>
+            </w:tcBorders>
+            <w:shd w:val="clear" w:color="auto" w:fill="2E74B5" w:themeFill="accent5" w:themeFillShade="BF"/>
+            <w:hideMark/>
+          </w:tcPr>
+          <w:p>
+            <w:pPr>
+              <w:rPr>
+                <w:color w:val="FFFFFF" w:themeColor="background1"/>
+              </w:rPr>
+            </w:pPr>
+            <w:r>
+              <w:rPr>
+                <w:color w:val="FFFFFF" w:themeColor="background1"/>
+              </w:rPr>
+              <w:t>Probleme/Fragen</w:t>
+            </w:r>
+          </w:p>
+        </w:tc>
+        <w:tc>
+          <w:tcPr>
+            <w:tcW w:w="4626" w:type="dxa"/>
+            <w:tcBorders>
+              <w:top w:val="single" w:sz="4" w:space="0" w:color="auto"/>
+              <w:left w:val="single" w:sz="4" w:space="0" w:color="auto"/>
+              <w:bottom w:val="single" w:sz="4" w:space="0" w:color="auto"/>
+              <w:right w:val="single" w:sz="4" w:space="0" w:color="auto"/>
+            </w:tcBorders>
+            <w:shd w:val="clear" w:color="auto" w:fill="2E74B5" w:themeFill="accent5" w:themeFillShade="BF"/>
+            <w:hideMark/>
+          </w:tcPr>
+          <w:p>
+            <w:pPr>
+              <w:rPr>
+                <w:color w:val="FFFFFF" w:themeColor="background1"/>
+              </w:rPr>
+            </w:pPr>
+            <w:r>
+              <w:rPr>
+                <w:color w:val="FFFFFF" w:themeColor="background1"/>
+                <w:lang w:eastAsia="zh-CN"/>
+              </w:rPr>
+              <w:t>Ergriffene Massnahmen</w:t>
+            </w:r>
+          </w:p>
+        </w:tc>
+      </w:tr>
+      <w:tr>
+        <w:tc>
+          <w:tcPr>
+            <w:tcW w:w="4390" w:type="dxa"/>
+            <w:tcBorders>
+              <w:top w:val="single" w:sz="4" w:space="0" w:color="auto"/>
+              <w:left w:val="single" w:sz="4" w:space="0" w:color="auto"/>
+              <w:bottom w:val="single" w:sz="4" w:space="0" w:color="auto"/>
+              <w:right w:val="single" w:sz="4" w:space="0" w:color="auto"/>
+            </w:tcBorders>
+            <w:hideMark/>
+          </w:tcPr>
+          <w:p/>
+        </w:tc>
+        <w:tc>
+          <w:tcPr>
+            <w:tcW w:w="4626" w:type="dxa"/>
+            <w:tcBorders>
+              <w:top w:val="single" w:sz="4" w:space="0" w:color="auto"/>
+              <w:left w:val="single" w:sz="4" w:space="0" w:color="auto"/>
+              <w:bottom w:val="single" w:sz="4" w:space="0" w:color="auto"/>
+              <w:right w:val="single" w:sz="4" w:space="0" w:color="auto"/>
+            </w:tcBorders>
+            <w:hideMark/>
+          </w:tcPr>
+          <w:p/>
+        </w:tc>
+      </w:tr>
+      <w:tr>
+        <w:tc>
+          <w:tcPr>
+            <w:tcW w:w="4390" w:type="dxa"/>
+            <w:tcBorders>
+              <w:top w:val="single" w:sz="4" w:space="0" w:color="auto"/>
+              <w:left w:val="single" w:sz="4" w:space="0" w:color="auto"/>
+              <w:bottom w:val="single" w:sz="4" w:space="0" w:color="auto"/>
+              <w:right w:val="single" w:sz="4" w:space="0" w:color="auto"/>
+            </w:tcBorders>
+            <w:hideMark/>
+          </w:tcPr>
+          <w:p/>
+        </w:tc>
+        <w:tc>
+          <w:tcPr>
+            <w:tcW w:w="4626" w:type="dxa"/>
+            <w:tcBorders>
+              <w:top w:val="single" w:sz="4" w:space="0" w:color="auto"/>
+              <w:left w:val="single" w:sz="4" w:space="0" w:color="auto"/>
+              <w:bottom w:val="single" w:sz="4" w:space="0" w:color="auto"/>
+              <w:right w:val="single" w:sz="4" w:space="0" w:color="auto"/>
+            </w:tcBorders>
+            <w:hideMark/>
+          </w:tcPr>
+          <w:p/>
+        </w:tc>
+      </w:tr>
+      <w:tr>
+        <w:tc>
+          <w:tcPr>
+            <w:tcW w:w="4390" w:type="dxa"/>
+            <w:tcBorders>
+              <w:top w:val="single" w:sz="4" w:space="0" w:color="auto"/>
+              <w:left w:val="single" w:sz="4" w:space="0" w:color="auto"/>
+              <w:bottom w:val="single" w:sz="4" w:space="0" w:color="auto"/>
+              <w:right w:val="single" w:sz="4" w:space="0" w:color="auto"/>
+            </w:tcBorders>
+          </w:tcPr>
+          <w:p/>
+        </w:tc>
+        <w:tc>
+          <w:tcPr>
+            <w:tcW w:w="4626" w:type="dxa"/>
+            <w:tcBorders>
+              <w:top w:val="single" w:sz="4" w:space="0" w:color="auto"/>
+              <w:left w:val="single" w:sz="4" w:space="0" w:color="auto"/>
+              <w:bottom w:val="single" w:sz="4" w:space="0" w:color="auto"/>
+              <w:right w:val="single" w:sz="4" w:space="0" w:color="auto"/>
+            </w:tcBorders>
+          </w:tcPr>
+          <w:p/>
+        </w:tc>
+      </w:tr>
+      <w:tr>
+        <w:tc>
+          <w:tcPr>
+            <w:tcW w:w="4390" w:type="dxa"/>
+            <w:tcBorders>
+              <w:top w:val="single" w:sz="4" w:space="0" w:color="auto"/>
+              <w:left w:val="single" w:sz="4" w:space="0" w:color="auto"/>
+              <w:bottom w:val="single" w:sz="4" w:space="0" w:color="auto"/>
+              <w:right w:val="single" w:sz="4" w:space="0" w:color="auto"/>
+            </w:tcBorders>
+          </w:tcPr>
+          <w:p/>
+        </w:tc>
+        <w:tc>
+          <w:tcPr>
+            <w:tcW w:w="4626" w:type="dxa"/>
+            <w:tcBorders>
+              <w:top w:val="single" w:sz="4" w:space="0" w:color="auto"/>
+              <w:left w:val="single" w:sz="4" w:space="0" w:color="auto"/>
+              <w:bottom w:val="single" w:sz="4" w:space="0" w:color="auto"/>
+              <w:right w:val="single" w:sz="4" w:space="0" w:color="auto"/>
+            </w:tcBorders>
+          </w:tcPr>
+          <w:p/>
+        </w:tc>
+      </w:tr>
+    </w:tbl>
+    <w:p/>
+    <w:p>
+      <w:r>
+        <w:br w:type="page"/>
+      </w:r>
+    </w:p>
+    <w:p>
+      <w:pPr>
         <w:pStyle w:val="Title"/>
       </w:pPr>
       <w:r>
@@ -12576,12 +13016,12 @@
       <w:pPr>
         <w:pStyle w:val="Heading2"/>
       </w:pPr>
-      <w:bookmarkStart w:id="42" w:name="_Hlk97813908"/>
-      <w:bookmarkStart w:id="43" w:name="_Toc98312270"/>
+      <w:bookmarkStart w:id="42" w:name="_Toc98312270"/>
+      <w:bookmarkStart w:id="43" w:name="_Hlk97813908"/>
       <w:r>
         <w:t>Anforderungsanalyse</w:t>
       </w:r>
-      <w:bookmarkEnd w:id="43"/>
+      <w:bookmarkEnd w:id="42"/>
     </w:p>
     <w:p>
       <w:r>
@@ -13423,7 +13863,7 @@
           </w:p>
         </w:tc>
       </w:tr>
-      <w:bookmarkEnd w:id="42"/>
+      <w:bookmarkEnd w:id="43"/>
     </w:tbl>
     <w:p/>
     <w:p>
@@ -13720,16 +14160,9 @@
       <w:pPr>
         <w:pStyle w:val="Heading2"/>
       </w:pPr>
-      <w:bookmarkStart w:id="47" w:name="_Toc98312273"/>
-      <w:proofErr w:type="gramStart"/>
-      <w:r>
-        <w:t>API</w:t>
-      </w:r>
-      <w:r>
-        <w:t xml:space="preserve"> Framework</w:t>
-      </w:r>
-      <w:bookmarkEnd w:id="47"/>
-      <w:proofErr w:type="gramEnd"/>
+      <w:r>
+        <w:t>API-Framework</w:t>
+      </w:r>
     </w:p>
     <w:p>
       <w:r>
@@ -13846,142 +14279,142 @@
       <w:pPr>
         <w:pStyle w:val="Heading3"/>
       </w:pPr>
-      <w:bookmarkStart w:id="48" w:name="_Toc98312274"/>
+      <w:bookmarkStart w:id="47" w:name="_Toc98312274"/>
       <w:r>
         <w:t>Django Rest</w:t>
       </w:r>
+      <w:bookmarkEnd w:id="47"/>
+    </w:p>
+    <w:p>
+      <w:r>
+        <w:t xml:space="preserve">Mit </w:t>
+      </w:r>
+      <w:r>
+        <w:t>Django Rest</w:t>
+      </w:r>
+      <w:r>
+        <w:t xml:space="preserve"> können einfach </w:t>
+      </w:r>
+      <w:r>
+        <w:t>Rest-APIs</w:t>
+      </w:r>
+      <w:r>
+        <w:t xml:space="preserve"> erstellt werden.</w:t>
+      </w:r>
+      <w:r>
+        <w:t xml:space="preserve"> Django </w:t>
+      </w:r>
+      <w:r>
+        <w:t xml:space="preserve">ist </w:t>
+      </w:r>
+      <w:r>
+        <w:t>umfangreich</w:t>
+      </w:r>
+      <w:r>
+        <w:t xml:space="preserve"> </w:t>
+      </w:r>
+      <w:r>
+        <w:t>dokumentiert</w:t>
+      </w:r>
+      <w:r>
+        <w:t xml:space="preserve"> und besitzt eine aktive </w:t>
+      </w:r>
+      <w:r>
+        <w:t>Onlinecommunity</w:t>
+      </w:r>
+      <w:r>
+        <w:t xml:space="preserve">. Django Rest unterstützt auch mehrere integrierte </w:t>
+      </w:r>
+      <w:r>
+        <w:t>Authentifizierungsrechtlinien.</w:t>
+      </w:r>
+    </w:p>
+    <w:p>
+      <w:pPr>
+        <w:pStyle w:val="Heading3"/>
+      </w:pPr>
+      <w:bookmarkStart w:id="48" w:name="_Toc98312275"/>
+      <w:r>
+        <w:t xml:space="preserve">Flask </w:t>
+      </w:r>
+      <w:proofErr w:type="spellStart"/>
+      <w:r>
+        <w:t>Restful</w:t>
+      </w:r>
       <w:bookmarkEnd w:id="48"/>
-    </w:p>
-    <w:p>
-      <w:r>
-        <w:t xml:space="preserve">Mit </w:t>
-      </w:r>
-      <w:r>
-        <w:t>Django Rest</w:t>
-      </w:r>
-      <w:r>
-        <w:t xml:space="preserve"> können einfach </w:t>
-      </w:r>
-      <w:r>
-        <w:t>Rest-APIs</w:t>
-      </w:r>
-      <w:r>
-        <w:t xml:space="preserve"> erstellt werden.</w:t>
-      </w:r>
-      <w:r>
-        <w:t xml:space="preserve"> Django </w:t>
-      </w:r>
-      <w:r>
-        <w:t xml:space="preserve">ist </w:t>
-      </w:r>
-      <w:r>
-        <w:t>umfangreich</w:t>
-      </w:r>
-      <w:r>
-        <w:t xml:space="preserve"> </w:t>
-      </w:r>
-      <w:r>
-        <w:t>dokumentiert</w:t>
-      </w:r>
-      <w:r>
-        <w:t xml:space="preserve"> und besitzt eine aktive </w:t>
-      </w:r>
-      <w:r>
-        <w:t>Onlinecommunity</w:t>
-      </w:r>
-      <w:r>
-        <w:t xml:space="preserve">. Django Rest unterstützt auch mehrere integrierte </w:t>
-      </w:r>
-      <w:r>
-        <w:t>Authentifizierungsrechtlinien.</w:t>
+      <w:proofErr w:type="spellEnd"/>
+    </w:p>
+    <w:p>
+      <w:r>
+        <w:t xml:space="preserve">Flask ist ein einfaches Framework </w:t>
+      </w:r>
+      <w:r>
+        <w:t>mitwelchem schnelle Rest-APIs erstellt werden</w:t>
+      </w:r>
+      <w:r>
+        <w:t xml:space="preserve">. Genau wie Django besitzt auch Flask eine umfangreiche Dokumentation so wie </w:t>
+      </w:r>
+      <w:r>
+        <w:t xml:space="preserve">eine Aktive Onlinecommunity. </w:t>
+      </w:r>
+      <w:r>
+        <w:t>-Flask hat den zusätzlichen Vorteil</w:t>
       </w:r>
     </w:p>
     <w:p>
       <w:pPr>
         <w:pStyle w:val="Heading3"/>
       </w:pPr>
-      <w:bookmarkStart w:id="49" w:name="_Toc98312275"/>
-      <w:r>
-        <w:t xml:space="preserve">Flask </w:t>
-      </w:r>
-      <w:proofErr w:type="spellStart"/>
-      <w:r>
-        <w:t>Restful</w:t>
-      </w:r>
-      <w:bookmarkEnd w:id="49"/>
-      <w:proofErr w:type="spellEnd"/>
-    </w:p>
-    <w:p>
-      <w:r>
-        <w:t xml:space="preserve">Flask ist ein einfaches Framework </w:t>
-      </w:r>
-      <w:r>
-        <w:t>mitwelchem schnelle Rest-APIs erstellt werden</w:t>
-      </w:r>
-      <w:r>
-        <w:t xml:space="preserve">. Genau wie Django besitzt auch Flask eine umfangreiche Dokumentation so wie </w:t>
-      </w:r>
-      <w:r>
-        <w:t xml:space="preserve">eine Aktive Onlinecommunity. </w:t>
-      </w:r>
-      <w:r>
-        <w:t>-Flask hat den zusätzlichen Vorteil</w:t>
-      </w:r>
-    </w:p>
-    <w:p>
-      <w:pPr>
-        <w:pStyle w:val="Heading3"/>
-      </w:pPr>
-      <w:bookmarkStart w:id="50" w:name="_Toc98312276"/>
+      <w:bookmarkStart w:id="49" w:name="_Toc98312276"/>
       <w:r>
         <w:lastRenderedPageBreak/>
         <w:t>Fast API</w:t>
       </w:r>
+      <w:bookmarkEnd w:id="49"/>
+    </w:p>
+    <w:p>
+      <w:r>
+        <w:t xml:space="preserve">Fast API ist eine </w:t>
+      </w:r>
+      <w:r>
+        <w:t xml:space="preserve">der schnellsten </w:t>
+      </w:r>
+      <w:r>
+        <w:t>API-Frameworks</w:t>
+      </w:r>
+      <w:r>
+        <w:t xml:space="preserve">. Das Fast bezieht sich auf die Anzahl </w:t>
+      </w:r>
+      <w:proofErr w:type="spellStart"/>
+      <w:r>
+        <w:t>Queries</w:t>
+      </w:r>
+      <w:proofErr w:type="spellEnd"/>
+      <w:r>
+        <w:t xml:space="preserve"> pro </w:t>
+      </w:r>
+      <w:r>
+        <w:t>Sekunde,</w:t>
+      </w:r>
+      <w:r>
+        <w:t xml:space="preserve"> sondern auch die benötigte </w:t>
+      </w:r>
+      <w:r>
+        <w:t>Zeit,</w:t>
+      </w:r>
+      <w:r>
+        <w:t xml:space="preserve"> um eine laufende API zu erstellen.</w:t>
+      </w:r>
+    </w:p>
+    <w:p>
+      <w:pPr>
+        <w:pStyle w:val="Heading2"/>
+      </w:pPr>
+      <w:bookmarkStart w:id="50" w:name="_Toc98312277"/>
+      <w:r>
+        <w:t>Reverse Proxy</w:t>
+      </w:r>
       <w:bookmarkEnd w:id="50"/>
-    </w:p>
-    <w:p>
-      <w:r>
-        <w:t xml:space="preserve">Fast API ist eine </w:t>
-      </w:r>
-      <w:r>
-        <w:t xml:space="preserve">der schnellsten </w:t>
-      </w:r>
-      <w:r>
-        <w:t>API-Frameworks</w:t>
-      </w:r>
-      <w:r>
-        <w:t xml:space="preserve">. Das Fast bezieht sich auf die Anzahl </w:t>
-      </w:r>
-      <w:proofErr w:type="spellStart"/>
-      <w:r>
-        <w:t>Queries</w:t>
-      </w:r>
-      <w:proofErr w:type="spellEnd"/>
-      <w:r>
-        <w:t xml:space="preserve"> pro </w:t>
-      </w:r>
-      <w:r>
-        <w:t>Sekunde,</w:t>
-      </w:r>
-      <w:r>
-        <w:t xml:space="preserve"> sondern auch die benötigte </w:t>
-      </w:r>
-      <w:r>
-        <w:t>Zeit,</w:t>
-      </w:r>
-      <w:r>
-        <w:t xml:space="preserve"> um eine laufende API zu erstellen.</w:t>
-      </w:r>
-    </w:p>
-    <w:p>
-      <w:pPr>
-        <w:pStyle w:val="Heading2"/>
-      </w:pPr>
-      <w:bookmarkStart w:id="51" w:name="_Toc98312277"/>
-      <w:r>
-        <w:t>Reverse Proxy</w:t>
-      </w:r>
-      <w:bookmarkEnd w:id="51"/>
     </w:p>
     <w:p>
       <w:r>
@@ -14072,14 +14505,14 @@
       <w:pPr>
         <w:pStyle w:val="Heading3"/>
       </w:pPr>
-      <w:bookmarkStart w:id="52" w:name="_Toc98312278"/>
+      <w:bookmarkStart w:id="51" w:name="_Toc98312278"/>
       <w:r>
         <w:t>NGINX</w:t>
       </w:r>
       <w:r>
         <w:t xml:space="preserve"> VS Apache</w:t>
       </w:r>
-      <w:bookmarkEnd w:id="52"/>
+      <w:bookmarkEnd w:id="51"/>
     </w:p>
     <w:p>
       <w:r>
@@ -14091,49 +14524,42 @@
       </w:r>
       <w:proofErr w:type="spellEnd"/>
       <w:r>
-        <w:t xml:space="preserve"> </w:t>
-      </w:r>
-      <w:proofErr w:type="gramStart"/>
-      <w:r>
-        <w:t xml:space="preserve">beim </w:t>
+        <w:t xml:space="preserve"> beim </w:t>
+      </w:r>
+      <w:r>
+        <w:t>Einrichten</w:t>
+      </w:r>
+      <w:r>
+        <w:t xml:space="preserve"> besitzen. </w:t>
+      </w:r>
+      <w:r>
+        <w:t>NGINX sei allerdi</w:t>
+      </w:r>
+      <w:r>
+        <w:t xml:space="preserve">ngs besitzt NGINX einen kleineren Memory Fussabdruck als Apache und ist somit </w:t>
       </w:r>
       <w:proofErr w:type="spellStart"/>
       <w:r>
-        <w:t>einrichten</w:t>
+        <w:t>leistungs</w:t>
       </w:r>
       <w:proofErr w:type="spellEnd"/>
-      <w:proofErr w:type="gramEnd"/>
-      <w:r>
-        <w:t xml:space="preserve"> besitzen. </w:t>
-      </w:r>
-      <w:r>
-        <w:t>NGINX sei allerdi</w:t>
-      </w:r>
-      <w:r>
-        <w:t xml:space="preserve">ngs besitzt NGINX einen kleineren Memory Fussabdruck als Apache und ist somit </w:t>
+      <w:r>
+        <w:t xml:space="preserve"> freundlicher. Für einem </w:t>
       </w:r>
       <w:proofErr w:type="spellStart"/>
       <w:r>
-        <w:t>leistungs</w:t>
+        <w:t>Beitrib</w:t>
       </w:r>
       <w:proofErr w:type="spellEnd"/>
       <w:r>
-        <w:t xml:space="preserve"> freundlicher. Für einem </w:t>
+        <w:t xml:space="preserve"> auf einem Raspberry wäre das von Vorteil da wir etwas </w:t>
       </w:r>
       <w:proofErr w:type="spellStart"/>
       <w:r>
-        <w:t>Beitrib</w:t>
+        <w:t>begrentzt</w:t>
       </w:r>
       <w:proofErr w:type="spellEnd"/>
       <w:r>
-        <w:t xml:space="preserve"> auf einem Raspberry wäre das von Vorteil da wir etwas </w:t>
-      </w:r>
-      <w:proofErr w:type="spellStart"/>
-      <w:r>
-        <w:t>begrentzt</w:t>
-      </w:r>
-      <w:proofErr w:type="spellEnd"/>
-      <w:r>
         <w:t xml:space="preserve"> sind. </w:t>
       </w:r>
     </w:p>
@@ -14160,47 +14586,47 @@
       <w:pPr>
         <w:pStyle w:val="Heading1"/>
       </w:pPr>
-      <w:bookmarkStart w:id="53" w:name="_Toc98312279"/>
+      <w:bookmarkStart w:id="52" w:name="_Toc98312279"/>
       <w:r>
         <w:lastRenderedPageBreak/>
         <w:t>Planen</w:t>
       </w:r>
+      <w:bookmarkEnd w:id="52"/>
+    </w:p>
+    <w:p>
+      <w:pPr>
+        <w:pStyle w:val="Heading2"/>
+      </w:pPr>
+      <w:bookmarkStart w:id="53" w:name="_Toc98312280"/>
+      <w:r>
+        <w:t>Cambotmanager</w:t>
+      </w:r>
       <w:bookmarkEnd w:id="53"/>
     </w:p>
     <w:p>
+      <w:r>
+        <w:t xml:space="preserve">Der Cambotmanager soll </w:t>
+      </w:r>
+    </w:p>
+    <w:p>
       <w:pPr>
         <w:pStyle w:val="Heading2"/>
       </w:pPr>
-      <w:bookmarkStart w:id="54" w:name="_Toc98312280"/>
-      <w:r>
-        <w:t>Cambotmanager</w:t>
+      <w:bookmarkStart w:id="54" w:name="_Toc98312281"/>
+      <w:r>
+        <w:t>Reverse Proxy</w:t>
       </w:r>
       <w:bookmarkEnd w:id="54"/>
     </w:p>
     <w:p>
-      <w:r>
-        <w:t xml:space="preserve">Der Cambotmanager soll </w:t>
-      </w:r>
-    </w:p>
-    <w:p>
       <w:pPr>
         <w:pStyle w:val="Heading2"/>
       </w:pPr>
-      <w:bookmarkStart w:id="55" w:name="_Toc98312281"/>
-      <w:r>
-        <w:t>Reverse Proxy</w:t>
+      <w:bookmarkStart w:id="55" w:name="_Toc98312282"/>
+      <w:r>
+        <w:t>UI</w:t>
       </w:r>
       <w:bookmarkEnd w:id="55"/>
-    </w:p>
-    <w:p>
-      <w:pPr>
-        <w:pStyle w:val="Heading2"/>
-      </w:pPr>
-      <w:bookmarkStart w:id="56" w:name="_Toc98312282"/>
-      <w:r>
-        <w:t>UI</w:t>
-      </w:r>
-      <w:bookmarkEnd w:id="56"/>
     </w:p>
     <w:p>
       <w:r>
@@ -14258,11 +14684,11 @@
       <w:pPr>
         <w:pStyle w:val="Heading1"/>
       </w:pPr>
-      <w:bookmarkStart w:id="57" w:name="_Toc98312283"/>
+      <w:bookmarkStart w:id="56" w:name="_Toc98312283"/>
       <w:r>
         <w:t>Entscheiden</w:t>
       </w:r>
-      <w:bookmarkEnd w:id="57"/>
+      <w:bookmarkEnd w:id="56"/>
     </w:p>
     <w:p>
       <w:pPr>
@@ -14294,12 +14720,12 @@
       <w:pPr>
         <w:pStyle w:val="Heading1"/>
       </w:pPr>
-      <w:bookmarkStart w:id="58" w:name="_Toc98312284"/>
+      <w:bookmarkStart w:id="57" w:name="_Toc98312284"/>
       <w:r>
         <w:lastRenderedPageBreak/>
         <w:t>Realisieren</w:t>
       </w:r>
-      <w:bookmarkEnd w:id="58"/>
+      <w:bookmarkEnd w:id="57"/>
     </w:p>
     <w:p>
       <w:pPr>
@@ -14759,48 +15185,48 @@
       <w:pPr>
         <w:pStyle w:val="Heading1"/>
       </w:pPr>
-      <w:bookmarkStart w:id="59" w:name="_Toc98312285"/>
+      <w:bookmarkStart w:id="58" w:name="_Toc98312285"/>
       <w:r>
         <w:lastRenderedPageBreak/>
         <w:t>Kontrollieren</w:t>
       </w:r>
+      <w:bookmarkEnd w:id="58"/>
+    </w:p>
+    <w:p>
+      <w:pPr>
+        <w:pStyle w:val="Heading2"/>
+      </w:pPr>
+      <w:bookmarkStart w:id="59" w:name="_Toc98312286"/>
+      <w:r>
+        <w:t>Unit Tests</w:t>
+      </w:r>
       <w:bookmarkEnd w:id="59"/>
     </w:p>
     <w:p>
       <w:pPr>
         <w:pStyle w:val="Heading2"/>
       </w:pPr>
-      <w:bookmarkStart w:id="60" w:name="_Toc98312286"/>
-      <w:r>
-        <w:t>Unit Tests</w:t>
+      <w:bookmarkStart w:id="60" w:name="_Toc98312287"/>
+      <w:r>
+        <w:t>Testfallspezifikationen</w:t>
       </w:r>
       <w:bookmarkEnd w:id="60"/>
     </w:p>
     <w:p>
       <w:pPr>
-        <w:pStyle w:val="Heading2"/>
-      </w:pPr>
-      <w:bookmarkStart w:id="61" w:name="_Toc98312287"/>
-      <w:r>
-        <w:t>Testfallspezifikationen</w:t>
+        <w:pStyle w:val="Heading3"/>
+        <w:rPr>
+          <w:color w:val="FE00AF"/>
+        </w:rPr>
+      </w:pPr>
+      <w:bookmarkStart w:id="61" w:name="_Toc98312288"/>
+      <w:r>
+        <w:rPr>
+          <w:color w:val="FE00AF"/>
+        </w:rPr>
+        <w:t>Getesteter Teil</w:t>
       </w:r>
       <w:bookmarkEnd w:id="61"/>
-    </w:p>
-    <w:p>
-      <w:pPr>
-        <w:pStyle w:val="Heading3"/>
-        <w:rPr>
-          <w:color w:val="FE00AF"/>
-        </w:rPr>
-      </w:pPr>
-      <w:bookmarkStart w:id="62" w:name="_Toc98312288"/>
-      <w:r>
-        <w:rPr>
-          <w:color w:val="FE00AF"/>
-        </w:rPr>
-        <w:t>Getesteter Teil</w:t>
-      </w:r>
-      <w:bookmarkEnd w:id="62"/>
     </w:p>
     <w:p>
       <w:pPr>
@@ -15015,22 +15441,22 @@
       <w:pPr>
         <w:pStyle w:val="Heading2"/>
       </w:pPr>
-      <w:bookmarkStart w:id="63" w:name="_Toc98312289"/>
+      <w:bookmarkStart w:id="62" w:name="_Toc98312289"/>
       <w:r>
         <w:lastRenderedPageBreak/>
         <w:t>Testprotokolle</w:t>
       </w:r>
+      <w:bookmarkEnd w:id="62"/>
+    </w:p>
+    <w:p>
+      <w:pPr>
+        <w:pStyle w:val="Heading3"/>
+      </w:pPr>
+      <w:bookmarkStart w:id="63" w:name="_Toc98312290"/>
+      <w:r>
+        <w:t>Testfall Protokoll TP-01</w:t>
+      </w:r>
       <w:bookmarkEnd w:id="63"/>
-    </w:p>
-    <w:p>
-      <w:pPr>
-        <w:pStyle w:val="Heading3"/>
-      </w:pPr>
-      <w:bookmarkStart w:id="64" w:name="_Toc98312290"/>
-      <w:r>
-        <w:t>Testfall Protokoll TP-01</w:t>
-      </w:r>
-      <w:bookmarkEnd w:id="64"/>
     </w:p>
     <w:p>
       <w:pPr>
@@ -15233,20 +15659,30 @@
       <w:pPr>
         <w:pStyle w:val="Heading1"/>
       </w:pPr>
-      <w:bookmarkStart w:id="65" w:name="_Toc98312291"/>
+      <w:bookmarkStart w:id="64" w:name="_Toc98312291"/>
       <w:r>
         <w:lastRenderedPageBreak/>
         <w:t>Auswerten</w:t>
       </w:r>
+      <w:bookmarkEnd w:id="64"/>
+    </w:p>
+    <w:p>
+      <w:pPr>
+        <w:pStyle w:val="Heading2"/>
+      </w:pPr>
+      <w:bookmarkStart w:id="65" w:name="_Toc98312292"/>
+      <w:r>
+        <w:t>Mögliche Erweiterungen</w:t>
+      </w:r>
       <w:bookmarkEnd w:id="65"/>
     </w:p>
     <w:p>
       <w:pPr>
         <w:pStyle w:val="Heading2"/>
       </w:pPr>
-      <w:bookmarkStart w:id="66" w:name="_Toc98312292"/>
-      <w:r>
-        <w:t>Mögliche Erweiterungen</w:t>
+      <w:bookmarkStart w:id="66" w:name="_Toc98312293"/>
+      <w:r>
+        <w:t>Fazit</w:t>
       </w:r>
       <w:bookmarkEnd w:id="66"/>
     </w:p>
@@ -15254,29 +15690,29 @@
       <w:pPr>
         <w:pStyle w:val="Heading2"/>
       </w:pPr>
-      <w:bookmarkStart w:id="67" w:name="_Toc98312293"/>
-      <w:r>
-        <w:t>Fazit</w:t>
+      <w:bookmarkStart w:id="67" w:name="_Toc98312294"/>
+      <w:r>
+        <w:t>Persönliches Fazit</w:t>
       </w:r>
       <w:bookmarkEnd w:id="67"/>
     </w:p>
     <w:p>
       <w:pPr>
+        <w:pStyle w:val="Heading1"/>
+      </w:pPr>
+      <w:bookmarkStart w:id="68" w:name="_Toc98312295"/>
+      <w:r>
+        <w:t>Quellenverzeichnis</w:t>
+      </w:r>
+      <w:bookmarkEnd w:id="68"/>
+    </w:p>
+    <w:p>
+      <w:pPr>
         <w:pStyle w:val="Heading2"/>
       </w:pPr>
-      <w:bookmarkStart w:id="68" w:name="_Toc98312294"/>
-      <w:r>
-        <w:t>Persönliches Fazit</w:t>
-      </w:r>
-      <w:bookmarkEnd w:id="68"/>
-    </w:p>
-    <w:p>
-      <w:pPr>
-        <w:pStyle w:val="Heading1"/>
-      </w:pPr>
-      <w:bookmarkStart w:id="69" w:name="_Toc98312295"/>
-      <w:r>
-        <w:t>Quellenverzeichnis</w:t>
+      <w:bookmarkStart w:id="69" w:name="_Toc98312296"/>
+      <w:r>
+        <w:t>Glossar</w:t>
       </w:r>
       <w:bookmarkEnd w:id="69"/>
     </w:p>
@@ -15284,21 +15720,11 @@
       <w:pPr>
         <w:pStyle w:val="Heading2"/>
       </w:pPr>
-      <w:bookmarkStart w:id="70" w:name="_Toc98312296"/>
-      <w:r>
-        <w:t>Glossar</w:t>
+      <w:bookmarkStart w:id="70" w:name="_Toc98312297"/>
+      <w:r>
+        <w:t>Internetquellen</w:t>
       </w:r>
       <w:bookmarkEnd w:id="70"/>
-    </w:p>
-    <w:p>
-      <w:pPr>
-        <w:pStyle w:val="Heading2"/>
-      </w:pPr>
-      <w:bookmarkStart w:id="71" w:name="_Toc98312297"/>
-      <w:r>
-        <w:t>Internetquellen</w:t>
-      </w:r>
-      <w:bookmarkEnd w:id="71"/>
     </w:p>
     <w:p>
       <w:pPr>
@@ -15355,11 +15781,11 @@
       <w:pPr>
         <w:pStyle w:val="Heading2"/>
       </w:pPr>
-      <w:bookmarkStart w:id="72" w:name="_Toc98312298"/>
+      <w:bookmarkStart w:id="71" w:name="_Toc98312298"/>
       <w:r>
         <w:t>Bildquellen</w:t>
       </w:r>
-      <w:bookmarkEnd w:id="72"/>
+      <w:bookmarkEnd w:id="71"/>
     </w:p>
     <w:p/>
     <w:sectPr>
@@ -15463,7 +15889,7 @@
       <w:rPr>
         <w:noProof/>
       </w:rPr>
-      <w:t>16. März 2022</w:t>
+      <w:t>17. März 2022</w:t>
     </w:r>
     <w:r>
       <w:fldChar w:fldCharType="end"/>
@@ -16550,7 +16976,7 @@
   <w:style w:type="paragraph" w:default="1" w:styleId="Normal">
     <w:name w:val="Normal"/>
     <w:qFormat/>
-    <w:rsid w:val="00730952"/>
+    <w:rsid w:val="00F64AC0"/>
     <w:rPr>
       <w:sz w:val="24"/>
     </w:rPr>

</xml_diff>

<commit_message>
daily commit 17.03.2022 Tag 7
</commit_message>
<xml_diff>
--- a/Dokumentation/IPA Maurice Meier.docx
+++ b/Dokumentation/IPA Maurice Meier.docx
@@ -742,7 +742,11 @@
             <w:cnfStyle w:val="001000000000" w:firstRow="0" w:lastRow="0" w:firstColumn="1" w:lastColumn="0" w:oddVBand="0" w:evenVBand="0" w:oddHBand="0" w:evenHBand="0" w:firstRowFirstColumn="0" w:firstRowLastColumn="0" w:lastRowFirstColumn="0" w:lastRowLastColumn="0"/>
             <w:tcW w:w="2254" w:type="dxa"/>
           </w:tcPr>
-          <w:p/>
+          <w:p>
+            <w:r>
+              <w:t>0.7</w:t>
+            </w:r>
+          </w:p>
         </w:tc>
         <w:tc>
           <w:tcPr>
@@ -752,6 +756,9 @@
             <w:pPr>
               <w:cnfStyle w:val="000000100000" w:firstRow="0" w:lastRow="0" w:firstColumn="0" w:lastColumn="0" w:oddVBand="0" w:evenVBand="0" w:oddHBand="1" w:evenHBand="0" w:firstRowFirstColumn="0" w:firstRowLastColumn="0" w:lastRowFirstColumn="0" w:lastRowLastColumn="0"/>
             </w:pPr>
+            <w:r>
+              <w:t>17.03.2022</w:t>
+            </w:r>
           </w:p>
         </w:tc>
         <w:tc>
@@ -762,6 +769,9 @@
             <w:pPr>
               <w:cnfStyle w:val="000000100000" w:firstRow="0" w:lastRow="0" w:firstColumn="0" w:lastColumn="0" w:oddVBand="0" w:evenVBand="0" w:oddHBand="1" w:evenHBand="0" w:firstRowFirstColumn="0" w:firstRowLastColumn="0" w:lastRowFirstColumn="0" w:lastRowLastColumn="0"/>
             </w:pPr>
+            <w:r>
+              <w:t>Maurice Meier</w:t>
+            </w:r>
           </w:p>
         </w:tc>
         <w:tc>
@@ -771,6 +781,48 @@
           <w:p>
             <w:pPr>
               <w:cnfStyle w:val="000000100000" w:firstRow="0" w:lastRow="0" w:firstColumn="0" w:lastColumn="0" w:oddVBand="0" w:evenVBand="0" w:oddHBand="1" w:evenHBand="0" w:firstRowFirstColumn="0" w:firstRowLastColumn="0" w:lastRowFirstColumn="0" w:lastRowLastColumn="0"/>
+            </w:pPr>
+            <w:r>
+              <w:t>Teil 2: Realisieren</w:t>
+            </w:r>
+          </w:p>
+        </w:tc>
+      </w:tr>
+      <w:tr>
+        <w:tc>
+          <w:tcPr>
+            <w:cnfStyle w:val="001000000000" w:firstRow="0" w:lastRow="0" w:firstColumn="1" w:lastColumn="0" w:oddVBand="0" w:evenVBand="0" w:oddHBand="0" w:evenHBand="0" w:firstRowFirstColumn="0" w:firstRowLastColumn="0" w:lastRowFirstColumn="0" w:lastRowLastColumn="0"/>
+            <w:tcW w:w="2254" w:type="dxa"/>
+          </w:tcPr>
+          <w:p/>
+        </w:tc>
+        <w:tc>
+          <w:tcPr>
+            <w:tcW w:w="2254" w:type="dxa"/>
+          </w:tcPr>
+          <w:p>
+            <w:pPr>
+              <w:cnfStyle w:val="000000000000" w:firstRow="0" w:lastRow="0" w:firstColumn="0" w:lastColumn="0" w:oddVBand="0" w:evenVBand="0" w:oddHBand="0" w:evenHBand="0" w:firstRowFirstColumn="0" w:firstRowLastColumn="0" w:lastRowFirstColumn="0" w:lastRowLastColumn="0"/>
+            </w:pPr>
+          </w:p>
+        </w:tc>
+        <w:tc>
+          <w:tcPr>
+            <w:tcW w:w="2254" w:type="dxa"/>
+          </w:tcPr>
+          <w:p>
+            <w:pPr>
+              <w:cnfStyle w:val="000000000000" w:firstRow="0" w:lastRow="0" w:firstColumn="0" w:lastColumn="0" w:oddVBand="0" w:evenVBand="0" w:oddHBand="0" w:evenHBand="0" w:firstRowFirstColumn="0" w:firstRowLastColumn="0" w:lastRowFirstColumn="0" w:lastRowLastColumn="0"/>
+            </w:pPr>
+          </w:p>
+        </w:tc>
+        <w:tc>
+          <w:tcPr>
+            <w:tcW w:w="2164" w:type="dxa"/>
+          </w:tcPr>
+          <w:p>
+            <w:pPr>
+              <w:cnfStyle w:val="000000000000" w:firstRow="0" w:lastRow="0" w:firstColumn="0" w:lastColumn="0" w:oddVBand="0" w:evenVBand="0" w:oddHBand="0" w:evenHBand="0" w:firstRowFirstColumn="0" w:firstRowLastColumn="0" w:lastRowFirstColumn="0" w:lastRowLastColumn="0"/>
             </w:pPr>
           </w:p>
         </w:tc>
@@ -10990,17 +11042,18 @@
             <w:r>
               <w:t xml:space="preserve">Daten wurden </w:t>
             </w:r>
-            <w:proofErr w:type="gramStart"/>
-            <w:r>
-              <w:t>Kurz</w:t>
-            </w:r>
-            <w:proofErr w:type="gramEnd"/>
+            <w:r>
+              <w:t>kurz</w:t>
+            </w:r>
             <w:r>
               <w:t xml:space="preserve"> vor 17:00 auf GitHub </w:t>
             </w:r>
             <w:proofErr w:type="spellStart"/>
             <w:r>
-              <w:t>gepushed</w:t>
+              <w:t>gepushe</w:t>
+            </w:r>
+            <w:r>
+              <w:t>t</w:t>
             </w:r>
             <w:proofErr w:type="spellEnd"/>
             <w:r>
@@ -12633,7 +12686,14 @@
           <w:tcPr>
             <w:tcW w:w="833" w:type="dxa"/>
           </w:tcPr>
-          <w:p/>
+          <w:p>
+            <w:r>
+              <w:t>6.5</w:t>
+            </w:r>
+            <w:r>
+              <w:t>h</w:t>
+            </w:r>
+          </w:p>
         </w:tc>
         <w:tc>
           <w:tcPr>
@@ -12659,7 +12719,16 @@
           <w:tcPr>
             <w:tcW w:w="3355" w:type="dxa"/>
           </w:tcPr>
-          <w:p/>
+          <w:p>
+            <w:r>
+              <w:t xml:space="preserve">Nicht ganz erreicht durch zeit intensives </w:t>
+            </w:r>
+            <w:proofErr w:type="spellStart"/>
+            <w:r>
+              <w:t>configurieren</w:t>
+            </w:r>
+            <w:proofErr w:type="spellEnd"/>
+          </w:p>
         </w:tc>
       </w:tr>
       <w:tr>
@@ -12667,13 +12736,21 @@
           <w:tcPr>
             <w:tcW w:w="863" w:type="dxa"/>
           </w:tcPr>
-          <w:p/>
+          <w:p>
+            <w:r>
+              <w:t>2.5h</w:t>
+            </w:r>
+          </w:p>
         </w:tc>
         <w:tc>
           <w:tcPr>
             <w:tcW w:w="833" w:type="dxa"/>
           </w:tcPr>
-          <w:p/>
+          <w:p>
+            <w:r>
+              <w:t>2.5h</w:t>
+            </w:r>
+          </w:p>
         </w:tc>
         <w:tc>
           <w:tcPr>
@@ -12699,7 +12776,11 @@
           <w:tcPr>
             <w:tcW w:w="3355" w:type="dxa"/>
           </w:tcPr>
-          <w:p/>
+          <w:p>
+            <w:r>
+              <w:t>erreicht</w:t>
+            </w:r>
+          </w:p>
         </w:tc>
       </w:tr>
       <w:tr>
@@ -12707,13 +12788,21 @@
           <w:tcPr>
             <w:tcW w:w="863" w:type="dxa"/>
           </w:tcPr>
-          <w:p/>
+          <w:p>
+            <w:r>
+              <w:t>4h</w:t>
+            </w:r>
+          </w:p>
         </w:tc>
         <w:tc>
           <w:tcPr>
             <w:tcW w:w="833" w:type="dxa"/>
           </w:tcPr>
-          <w:p/>
+          <w:p>
+            <w:r>
+              <w:t>-</w:t>
+            </w:r>
+          </w:p>
         </w:tc>
         <w:tc>
           <w:tcPr>
@@ -12721,8 +12810,19 @@
           </w:tcPr>
           <w:p>
             <w:r>
-              <w:t>Realisieren, UI</w:t>
-            </w:r>
+              <w:t>Realisieren,</w:t>
+            </w:r>
+            <w:r>
+              <w:t xml:space="preserve"> Reverse Proxy und </w:t>
+            </w:r>
+            <w:proofErr w:type="spellStart"/>
+            <w:r>
+              <w:t>Cambot</w:t>
+            </w:r>
+            <w:r>
+              <w:t>I</w:t>
+            </w:r>
+            <w:proofErr w:type="spellEnd"/>
           </w:p>
         </w:tc>
         <w:tc>
@@ -12739,7 +12839,19 @@
           <w:tcPr>
             <w:tcW w:w="3355" w:type="dxa"/>
           </w:tcPr>
-          <w:p/>
+          <w:p>
+            <w:r>
+              <w:t xml:space="preserve">Konnte </w:t>
+            </w:r>
+            <w:proofErr w:type="spellStart"/>
+            <w:r>
+              <w:t>nochtnicht</w:t>
+            </w:r>
+            <w:proofErr w:type="spellEnd"/>
+            <w:r>
+              <w:t xml:space="preserve"> beginnen</w:t>
+            </w:r>
+          </w:p>
         </w:tc>
       </w:tr>
       <w:tr>
@@ -12945,7 +13057,32 @@
               <w:right w:val="single" w:sz="4" w:space="0" w:color="auto"/>
             </w:tcBorders>
           </w:tcPr>
-          <w:p/>
+          <w:p>
+            <w:r>
+              <w:t xml:space="preserve">Einige </w:t>
+            </w:r>
+            <w:proofErr w:type="spellStart"/>
+            <w:r>
+              <w:t>Librarys</w:t>
+            </w:r>
+            <w:proofErr w:type="spellEnd"/>
+            <w:r>
+              <w:t xml:space="preserve"> funktionieren nur auf Python </w:t>
+            </w:r>
+            <w:proofErr w:type="spellStart"/>
+            <w:r>
+              <w:t>version</w:t>
+            </w:r>
+            <w:proofErr w:type="spellEnd"/>
+            <w:r>
+              <w:t xml:space="preserve"> 3.7. Probleme mit dem </w:t>
+            </w:r>
+            <w:proofErr w:type="spellStart"/>
+            <w:r>
+              <w:t>Downgraden</w:t>
+            </w:r>
+            <w:proofErr w:type="spellEnd"/>
+          </w:p>
         </w:tc>
         <w:tc>
           <w:tcPr>
@@ -12957,7 +13094,27 @@
               <w:right w:val="single" w:sz="4" w:space="0" w:color="auto"/>
             </w:tcBorders>
           </w:tcPr>
-          <w:p/>
+          <w:p>
+            <w:r>
+              <w:t xml:space="preserve">Nach einer Google </w:t>
+            </w:r>
+            <w:proofErr w:type="spellStart"/>
+            <w:r>
+              <w:t>rechseche</w:t>
+            </w:r>
+            <w:proofErr w:type="spellEnd"/>
+            <w:r>
+              <w:t xml:space="preserve"> und fragen bei </w:t>
+            </w:r>
+            <w:proofErr w:type="spellStart"/>
+            <w:r>
+              <w:t>Schuhlkollegen</w:t>
+            </w:r>
+            <w:proofErr w:type="spellEnd"/>
+            <w:r>
+              <w:t xml:space="preserve"> konnte ich die Version ändern </w:t>
+            </w:r>
+          </w:p>
         </w:tc>
       </w:tr>
       <w:tr>
@@ -12971,7 +13128,40 @@
               <w:right w:val="single" w:sz="4" w:space="0" w:color="auto"/>
             </w:tcBorders>
           </w:tcPr>
-          <w:p/>
+          <w:p>
+            <w:r>
+              <w:t xml:space="preserve">Pyrealsense2 muss über </w:t>
+            </w:r>
+            <w:proofErr w:type="spellStart"/>
+            <w:r>
+              <w:t>umwege</w:t>
+            </w:r>
+            <w:proofErr w:type="spellEnd"/>
+            <w:r>
+              <w:t xml:space="preserve"> herunter geladen werden aufgrund von </w:t>
+            </w:r>
+            <w:proofErr w:type="spellStart"/>
+            <w:r>
+              <w:t>kernel</w:t>
+            </w:r>
+            <w:proofErr w:type="spellEnd"/>
+            <w:r>
+              <w:t xml:space="preserve"> </w:t>
+            </w:r>
+            <w:proofErr w:type="spellStart"/>
+            <w:r>
+              <w:t>achitektur</w:t>
+            </w:r>
+            <w:proofErr w:type="spellEnd"/>
+            <w:r>
+              <w:t xml:space="preserve"> des </w:t>
+            </w:r>
+            <w:proofErr w:type="spellStart"/>
+            <w:r>
+              <w:t>raspberrys</w:t>
+            </w:r>
+            <w:proofErr w:type="spellEnd"/>
+          </w:p>
         </w:tc>
         <w:tc>
           <w:tcPr>
@@ -12983,7 +13173,11 @@
               <w:right w:val="single" w:sz="4" w:space="0" w:color="auto"/>
             </w:tcBorders>
           </w:tcPr>
-          <w:p/>
+          <w:p>
+            <w:r>
+              <w:t>Google</w:t>
+            </w:r>
+          </w:p>
         </w:tc>
       </w:tr>
     </w:tbl>
@@ -14764,418 +14958,474 @@
       </w:r>
     </w:p>
     <w:p>
+      <w:pPr>
+        <w:pStyle w:val="Heading3"/>
+      </w:pPr>
+      <w:r>
+        <w:t>Models</w:t>
+      </w:r>
+    </w:p>
+    <w:p>
+      <w:r>
+        <w:t>Die Models dienen dazu die daten einfach</w:t>
+      </w:r>
+      <w:r>
+        <w:t>er</w:t>
+      </w:r>
+      <w:r>
+        <w:t xml:space="preserve"> zu handhaben. So kann mit einer Klasse gearbeitet werden und man verliert nicht den Überblick wo was zu finden ist. Die Models sind wie folgt aufgebaut:</w:t>
+      </w:r>
+    </w:p>
+    <w:p>
+      <w:pPr>
+        <w:rPr>
+          <w:color w:val="CC00FF"/>
+        </w:rPr>
+      </w:pPr>
+      <w:proofErr w:type="spellStart"/>
+      <w:r>
+        <w:rPr>
+          <w:color w:val="CC00FF"/>
+        </w:rPr>
+        <w:t>diagramm</w:t>
+      </w:r>
+      <w:proofErr w:type="spellEnd"/>
+    </w:p>
+    <w:p>
+      <w:pPr>
+        <w:pStyle w:val="Heading3"/>
+      </w:pPr>
+      <w:r>
+        <w:t>Manager</w:t>
+      </w:r>
+    </w:p>
+    <w:p>
+      <w:r>
+        <w:t xml:space="preserve">Der Manager ist dazu </w:t>
+      </w:r>
+      <w:r>
+        <w:t>da,</w:t>
+      </w:r>
+      <w:r>
+        <w:t xml:space="preserve"> um die Daten </w:t>
+      </w:r>
+      <w:r>
+        <w:t xml:space="preserve">an die API zu liefern und aufzuarbeiten. Hier werden die Zips erstellt und daten aus den einzelnen Klassen zur </w:t>
+      </w:r>
+      <w:proofErr w:type="spellStart"/>
+      <w:r>
+        <w:t>verfügung</w:t>
+      </w:r>
+      <w:proofErr w:type="spellEnd"/>
+      <w:r>
+        <w:t xml:space="preserve"> gestellt. Hier ist auch der Aktuelle Status zu finden. Ausserdem beinhaltet dieser das Inventar mit den ganzen gespeicherten Items</w:t>
+      </w:r>
+      <w:r>
+        <w:t xml:space="preserve">. </w:t>
+      </w:r>
+    </w:p>
+    <w:p>
+      <w:pPr>
+        <w:rPr>
+          <w:color w:val="CC00FF"/>
+        </w:rPr>
+      </w:pPr>
+      <w:r>
+        <w:rPr>
+          <w:color w:val="CC00FF"/>
+        </w:rPr>
+        <w:t xml:space="preserve">Classen </w:t>
+      </w:r>
+      <w:proofErr w:type="spellStart"/>
+      <w:r>
+        <w:rPr>
+          <w:color w:val="CC00FF"/>
+        </w:rPr>
+        <w:t>diagramm</w:t>
+      </w:r>
+      <w:proofErr w:type="spellEnd"/>
+    </w:p>
+    <w:p>
+      <w:pPr>
+        <w:pStyle w:val="Heading3"/>
+      </w:pPr>
+      <w:proofErr w:type="spellStart"/>
+      <w:r>
+        <w:t>StorageHandler</w:t>
+      </w:r>
+      <w:proofErr w:type="spellEnd"/>
+    </w:p>
+    <w:p>
       <w:r>
         <w:t xml:space="preserve">Der </w:t>
       </w:r>
       <w:proofErr w:type="spellStart"/>
       <w:r>
+        <w:t>StorageHandler</w:t>
+      </w:r>
+      <w:proofErr w:type="spellEnd"/>
+      <w:r>
+        <w:t xml:space="preserve"> überwacht den </w:t>
+      </w:r>
+      <w:proofErr w:type="spellStart"/>
+      <w:r>
+        <w:t>speicherplatz</w:t>
+      </w:r>
+      <w:proofErr w:type="spellEnd"/>
+      <w:r>
+        <w:t xml:space="preserve"> und sorgt falls nötig für Ordnung. Hier sollen regelmässig alle Items mit dem Status «</w:t>
+      </w:r>
+      <w:proofErr w:type="spellStart"/>
+      <w:r>
+        <w:t>scheduled_delete</w:t>
+      </w:r>
+      <w:proofErr w:type="spellEnd"/>
+      <w:r>
+        <w:t xml:space="preserve">» gelöscht werden. </w:t>
+      </w:r>
+    </w:p>
+    <w:p>
+      <w:pPr>
+        <w:rPr>
+          <w:color w:val="CC00FF"/>
+        </w:rPr>
+      </w:pPr>
+      <w:r>
+        <w:rPr>
+          <w:color w:val="CC00FF"/>
+        </w:rPr>
+        <w:t xml:space="preserve">Classen </w:t>
+      </w:r>
+      <w:proofErr w:type="spellStart"/>
+      <w:r>
+        <w:rPr>
+          <w:color w:val="CC00FF"/>
+        </w:rPr>
+        <w:t>diagramm</w:t>
+      </w:r>
+      <w:proofErr w:type="spellEnd"/>
+    </w:p>
+    <w:p>
+      <w:pPr>
+        <w:pStyle w:val="Heading3"/>
+      </w:pPr>
+      <w:proofErr w:type="spellStart"/>
+      <w:r>
         <w:t>CambotHandler</w:t>
       </w:r>
       <w:proofErr w:type="spellEnd"/>
-      <w:r>
-        <w:t xml:space="preserve"> ist für </w:t>
+    </w:p>
+    <w:p>
+      <w:r>
+        <w:t xml:space="preserve">Der </w:t>
+      </w:r>
+      <w:proofErr w:type="spellStart"/>
+      <w:r>
+        <w:t>CambotHandler</w:t>
+      </w:r>
+      <w:proofErr w:type="spellEnd"/>
+      <w:r>
+        <w:t xml:space="preserve"> steuert den Roboter und die </w:t>
+      </w:r>
+      <w:proofErr w:type="spellStart"/>
+      <w:r>
+        <w:t>Cammera</w:t>
+      </w:r>
+      <w:proofErr w:type="spellEnd"/>
+      <w:r>
+        <w:t xml:space="preserve"> an und macht so die Snapshots. Er hohl sich ein Item aus dem Inventar und führt die dazu gehörende </w:t>
+      </w:r>
+      <w:proofErr w:type="spellStart"/>
+      <w:r>
+        <w:t>Config</w:t>
+      </w:r>
+      <w:proofErr w:type="spellEnd"/>
+      <w:r>
+        <w:t xml:space="preserve"> aus. Es kann immer nur 1. Item gleichzeitig </w:t>
+      </w:r>
+      <w:r>
+        <w:t xml:space="preserve">mit </w:t>
+      </w:r>
+      <w:r>
+        <w:t>Snapchats</w:t>
+      </w:r>
+      <w:r>
+        <w:t xml:space="preserve"> </w:t>
+      </w:r>
+      <w:r>
+        <w:t>befüllt</w:t>
+      </w:r>
+      <w:r>
+        <w:t xml:space="preserve"> werden. </w:t>
+      </w:r>
+    </w:p>
+    <w:p>
+      <w:pPr>
+        <w:rPr>
+          <w:color w:val="CC00FF"/>
+        </w:rPr>
+      </w:pPr>
+      <w:r>
+        <w:rPr>
+          <w:color w:val="CC00FF"/>
+        </w:rPr>
+        <w:t xml:space="preserve">Classen </w:t>
+      </w:r>
+      <w:proofErr w:type="spellStart"/>
+      <w:r>
+        <w:rPr>
+          <w:color w:val="CC00FF"/>
+        </w:rPr>
+        <w:t>diagramm</w:t>
+      </w:r>
+      <w:proofErr w:type="spellEnd"/>
+    </w:p>
+    <w:p>
+      <w:pPr>
+        <w:pStyle w:val="Heading4"/>
+      </w:pPr>
+      <w:proofErr w:type="spellStart"/>
+      <w:r>
+        <w:t>Camera</w:t>
+      </w:r>
+      <w:proofErr w:type="spellEnd"/>
+    </w:p>
+    <w:p>
+      <w:r>
+        <w:t xml:space="preserve">Die </w:t>
+      </w:r>
+      <w:proofErr w:type="spellStart"/>
+      <w:r>
+        <w:t>Camera</w:t>
+      </w:r>
+      <w:proofErr w:type="spellEnd"/>
+      <w:r>
+        <w:t xml:space="preserve"> </w:t>
+      </w:r>
+      <w:proofErr w:type="spellStart"/>
+      <w:r>
+        <w:t>schiest</w:t>
+      </w:r>
+      <w:proofErr w:type="spellEnd"/>
+      <w:r>
+        <w:t xml:space="preserve"> Tiefen und RBG Fotos, mit </w:t>
+      </w:r>
+      <w:proofErr w:type="spellStart"/>
+      <w:r>
+        <w:t>hilfe</w:t>
+      </w:r>
+      <w:proofErr w:type="spellEnd"/>
+      <w:r>
+        <w:t xml:space="preserve"> einer «</w:t>
+      </w:r>
+      <w:r>
+        <w:rPr>
+          <w:color w:val="FF00FF"/>
+        </w:rPr>
+        <w:t>CA</w:t>
+      </w:r>
+      <w:r>
+        <w:rPr>
+          <w:color w:val="FF00FF"/>
+        </w:rPr>
+        <w:t>MN</w:t>
+      </w:r>
+      <w:r>
+        <w:rPr>
+          <w:color w:val="FF00FF"/>
+        </w:rPr>
+        <w:t>AME</w:t>
+      </w:r>
+      <w:r>
+        <w:t xml:space="preserve">» und </w:t>
+      </w:r>
+      <w:proofErr w:type="spellStart"/>
+      <w:r>
+        <w:t>pyrealsense</w:t>
+      </w:r>
+      <w:proofErr w:type="spellEnd"/>
+      <w:r>
+        <w:t xml:space="preserve">. Die Bilder werden direkt in den für den </w:t>
+      </w:r>
+      <w:proofErr w:type="spellStart"/>
+      <w:r>
+        <w:t>snapshot</w:t>
+      </w:r>
+      <w:proofErr w:type="spellEnd"/>
+      <w:r>
+        <w:t xml:space="preserve"> vorgesehen </w:t>
+      </w:r>
+      <w:proofErr w:type="spellStart"/>
+      <w:r>
+        <w:t>ordner</w:t>
+      </w:r>
+      <w:proofErr w:type="spellEnd"/>
+      <w:r>
+        <w:t xml:space="preserve"> gespeichert und ihr </w:t>
+      </w:r>
+      <w:proofErr w:type="spellStart"/>
+      <w:r>
+        <w:t>pfad</w:t>
+      </w:r>
+      <w:proofErr w:type="spellEnd"/>
+      <w:r>
+        <w:t xml:space="preserve"> zusammen mit der File </w:t>
+      </w:r>
+      <w:proofErr w:type="spellStart"/>
+      <w:r>
+        <w:t>grösse</w:t>
+      </w:r>
+      <w:proofErr w:type="spellEnd"/>
+      <w:r>
+        <w:t xml:space="preserve"> </w:t>
       </w:r>
       <w:proofErr w:type="gramStart"/>
       <w:r>
-        <w:t>das ausführen</w:t>
+        <w:t>zurück gegeben</w:t>
       </w:r>
       <w:proofErr w:type="gramEnd"/>
       <w:r>
-        <w:t xml:space="preserve"> von Items zuständig. Er </w:t>
-      </w:r>
+        <w:t xml:space="preserve">. </w:t>
+      </w:r>
+    </w:p>
+    <w:p>
+      <w:pPr>
+        <w:pStyle w:val="Heading4"/>
+      </w:pPr>
+      <w:r>
+        <w:t>Robot</w:t>
+      </w:r>
+    </w:p>
+    <w:p>
+      <w:r>
+        <w:t xml:space="preserve">Hier wird der Cambot mithilfe von G-Code angesteuert. </w:t>
+      </w:r>
+      <w:r>
+        <w:t>Dazu wird G-Code über eine Serielle Schnittstelle an den Cambot gesendet, welcher dann diesen Ausführt</w:t>
+      </w:r>
+    </w:p>
+    <w:p>
+      <w:pPr>
+        <w:pStyle w:val="Heading5"/>
+      </w:pPr>
       <w:proofErr w:type="spellStart"/>
       <w:r>
-        <w:t>hohlt</w:t>
+        <w:t>TestRobot</w:t>
       </w:r>
       <w:proofErr w:type="spellEnd"/>
-      <w:r>
-        <w:t xml:space="preserve"> sich das 1. Item aus dem </w:t>
+    </w:p>
+    <w:p>
+      <w:r>
+        <w:t xml:space="preserve">Der </w:t>
       </w:r>
       <w:proofErr w:type="spellStart"/>
       <w:r>
-        <w:t>Inventory</w:t>
+        <w:t>TestRobot</w:t>
       </w:r>
       <w:proofErr w:type="spellEnd"/>
       <w:r>
-        <w:t xml:space="preserve"> des Managers und führt dort </w:t>
-      </w:r>
-    </w:p>
-    <w:p>
-      <w:r>
-        <w:t xml:space="preserve">Das </w:t>
-      </w:r>
-      <w:proofErr w:type="spellStart"/>
-      <w:r>
-        <w:t>Camera</w:t>
-      </w:r>
-      <w:proofErr w:type="spellEnd"/>
-      <w:r>
-        <w:t xml:space="preserve"> </w:t>
-      </w:r>
-      <w:proofErr w:type="spellStart"/>
-      <w:r>
-        <w:t>script</w:t>
-      </w:r>
-      <w:proofErr w:type="spellEnd"/>
-      <w:r>
-        <w:t xml:space="preserve"> wird </w:t>
-      </w:r>
-      <w:r>
-        <w:t>verwendet,</w:t>
-      </w:r>
-      <w:r>
-        <w:t xml:space="preserve"> um die Fotos zu erstellen. Das Ansteuern des Roboters </w:t>
+        <w:t xml:space="preserve"> ist eine Abstraktion des Robots. Er kann verwendet werden, um den Code zu </w:t>
+      </w:r>
+      <w:r>
+        <w:t>testen,</w:t>
+      </w:r>
+      <w:r>
+        <w:t xml:space="preserve"> ohne den Roboter anzusteuern. Die Kamera muss allerdings angeschlossen sein. </w:t>
+      </w:r>
+    </w:p>
+    <w:p>
+      <w:pPr>
+        <w:pStyle w:val="Heading2"/>
+      </w:pPr>
+      <w:r>
+        <w:lastRenderedPageBreak/>
+        <w:t>Reverse Proxy</w:t>
+      </w:r>
+    </w:p>
+    <w:p>
+      <w:r>
+        <w:t xml:space="preserve">Um den Reverse Proxy zu </w:t>
+      </w:r>
+      <w:r>
+        <w:t>realisieren,</w:t>
+      </w:r>
+      <w:r>
+        <w:t xml:space="preserve"> entschied ich mich dazu den Proxy Manager von NGINX zu verwenden. Dazu wurden die </w:t>
+      </w:r>
+      <w:r>
+        <w:t>Installation</w:t>
+      </w:r>
+      <w:r>
+        <w:t xml:space="preserve"> schritte auf der Seite von NGINX befolgt. </w:t>
+      </w:r>
+    </w:p>
+    <w:p>
+      <w:r>
+        <w:t xml:space="preserve">Nach der Installation wurde ein </w:t>
+      </w:r>
+      <w:r>
+        <w:t xml:space="preserve">Proxy Host mit der IP des Raspberry und dem </w:t>
       </w:r>
       <w:proofErr w:type="gramStart"/>
       <w:r>
-        <w:t>hab</w:t>
+        <w:t>Port</w:t>
       </w:r>
       <w:proofErr w:type="gramEnd"/>
       <w:r>
-        <w:t xml:space="preserve"> ich in der Klasse Robot implementiert. Dies machte ich damit das Ansteuern </w:t>
-      </w:r>
-      <w:r>
-        <w:t xml:space="preserve">für die Tests </w:t>
-      </w:r>
-      <w:r>
-        <w:t>abstrahiert werden kann</w:t>
-      </w:r>
-      <w:r>
-        <w:t>. Dies ist einfacher als eine separate Klasse.</w:t>
-      </w:r>
-    </w:p>
-    <w:p>
-      <w:pPr>
-        <w:pStyle w:val="Heading3"/>
-      </w:pPr>
-      <w:r>
-        <w:t>Models</w:t>
-      </w:r>
-    </w:p>
-    <w:p>
-      <w:r>
-        <w:t>Die Models dienen dazu die daten einfach zu handhaben. So kann mit einer Klasse gearbeitet werden und man verliert nicht den Überblick wo was zu finden ist. Die Models sind wie folgt aufgebaut:</w:t>
-      </w:r>
-    </w:p>
-    <w:p>
-      <w:pPr>
-        <w:rPr>
-          <w:color w:val="CC00FF"/>
-        </w:rPr>
-      </w:pPr>
-      <w:proofErr w:type="spellStart"/>
-      <w:r>
-        <w:rPr>
-          <w:color w:val="CC00FF"/>
-        </w:rPr>
-        <w:t>diagramm</w:t>
-      </w:r>
-      <w:proofErr w:type="spellEnd"/>
-    </w:p>
-    <w:p>
-      <w:pPr>
-        <w:pStyle w:val="Heading3"/>
-      </w:pPr>
-      <w:r>
-        <w:t>Manager</w:t>
-      </w:r>
-    </w:p>
-    <w:p>
-      <w:r>
-        <w:t xml:space="preserve">Der Manager ist dazu </w:t>
-      </w:r>
-      <w:r>
-        <w:t>da,</w:t>
-      </w:r>
-      <w:r>
-        <w:t xml:space="preserve"> um die Daten </w:t>
-      </w:r>
-      <w:r>
-        <w:t xml:space="preserve">an die API zu liefern und aufzuarbeiten. Hier werden die Zips erstellt und daten aus den einzelnen Klassen zur </w:t>
-      </w:r>
-      <w:proofErr w:type="spellStart"/>
-      <w:r>
-        <w:t>verfügung</w:t>
-      </w:r>
-      <w:proofErr w:type="spellEnd"/>
-      <w:r>
-        <w:t xml:space="preserve"> gestellt. Hier ist auch der Aktuelle Status zu finden. Ausserdem beinhaltet dieser das Inventar mit den ganzen gespeicherten Items</w:t>
-      </w:r>
-      <w:r>
-        <w:t xml:space="preserve">. </w:t>
-      </w:r>
-    </w:p>
-    <w:p>
-      <w:pPr>
-        <w:rPr>
-          <w:color w:val="CC00FF"/>
-        </w:rPr>
-      </w:pPr>
-      <w:r>
-        <w:rPr>
-          <w:color w:val="CC00FF"/>
-        </w:rPr>
-        <w:t xml:space="preserve">Classen </w:t>
-      </w:r>
-      <w:proofErr w:type="spellStart"/>
-      <w:r>
-        <w:rPr>
-          <w:color w:val="CC00FF"/>
-        </w:rPr>
-        <w:t>diagramm</w:t>
-      </w:r>
-      <w:proofErr w:type="spellEnd"/>
-    </w:p>
-    <w:p>
-      <w:pPr>
-        <w:pStyle w:val="Heading3"/>
-      </w:pPr>
-      <w:proofErr w:type="spellStart"/>
-      <w:r>
-        <w:t>StorageHandler</w:t>
-      </w:r>
-      <w:proofErr w:type="spellEnd"/>
-    </w:p>
-    <w:p>
-      <w:r>
-        <w:t xml:space="preserve">Der </w:t>
-      </w:r>
-      <w:proofErr w:type="spellStart"/>
-      <w:r>
-        <w:t>StorageHandler</w:t>
-      </w:r>
-      <w:proofErr w:type="spellEnd"/>
-      <w:r>
-        <w:t xml:space="preserve"> überwacht den </w:t>
-      </w:r>
-      <w:proofErr w:type="spellStart"/>
-      <w:r>
-        <w:t>speicherplatz</w:t>
-      </w:r>
-      <w:proofErr w:type="spellEnd"/>
-      <w:r>
-        <w:t xml:space="preserve"> und sorgt falls nötig für Ordnung. Hier sollen regelmässig alle Items mit dem Status «</w:t>
-      </w:r>
-      <w:proofErr w:type="spellStart"/>
-      <w:r>
-        <w:t>scheduled_delete</w:t>
-      </w:r>
-      <w:proofErr w:type="spellEnd"/>
-      <w:r>
-        <w:t xml:space="preserve">» gelöscht werden. </w:t>
-      </w:r>
-    </w:p>
-    <w:p>
-      <w:pPr>
-        <w:rPr>
-          <w:color w:val="CC00FF"/>
-        </w:rPr>
-      </w:pPr>
-      <w:r>
-        <w:rPr>
-          <w:color w:val="CC00FF"/>
-        </w:rPr>
-        <w:t xml:space="preserve">Classen </w:t>
-      </w:r>
-      <w:proofErr w:type="spellStart"/>
-      <w:r>
-        <w:rPr>
-          <w:color w:val="CC00FF"/>
-        </w:rPr>
-        <w:t>diagramm</w:t>
-      </w:r>
-      <w:proofErr w:type="spellEnd"/>
-    </w:p>
-    <w:p>
-      <w:pPr>
-        <w:pStyle w:val="Heading3"/>
-      </w:pPr>
-      <w:proofErr w:type="spellStart"/>
-      <w:r>
-        <w:t>CambotHandler</w:t>
-      </w:r>
-      <w:proofErr w:type="spellEnd"/>
-    </w:p>
-    <w:p>
-      <w:r>
-        <w:t xml:space="preserve">Der </w:t>
-      </w:r>
-      <w:proofErr w:type="spellStart"/>
-      <w:r>
-        <w:t>CambotHandler</w:t>
-      </w:r>
-      <w:proofErr w:type="spellEnd"/>
-      <w:r>
-        <w:t xml:space="preserve"> steuert den Roboter und die </w:t>
-      </w:r>
-      <w:proofErr w:type="spellStart"/>
-      <w:r>
-        <w:t>Cammera</w:t>
-      </w:r>
-      <w:proofErr w:type="spellEnd"/>
-      <w:r>
-        <w:t xml:space="preserve"> an und macht so die Snapshots. Er hohl sich ein Item aus dem Inventar und führt die dazu gehörende </w:t>
-      </w:r>
-      <w:proofErr w:type="spellStart"/>
-      <w:r>
-        <w:t>Config</w:t>
-      </w:r>
-      <w:proofErr w:type="spellEnd"/>
-      <w:r>
-        <w:t xml:space="preserve"> aus. Es kann immer nur 1. Item gleichzeitig </w:t>
-      </w:r>
-      <w:r>
-        <w:t xml:space="preserve">mit </w:t>
-      </w:r>
-      <w:proofErr w:type="spellStart"/>
-      <w:r>
-        <w:t>snapshots</w:t>
-      </w:r>
-      <w:proofErr w:type="spellEnd"/>
-      <w:r>
-        <w:t xml:space="preserve"> </w:t>
-      </w:r>
-      <w:proofErr w:type="spellStart"/>
-      <w:r>
-        <w:t>populiert</w:t>
-      </w:r>
-      <w:proofErr w:type="spellEnd"/>
-      <w:r>
-        <w:t xml:space="preserve"> werden. </w:t>
-      </w:r>
-    </w:p>
-    <w:p>
-      <w:pPr>
-        <w:rPr>
-          <w:color w:val="CC00FF"/>
-        </w:rPr>
-      </w:pPr>
-      <w:r>
-        <w:rPr>
-          <w:color w:val="CC00FF"/>
-        </w:rPr>
-        <w:t xml:space="preserve">Classen </w:t>
-      </w:r>
-      <w:proofErr w:type="spellStart"/>
-      <w:r>
-        <w:rPr>
-          <w:color w:val="CC00FF"/>
-        </w:rPr>
-        <w:t>diagramm</w:t>
-      </w:r>
-      <w:proofErr w:type="spellEnd"/>
-    </w:p>
-    <w:p>
-      <w:pPr>
-        <w:pStyle w:val="Heading4"/>
-      </w:pPr>
-      <w:proofErr w:type="spellStart"/>
-      <w:r>
-        <w:t>Camera</w:t>
-      </w:r>
-      <w:proofErr w:type="spellEnd"/>
-    </w:p>
-    <w:p>
-      <w:r>
-        <w:t xml:space="preserve">Die </w:t>
-      </w:r>
-      <w:proofErr w:type="spellStart"/>
-      <w:r>
-        <w:t>Camera</w:t>
-      </w:r>
-      <w:proofErr w:type="spellEnd"/>
-      <w:r>
-        <w:t xml:space="preserve"> </w:t>
-      </w:r>
-      <w:proofErr w:type="spellStart"/>
-      <w:r>
-        <w:t>schiest</w:t>
-      </w:r>
-      <w:proofErr w:type="spellEnd"/>
-      <w:r>
-        <w:t xml:space="preserve"> Tiefen und RBG Fotos, mit </w:t>
-      </w:r>
-      <w:proofErr w:type="spellStart"/>
-      <w:r>
-        <w:t>hilfe</w:t>
-      </w:r>
-      <w:proofErr w:type="spellEnd"/>
-      <w:r>
-        <w:t xml:space="preserve"> einer «CANAME» und </w:t>
-      </w:r>
-      <w:proofErr w:type="spellStart"/>
-      <w:r>
-        <w:t>pyrealsense</w:t>
-      </w:r>
-      <w:proofErr w:type="spellEnd"/>
-      <w:r>
-        <w:t xml:space="preserve">. Die Bilder werden direkt in den für den </w:t>
-      </w:r>
-      <w:proofErr w:type="spellStart"/>
-      <w:r>
-        <w:t>snapshot</w:t>
-      </w:r>
-      <w:proofErr w:type="spellEnd"/>
-      <w:r>
-        <w:t xml:space="preserve"> vorgesehen </w:t>
-      </w:r>
-      <w:proofErr w:type="spellStart"/>
-      <w:r>
-        <w:t>ordner</w:t>
-      </w:r>
-      <w:proofErr w:type="spellEnd"/>
-      <w:r>
-        <w:t xml:space="preserve"> gespeichert und ihr </w:t>
-      </w:r>
-      <w:proofErr w:type="spellStart"/>
-      <w:r>
-        <w:t>pfad</w:t>
-      </w:r>
-      <w:proofErr w:type="spellEnd"/>
-      <w:r>
-        <w:t xml:space="preserve"> zusammen mit der File </w:t>
-      </w:r>
-      <w:proofErr w:type="spellStart"/>
-      <w:r>
-        <w:t>grösse</w:t>
-      </w:r>
-      <w:proofErr w:type="spellEnd"/>
-      <w:r>
-        <w:t xml:space="preserve"> </w:t>
-      </w:r>
-      <w:proofErr w:type="gramStart"/>
-      <w:r>
-        <w:t>zurück gegeben</w:t>
-      </w:r>
-      <w:proofErr w:type="gramEnd"/>
-      <w:r>
-        <w:t xml:space="preserve">. </w:t>
-      </w:r>
-    </w:p>
-    <w:p>
-      <w:pPr>
-        <w:pStyle w:val="Heading4"/>
-      </w:pPr>
-      <w:r>
-        <w:lastRenderedPageBreak/>
-        <w:t>Robot</w:t>
-      </w:r>
-    </w:p>
-    <w:p>
-      <w:r>
-        <w:t xml:space="preserve">Hier wird der Cambot mithilfe von G-Code angesteuert. </w:t>
-      </w:r>
-    </w:p>
-    <w:p>
-      <w:pPr>
-        <w:pStyle w:val="Heading5"/>
-      </w:pPr>
-      <w:proofErr w:type="spellStart"/>
-      <w:r>
-        <w:t>TestRobot</w:t>
-      </w:r>
-      <w:proofErr w:type="spellEnd"/>
-    </w:p>
+        <w:t xml:space="preserve"> auf welchem sich die Flask Applikation befindet. Hier ist es nun der Port 8000 mit der IP 196.168.43.109</w:t>
+      </w:r>
+    </w:p>
+    <w:p>
+      <w:r>
+        <w:rPr>
+          <w:noProof/>
+        </w:rPr>
+        <w:drawing>
+          <wp:inline distT="0" distB="0" distL="0" distR="0" wp14:anchorId="64444D15" wp14:editId="3F5E01F5">
+            <wp:extent cx="3132667" cy="3467591"/>
+            <wp:effectExtent l="0" t="0" r="0" b="0"/>
+            <wp:docPr id="8" name="Picture 8" descr="Graphical user interface, text, application, email&#10;&#10;Description automatically generated"/>
+            <wp:cNvGraphicFramePr>
+              <a:graphicFrameLocks xmlns:a="http://schemas.openxmlformats.org/drawingml/2006/main" noChangeAspect="1"/>
+            </wp:cNvGraphicFramePr>
+            <a:graphic xmlns:a="http://schemas.openxmlformats.org/drawingml/2006/main">
+              <a:graphicData uri="http://schemas.openxmlformats.org/drawingml/2006/picture">
+                <pic:pic xmlns:pic="http://schemas.openxmlformats.org/drawingml/2006/picture">
+                  <pic:nvPicPr>
+                    <pic:cNvPr id="8" name="Picture 8" descr="Graphical user interface, text, application, email&#10;&#10;Description automatically generated"/>
+                    <pic:cNvPicPr/>
+                  </pic:nvPicPr>
+                  <pic:blipFill>
+                    <a:blip r:embed="rId12"/>
+                    <a:stretch>
+                      <a:fillRect/>
+                    </a:stretch>
+                  </pic:blipFill>
+                  <pic:spPr>
+                    <a:xfrm>
+                      <a:off x="0" y="0"/>
+                      <a:ext cx="3141159" cy="3476991"/>
+                    </a:xfrm>
+                    <a:prstGeom prst="rect">
+                      <a:avLst/>
+                    </a:prstGeom>
+                  </pic:spPr>
+                </pic:pic>
+              </a:graphicData>
+            </a:graphic>
+          </wp:inline>
+        </w:drawing>
+      </w:r>
+    </w:p>
+    <w:p>
+      <w:r>
+        <w:t>Danach muss d</w:t>
+      </w:r>
+      <w:r>
+        <w:t xml:space="preserve">er Domain Name so wie die IP im Host File oder auf dem DNS eingetragen werden, damit das Ganze auch aufgelöst wird, sobald man die Domain im Browser öffnet. </w:t>
+      </w:r>
+    </w:p>
+    <w:p/>
     <w:p>
       <w:r>
         <w:br w:type="page"/>
@@ -15737,7 +15987,7 @@
           <w:lang w:val="en-GB"/>
         </w:rPr>
       </w:pPr>
-      <w:hyperlink r:id="rId12" w:history="1">
+      <w:hyperlink r:id="rId13" w:history="1">
         <w:r>
           <w:rPr>
             <w:rStyle w:val="Hyperlink"/>
@@ -15789,8 +16039,8 @@
     </w:p>
     <w:p/>
     <w:sectPr>
-      <w:headerReference w:type="default" r:id="rId13"/>
-      <w:footerReference w:type="default" r:id="rId14"/>
+      <w:headerReference w:type="default" r:id="rId14"/>
+      <w:footerReference w:type="default" r:id="rId15"/>
       <w:pgSz w:w="11906" w:h="16838"/>
       <w:pgMar w:top="1440" w:right="1440" w:bottom="1440" w:left="1440" w:header="708" w:footer="708" w:gutter="0"/>
       <w:pgNumType w:start="0"/>

</xml_diff>

<commit_message>
Daily Comit 18.03.2022 / Tag 8
</commit_message>
<xml_diff>
--- a/Dokumentation/IPA Maurice Meier.docx
+++ b/Dokumentation/IPA Maurice Meier.docx
@@ -7942,7 +7942,7 @@
                               <w:rPr>
                                 <w:color w:val="F90FC1"/>
                               </w:rPr>
-                              <w:t>Jonathan Teig</w:t>
+                              <w:t>Daniel Wilhelm</w:t>
                             </w:r>
                             <w:r>
                               <w:rPr>
@@ -8007,7 +8007,7 @@
                         <w:rPr>
                           <w:color w:val="F90FC1"/>
                         </w:rPr>
-                        <w:t>Jonathan Teig</w:t>
+                        <w:t>Daniel Wilhelm</w:t>
                       </w:r>
                       <w:r>
                         <w:rPr>
@@ -9595,7 +9595,13 @@
       </w:pPr>
       <w:bookmarkStart w:id="23" w:name="_Toc98478394"/>
       <w:r>
-        <w:t>Montag, 06.03.2022</w:t>
+        <w:t>Montag, 0</w:t>
+      </w:r>
+      <w:r>
+        <w:t>7</w:t>
+      </w:r>
+      <w:r>
+        <w:t>.03.2022</w:t>
       </w:r>
       <w:r>
         <w:t xml:space="preserve"> /</w:t>
@@ -10353,7 +10359,13 @@
       <w:bookmarkStart w:id="26" w:name="_Toc98478397"/>
       <w:r>
         <w:lastRenderedPageBreak/>
-        <w:t>Mittwoch, 08.03.2022 / Tag 2</w:t>
+        <w:t>Mittwoch, 0</w:t>
+      </w:r>
+      <w:r>
+        <w:t>9</w:t>
+      </w:r>
+      <w:r>
+        <w:t>.03.2022 / Tag 2</w:t>
       </w:r>
       <w:bookmarkEnd w:id="26"/>
     </w:p>
@@ -10553,7 +10565,11 @@
           <w:tcPr>
             <w:tcW w:w="833" w:type="dxa"/>
           </w:tcPr>
-          <w:p/>
+          <w:p>
+            <w:r>
+              <w:t>1.5h</w:t>
+            </w:r>
+          </w:p>
         </w:tc>
         <w:tc>
           <w:tcPr>
@@ -10608,7 +10624,11 @@
           <w:tcPr>
             <w:tcW w:w="833" w:type="dxa"/>
           </w:tcPr>
-          <w:p/>
+          <w:p>
+            <w:r>
+              <w:t>1h</w:t>
+            </w:r>
+          </w:p>
         </w:tc>
         <w:tc>
           <w:tcPr>
@@ -10896,7 +10916,13 @@
       <w:bookmarkStart w:id="29" w:name="_Toc98478400"/>
       <w:r>
         <w:lastRenderedPageBreak/>
-        <w:t>Donnerstag, 08.03.2022 / Tag 3</w:t>
+        <w:t xml:space="preserve">Donnerstag, </w:t>
+      </w:r>
+      <w:r>
+        <w:t>10</w:t>
+      </w:r>
+      <w:r>
+        <w:t>.03.2022 / Tag 3</w:t>
       </w:r>
       <w:bookmarkEnd w:id="29"/>
     </w:p>
@@ -14093,10 +14119,7 @@
           </w:tcPr>
           <w:p>
             <w:r>
-              <w:t>6</w:t>
-            </w:r>
-            <w:r>
-              <w:t>h</w:t>
+              <w:t>6h</w:t>
             </w:r>
           </w:p>
         </w:tc>
@@ -14112,10 +14135,7 @@
           </w:tcPr>
           <w:p>
             <w:r>
-              <w:t>Realisieren</w:t>
-            </w:r>
-            <w:r>
-              <w:t>, UI</w:t>
+              <w:t>Realisieren, UI</w:t>
             </w:r>
           </w:p>
         </w:tc>
@@ -14423,19 +14443,15 @@
             <w:r>
               <w:t xml:space="preserve">Der Raspberry </w:t>
             </w:r>
-            <w:proofErr w:type="spellStart"/>
-            <w:r>
-              <w:t>bottete</w:t>
-            </w:r>
-            <w:proofErr w:type="spellEnd"/>
+            <w:r>
+              <w:t>bettete</w:t>
+            </w:r>
             <w:r>
               <w:t xml:space="preserve"> nicht mehr </w:t>
             </w:r>
-            <w:proofErr w:type="spellStart"/>
-            <w:r>
-              <w:t>richtg</w:t>
-            </w:r>
-            <w:proofErr w:type="spellEnd"/>
+            <w:r>
+              <w:t>richtig</w:t>
+            </w:r>
             <w:r>
               <w:t xml:space="preserve"> und musste neu aufgesetzt werden.</w:t>
             </w:r>
@@ -14517,11 +14533,9 @@
       <w:r>
         <w:t xml:space="preserve">Leider </w:t>
       </w:r>
-      <w:proofErr w:type="gramStart"/>
-      <w:r>
-        <w:t>Bootete</w:t>
-      </w:r>
-      <w:proofErr w:type="gramEnd"/>
+      <w:r>
+        <w:t>bootete</w:t>
+      </w:r>
       <w:r>
         <w:t xml:space="preserve"> der Raspberry nicht mehr korrekt auf. So musste ich ihn neu aufsetzen. Dies dauerte glücklicher weise nicht mehr so lange wie beim ersten Mal. </w:t>
       </w:r>
@@ -14560,12 +14574,12 @@
       <w:pPr>
         <w:pStyle w:val="Heading2"/>
       </w:pPr>
-      <w:bookmarkStart w:id="45" w:name="_Hlk97813908"/>
-      <w:bookmarkStart w:id="46" w:name="_Toc98478415"/>
+      <w:bookmarkStart w:id="45" w:name="_Toc98478415"/>
+      <w:bookmarkStart w:id="46" w:name="_Hlk97813908"/>
       <w:r>
         <w:t>Anforderungsanalyse</w:t>
       </w:r>
-      <w:bookmarkEnd w:id="46"/>
+      <w:bookmarkEnd w:id="45"/>
     </w:p>
     <w:p>
       <w:r>
@@ -15407,7 +15421,7 @@
           </w:p>
         </w:tc>
       </w:tr>
-      <w:bookmarkEnd w:id="45"/>
+      <w:bookmarkEnd w:id="46"/>
     </w:tbl>
     <w:p/>
     <w:p>
@@ -16791,6 +16805,30 @@
     </w:p>
     <w:p/>
     <w:p>
+      <w:pPr>
+        <w:pStyle w:val="Heading2"/>
+      </w:pPr>
+      <w:r>
+        <w:t>UI</w:t>
+      </w:r>
+    </w:p>
+    <w:p>
+      <w:r>
+        <w:t xml:space="preserve">Das Ui ist eine kleine Dynamische Webseite, welche den momentanen Status des Roboters so wie das Inventar abbildet. Ausserdem ist es möglich den Roboter über die Webseite zu resetten im falle das etwas schief gegangen ist. Es ist auch </w:t>
+      </w:r>
+      <w:proofErr w:type="gramStart"/>
+      <w:r>
+        <w:t>Möglich</w:t>
+      </w:r>
+      <w:proofErr w:type="gramEnd"/>
+      <w:r>
+        <w:t xml:space="preserve"> die Zip Datei der Items aus dem Inventar </w:t>
+      </w:r>
+      <w:r>
+        <w:t xml:space="preserve">herunterzuladen </w:t>
+      </w:r>
+    </w:p>
+    <w:p>
       <w:r>
         <w:br w:type="page"/>
       </w:r>
@@ -17011,7 +17049,63 @@
           <w:tcPr>
             <w:tcW w:w="4518" w:type="dxa"/>
           </w:tcPr>
-          <w:p/>
+          <w:p>
+            <w:pPr>
+              <w:pStyle w:val="ListParagraph"/>
+              <w:numPr>
+                <w:ilvl w:val="0"/>
+                <w:numId w:val="7"/>
+              </w:numPr>
+            </w:pPr>
+            <w:r>
+              <w:t>Starten sie Postman</w:t>
+            </w:r>
+          </w:p>
+          <w:p>
+            <w:pPr>
+              <w:pStyle w:val="ListParagraph"/>
+              <w:numPr>
+                <w:ilvl w:val="0"/>
+                <w:numId w:val="7"/>
+              </w:numPr>
+            </w:pPr>
+            <w:r>
+              <w:t xml:space="preserve">Erstellen sie folgenden Call in </w:t>
+            </w:r>
+            <w:proofErr w:type="spellStart"/>
+            <w:r>
+              <w:t>Posteman</w:t>
+            </w:r>
+            <w:proofErr w:type="spellEnd"/>
+            <w:r>
+              <w:br/>
+            </w:r>
+            <w:r>
+              <w:br/>
+            </w:r>
+            <w:proofErr w:type="spellStart"/>
+            <w:r>
+              <w:t>cambot</w:t>
+            </w:r>
+            <w:proofErr w:type="spellEnd"/>
+            <w:r>
+              <w:t>/</w:t>
+            </w:r>
+            <w:proofErr w:type="spellStart"/>
+            <w:r>
+              <w:t>inventory</w:t>
+            </w:r>
+            <w:proofErr w:type="spellEnd"/>
+            <w:r>
+              <w:br/>
+              <w:t xml:space="preserve">Methode: </w:t>
+            </w:r>
+            <w:proofErr w:type="spellStart"/>
+            <w:r>
+              <w:t>Get</w:t>
+            </w:r>
+            <w:proofErr w:type="spellEnd"/>
+          </w:p>
         </w:tc>
         <w:tc>
           <w:tcPr>
@@ -17066,10 +17160,7 @@
           </w:tcPr>
           <w:p>
             <w:r>
-              <w:t>Tf-RA-0</w:t>
-            </w:r>
-            <w:r>
-              <w:t>2</w:t>
+              <w:t>Tf-RA-02</w:t>
             </w:r>
           </w:p>
         </w:tc>
@@ -17100,10 +17191,7 @@
           </w:tcPr>
           <w:p>
             <w:r>
-              <w:t>ANF-RA-</w:t>
-            </w:r>
-            <w:r>
-              <w:t>2</w:t>
+              <w:t>ANF-RA-2</w:t>
             </w:r>
           </w:p>
         </w:tc>
@@ -17239,10 +17327,7 @@
           </w:tcPr>
           <w:p>
             <w:r>
-              <w:t>Tf-RA-0</w:t>
-            </w:r>
-            <w:r>
-              <w:t>3</w:t>
+              <w:t>Tf-RA-03</w:t>
             </w:r>
           </w:p>
         </w:tc>
@@ -17273,10 +17358,7 @@
           </w:tcPr>
           <w:p>
             <w:r>
-              <w:t>ANF-RA-</w:t>
-            </w:r>
-            <w:r>
-              <w:t>3</w:t>
+              <w:t>ANF-RA-3</w:t>
             </w:r>
           </w:p>
         </w:tc>
@@ -18131,6 +18213,95 @@
     </w:lvl>
   </w:abstractNum>
   <w:abstractNum w:abstractNumId="2" w15:restartNumberingAfterBreak="0">
+    <w:nsid w:val="47E02B0D"/>
+    <w:multiLevelType w:val="hybridMultilevel"/>
+    <w:tmpl w:val="62A4B7A8"/>
+    <w:lvl w:ilvl="0" w:tplc="0807000F">
+      <w:start w:val="1"/>
+      <w:numFmt w:val="decimal"/>
+      <w:lvlText w:val="%1."/>
+      <w:lvlJc w:val="left"/>
+      <w:pPr>
+        <w:ind w:left="720" w:hanging="360"/>
+      </w:pPr>
+      <w:rPr>
+        <w:rFonts w:hint="default"/>
+      </w:rPr>
+    </w:lvl>
+    <w:lvl w:ilvl="1" w:tplc="08070019" w:tentative="1">
+      <w:start w:val="1"/>
+      <w:numFmt w:val="lowerLetter"/>
+      <w:lvlText w:val="%2."/>
+      <w:lvlJc w:val="left"/>
+      <w:pPr>
+        <w:ind w:left="1440" w:hanging="360"/>
+      </w:pPr>
+    </w:lvl>
+    <w:lvl w:ilvl="2" w:tplc="0807001B" w:tentative="1">
+      <w:start w:val="1"/>
+      <w:numFmt w:val="lowerRoman"/>
+      <w:lvlText w:val="%3."/>
+      <w:lvlJc w:val="right"/>
+      <w:pPr>
+        <w:ind w:left="2160" w:hanging="180"/>
+      </w:pPr>
+    </w:lvl>
+    <w:lvl w:ilvl="3" w:tplc="0807000F" w:tentative="1">
+      <w:start w:val="1"/>
+      <w:numFmt w:val="decimal"/>
+      <w:lvlText w:val="%4."/>
+      <w:lvlJc w:val="left"/>
+      <w:pPr>
+        <w:ind w:left="2880" w:hanging="360"/>
+      </w:pPr>
+    </w:lvl>
+    <w:lvl w:ilvl="4" w:tplc="08070019" w:tentative="1">
+      <w:start w:val="1"/>
+      <w:numFmt w:val="lowerLetter"/>
+      <w:lvlText w:val="%5."/>
+      <w:lvlJc w:val="left"/>
+      <w:pPr>
+        <w:ind w:left="3600" w:hanging="360"/>
+      </w:pPr>
+    </w:lvl>
+    <w:lvl w:ilvl="5" w:tplc="0807001B" w:tentative="1">
+      <w:start w:val="1"/>
+      <w:numFmt w:val="lowerRoman"/>
+      <w:lvlText w:val="%6."/>
+      <w:lvlJc w:val="right"/>
+      <w:pPr>
+        <w:ind w:left="4320" w:hanging="180"/>
+      </w:pPr>
+    </w:lvl>
+    <w:lvl w:ilvl="6" w:tplc="0807000F" w:tentative="1">
+      <w:start w:val="1"/>
+      <w:numFmt w:val="decimal"/>
+      <w:lvlText w:val="%7."/>
+      <w:lvlJc w:val="left"/>
+      <w:pPr>
+        <w:ind w:left="5040" w:hanging="360"/>
+      </w:pPr>
+    </w:lvl>
+    <w:lvl w:ilvl="7" w:tplc="08070019" w:tentative="1">
+      <w:start w:val="1"/>
+      <w:numFmt w:val="lowerLetter"/>
+      <w:lvlText w:val="%8."/>
+      <w:lvlJc w:val="left"/>
+      <w:pPr>
+        <w:ind w:left="5760" w:hanging="360"/>
+      </w:pPr>
+    </w:lvl>
+    <w:lvl w:ilvl="8" w:tplc="0807001B" w:tentative="1">
+      <w:start w:val="1"/>
+      <w:numFmt w:val="lowerRoman"/>
+      <w:lvlText w:val="%9."/>
+      <w:lvlJc w:val="right"/>
+      <w:pPr>
+        <w:ind w:left="6480" w:hanging="180"/>
+      </w:pPr>
+    </w:lvl>
+  </w:abstractNum>
+  <w:abstractNum w:abstractNumId="3" w15:restartNumberingAfterBreak="0">
     <w:nsid w:val="5CE33ED1"/>
     <w:multiLevelType w:val="hybridMultilevel"/>
     <w:tmpl w:val="1C648FA8"/>
@@ -18243,7 +18414,7 @@
       </w:rPr>
     </w:lvl>
   </w:abstractNum>
-  <w:abstractNum w:abstractNumId="3" w15:restartNumberingAfterBreak="0">
+  <w:abstractNum w:abstractNumId="4" w15:restartNumberingAfterBreak="0">
     <w:nsid w:val="660C2E0A"/>
     <w:multiLevelType w:val="hybridMultilevel"/>
     <w:tmpl w:val="E68E82C4"/>
@@ -18356,7 +18527,7 @@
       </w:rPr>
     </w:lvl>
   </w:abstractNum>
-  <w:abstractNum w:abstractNumId="4" w15:restartNumberingAfterBreak="0">
+  <w:abstractNum w:abstractNumId="5" w15:restartNumberingAfterBreak="0">
     <w:nsid w:val="70387205"/>
     <w:multiLevelType w:val="multilevel"/>
     <w:tmpl w:val="BF36EDF8"/>
@@ -18475,16 +18646,16 @@
     </w:lvl>
   </w:abstractNum>
   <w:num w:numId="1">
-    <w:abstractNumId w:val="4"/>
+    <w:abstractNumId w:val="5"/>
   </w:num>
   <w:num w:numId="2">
     <w:abstractNumId w:val="1"/>
   </w:num>
   <w:num w:numId="3">
-    <w:abstractNumId w:val="3"/>
+    <w:abstractNumId w:val="4"/>
   </w:num>
   <w:num w:numId="4">
-    <w:abstractNumId w:val="4"/>
+    <w:abstractNumId w:val="5"/>
     <w:lvlOverride w:ilvl="0">
       <w:startOverride w:val="1"/>
     </w:lvlOverride>
@@ -18514,10 +18685,13 @@
     </w:lvlOverride>
   </w:num>
   <w:num w:numId="5">
-    <w:abstractNumId w:val="2"/>
+    <w:abstractNumId w:val="3"/>
   </w:num>
   <w:num w:numId="6">
     <w:abstractNumId w:val="0"/>
+  </w:num>
+  <w:num w:numId="7">
+    <w:abstractNumId w:val="2"/>
   </w:num>
 </w:numbering>
 </file>

</xml_diff>

<commit_message>
Daily Commit Fr 25.03.2022 Lezter Tag
</commit_message>
<xml_diff>
--- a/Dokumentation/IPA Maurice Meier.docx
+++ b/Dokumentation/IPA Maurice Meier.docx
@@ -35,38 +35,61 @@
         <w:t>Individuelle Praktische Arbeit</w:t>
       </w:r>
     </w:p>
-    <w:p/>
-    <w:p/>
-    <w:p/>
-    <w:p/>
-    <w:p/>
-    <w:p/>
-    <w:p>
-      <w:pPr>
+    <w:p>
+      <w:r>
         <w:rPr>
-          <w:color w:val="FE00AF"/>
-          <w:sz w:val="40"/>
-          <w:szCs w:val="36"/>
+          <w:noProof/>
         </w:rPr>
-      </w:pPr>
-      <w:r>
-        <w:rPr>
-          <w:color w:val="FE00AF"/>
-          <w:sz w:val="40"/>
-          <w:szCs w:val="36"/>
-        </w:rPr>
-        <w:t>Titelbild</w:t>
-      </w:r>
-    </w:p>
-    <w:p/>
-    <w:p/>
-    <w:p/>
-    <w:p/>
-    <w:p/>
-    <w:p/>
-    <w:p/>
-    <w:p/>
-    <w:p/>
+        <w:drawing>
+          <wp:inline distT="0" distB="0" distL="0" distR="0" wp14:anchorId="6B2F220F" wp14:editId="6DC4BC38">
+            <wp:extent cx="3555233" cy="4740442"/>
+            <wp:effectExtent l="0" t="0" r="7620" b="3175"/>
+            <wp:docPr id="23" name="Grafik 23" descr="Ein Bild, das Text, drinnen, Boden, grün enthält.&#10;&#10;Automatisch generierte Beschreibung"/>
+            <wp:cNvGraphicFramePr>
+              <a:graphicFrameLocks xmlns:a="http://schemas.openxmlformats.org/drawingml/2006/main" noChangeAspect="1"/>
+            </wp:cNvGraphicFramePr>
+            <a:graphic xmlns:a="http://schemas.openxmlformats.org/drawingml/2006/main">
+              <a:graphicData uri="http://schemas.openxmlformats.org/drawingml/2006/picture">
+                <pic:pic xmlns:pic="http://schemas.openxmlformats.org/drawingml/2006/picture">
+                  <pic:nvPicPr>
+                    <pic:cNvPr id="23" name="Grafik 23" descr="Ein Bild, das Text, drinnen, Boden, grün enthält.&#10;&#10;Automatisch generierte Beschreibung"/>
+                    <pic:cNvPicPr>
+                      <a:picLocks noChangeAspect="1" noChangeArrowheads="1"/>
+                    </pic:cNvPicPr>
+                  </pic:nvPicPr>
+                  <pic:blipFill>
+                    <a:blip r:embed="rId8" cstate="print">
+                      <a:extLst>
+                        <a:ext uri="{28A0092B-C50C-407E-A947-70E740481C1C}">
+                          <a14:useLocalDpi xmlns:a14="http://schemas.microsoft.com/office/drawing/2010/main" val="0"/>
+                        </a:ext>
+                      </a:extLst>
+                    </a:blip>
+                    <a:srcRect/>
+                    <a:stretch>
+                      <a:fillRect/>
+                    </a:stretch>
+                  </pic:blipFill>
+                  <pic:spPr bwMode="auto">
+                    <a:xfrm>
+                      <a:off x="0" y="0"/>
+                      <a:ext cx="3557425" cy="4743365"/>
+                    </a:xfrm>
+                    <a:prstGeom prst="rect">
+                      <a:avLst/>
+                    </a:prstGeom>
+                    <a:noFill/>
+                    <a:ln>
+                      <a:noFill/>
+                    </a:ln>
+                  </pic:spPr>
+                </pic:pic>
+              </a:graphicData>
+            </a:graphic>
+          </wp:inline>
+        </w:drawing>
+      </w:r>
+    </w:p>
     <w:p>
       <w:r>
         <w:rPr>
@@ -11767,24 +11790,12 @@
       <w:r>
         <w:t xml:space="preserve"> (</w:t>
       </w:r>
-      <w:hyperlink r:id="rId8" w:history="1">
+      <w:hyperlink r:id="rId9" w:history="1">
         <w:r>
           <w:rPr>
             <w:rStyle w:val="Hyperlink"/>
           </w:rPr>
-          <w:t>GitH</w:t>
-        </w:r>
-        <w:r>
-          <w:rPr>
-            <w:rStyle w:val="Hyperlink"/>
-          </w:rPr>
-          <w:t>u</w:t>
-        </w:r>
-        <w:r>
-          <w:rPr>
-            <w:rStyle w:val="Hyperlink"/>
-          </w:rPr>
-          <w:t>b</w:t>
+          <w:t>GitHub</w:t>
         </w:r>
       </w:hyperlink>
       <w:r>
@@ -12125,7 +12136,7 @@
         </w:rPr>
         <w:t xml:space="preserve"> unter der URL </w:t>
       </w:r>
-      <w:hyperlink r:id="rId9" w:history="1">
+      <w:hyperlink r:id="rId10" w:history="1">
         <w:r>
           <w:rPr>
             <w:rStyle w:val="Hyperlink"/>
@@ -12240,16 +12251,14 @@
         </w:rPr>
         <w:t xml:space="preserve">Alle Zip-Dateien, die von der </w:t>
       </w:r>
-      <w:proofErr w:type="gramStart"/>
       <w:r>
         <w:rPr>
           <w:rFonts w:cstheme="minorHAnsi"/>
           <w:szCs w:val="24"/>
           <w:shd w:val="clear" w:color="auto" w:fill="FFFFFF"/>
         </w:rPr>
-        <w:t>API  retourniert</w:t>
-      </w:r>
-      <w:proofErr w:type="gramEnd"/>
+        <w:t>API retourniert</w:t>
+      </w:r>
       <w:r>
         <w:rPr>
           <w:rFonts w:cstheme="minorHAnsi"/>
@@ -12795,8 +12804,8 @@
     <w:p>
       <w:pPr>
         <w:sectPr>
-          <w:headerReference w:type="default" r:id="rId10"/>
-          <w:footerReference w:type="default" r:id="rId11"/>
+          <w:headerReference w:type="default" r:id="rId11"/>
+          <w:footerReference w:type="default" r:id="rId12"/>
           <w:pgSz w:w="11906" w:h="16838"/>
           <w:pgMar w:top="1440" w:right="1440" w:bottom="1440" w:left="1440" w:header="708" w:footer="708" w:gutter="0"/>
           <w:pgNumType w:start="0"/>
@@ -12820,10 +12829,10 @@
     <w:p>
       <w:r>
         <w:drawing>
-          <wp:inline distT="0" distB="0" distL="0" distR="0" wp14:anchorId="256A0EBE" wp14:editId="1436E07A">
-            <wp:extent cx="9186530" cy="2861000"/>
+          <wp:inline distT="0" distB="0" distL="0" distR="0" wp14:anchorId="4044FBA0" wp14:editId="4D126FF1">
+            <wp:extent cx="9337590" cy="2961564"/>
             <wp:effectExtent l="0" t="0" r="0" b="0"/>
-            <wp:docPr id="27" name="Grafik 27"/>
+            <wp:docPr id="17" name="Grafik 17"/>
             <wp:cNvGraphicFramePr>
               <a:graphicFrameLocks xmlns:a="http://schemas.openxmlformats.org/drawingml/2006/main" noChangeAspect="1"/>
             </wp:cNvGraphicFramePr>
@@ -12835,7 +12844,7 @@
                     <pic:cNvPicPr/>
                   </pic:nvPicPr>
                   <pic:blipFill>
-                    <a:blip r:embed="rId12"/>
+                    <a:blip r:embed="rId13"/>
                     <a:stretch>
                       <a:fillRect/>
                     </a:stretch>
@@ -12843,7 +12852,7 @@
                   <pic:spPr>
                     <a:xfrm>
                       <a:off x="0" y="0"/>
-                      <a:ext cx="9207095" cy="2867405"/>
+                      <a:ext cx="9355281" cy="2967175"/>
                     </a:xfrm>
                     <a:prstGeom prst="rect">
                       <a:avLst/>
@@ -20017,13 +20026,7 @@
         <w:t>Ich schaffte es Heute morgen den Code für das Ansteuern des Roboters fertig zu stellen. Über Umwege gab Martin Gwerder mir den Tipp anstatt eines zweiten Bewegungsbefehles den Befehl «$G» zu verwenden</w:t>
       </w:r>
       <w:r>
-        <w:t xml:space="preserve">. Dieser Befehl gibt eine andere Antwort zurück. So kann ich diesen Befehl direkt nach dem </w:t>
-      </w:r>
-      <w:r>
-        <w:t xml:space="preserve">Bewegungsbefehles </w:t>
-      </w:r>
-      <w:r>
-        <w:t xml:space="preserve">losschicken. Da die Befehle nacheinander ausgeführt werden, weiss ich das die Bewegung fertig ist </w:t>
+        <w:t xml:space="preserve">. Dieser Befehl gibt eine andere Antwort zurück. So kann ich diesen Befehl direkt nach dem Bewegungsbefehles losschicken. Da die Befehle nacheinander ausgeführt werden, weiss ich das die Bewegung fertig ist </w:t>
       </w:r>
       <w:proofErr w:type="gramStart"/>
       <w:r>
@@ -20208,13 +20211,13 @@
         <w:pStyle w:val="berschrift2"/>
       </w:pPr>
       <w:bookmarkStart w:id="65" w:name="_Toc97792435"/>
-      <w:bookmarkStart w:id="66" w:name="_Hlk97813908"/>
-      <w:bookmarkStart w:id="67" w:name="_Toc99094181"/>
+      <w:bookmarkStart w:id="66" w:name="_Toc99094181"/>
+      <w:bookmarkStart w:id="67" w:name="_Hlk97813908"/>
       <w:r>
         <w:t>Anforderungsanalyse</w:t>
       </w:r>
       <w:bookmarkEnd w:id="65"/>
-      <w:bookmarkEnd w:id="67"/>
+      <w:bookmarkEnd w:id="66"/>
     </w:p>
     <w:p>
       <w:r>
@@ -21011,7 +21014,7 @@
           </w:p>
         </w:tc>
       </w:tr>
-      <w:bookmarkEnd w:id="66"/>
+      <w:bookmarkEnd w:id="67"/>
     </w:tbl>
     <w:p/>
     <w:p/>
@@ -21058,7 +21061,7 @@
                     <pic:cNvPicPr/>
                   </pic:nvPicPr>
                   <pic:blipFill>
-                    <a:blip r:embed="rId13"/>
+                    <a:blip r:embed="rId14"/>
                     <a:stretch>
                       <a:fillRect/>
                     </a:stretch>
@@ -21083,31 +21086,18 @@
       <w:pPr>
         <w:pStyle w:val="Beschriftung"/>
       </w:pPr>
-      <w:bookmarkStart w:id="70" w:name="_Toc99092385"/>
+      <w:bookmarkStart w:id="70" w:name="_Toc99098919"/>
       <w:r>
         <w:t xml:space="preserve">Abbildung </w:t>
       </w:r>
-      <w:r>
-        <w:fldChar w:fldCharType="begin"/>
-      </w:r>
-      <w:r>
-        <w:instrText xml:space="preserve"> SEQ Abbildung \* ARABIC </w:instrText>
-      </w:r>
-      <w:r>
-        <w:fldChar w:fldCharType="separate"/>
-      </w:r>
-      <w:r>
-        <w:rPr>
-          <w:noProof/>
-        </w:rPr>
-        <w:t>1</w:t>
-      </w:r>
-      <w:r>
-        <w:rPr>
-          <w:noProof/>
-        </w:rPr>
-        <w:fldChar w:fldCharType="end"/>
-      </w:r>
+      <w:fldSimple w:instr=" SEQ Abbildung \* ARABIC ">
+        <w:r>
+          <w:rPr>
+            <w:noProof/>
+          </w:rPr>
+          <w:t>1</w:t>
+        </w:r>
+      </w:fldSimple>
       <w:r>
         <w:t xml:space="preserve"> Use Case</w:t>
       </w:r>
@@ -21161,7 +21151,7 @@
                     <pic:cNvPicPr/>
                   </pic:nvPicPr>
                   <pic:blipFill>
-                    <a:blip r:embed="rId14"/>
+                    <a:blip r:embed="rId15"/>
                     <a:stretch>
                       <a:fillRect/>
                     </a:stretch>
@@ -21186,31 +21176,18 @@
       <w:pPr>
         <w:pStyle w:val="Beschriftung"/>
       </w:pPr>
-      <w:bookmarkStart w:id="73" w:name="_Toc99092386"/>
+      <w:bookmarkStart w:id="73" w:name="_Toc99098920"/>
       <w:r>
         <w:t xml:space="preserve">Abbildung </w:t>
       </w:r>
-      <w:r>
-        <w:fldChar w:fldCharType="begin"/>
-      </w:r>
-      <w:r>
-        <w:instrText xml:space="preserve"> SEQ Abbildung \* ARABIC </w:instrText>
-      </w:r>
-      <w:r>
-        <w:fldChar w:fldCharType="separate"/>
-      </w:r>
-      <w:r>
-        <w:rPr>
-          <w:noProof/>
-        </w:rPr>
-        <w:t>2</w:t>
-      </w:r>
-      <w:r>
-        <w:rPr>
-          <w:noProof/>
-        </w:rPr>
-        <w:fldChar w:fldCharType="end"/>
-      </w:r>
+      <w:fldSimple w:instr=" SEQ Abbildung \* ARABIC ">
+        <w:r>
+          <w:rPr>
+            <w:noProof/>
+          </w:rPr>
+          <w:t>2</w:t>
+        </w:r>
+      </w:fldSimple>
       <w:r>
         <w:t xml:space="preserve"> System Diagramm</w:t>
       </w:r>
@@ -21313,7 +21290,7 @@
                     </pic:cNvPicPr>
                   </pic:nvPicPr>
                   <pic:blipFill rotWithShape="1">
-                    <a:blip r:embed="rId15" cstate="print">
+                    <a:blip r:embed="rId16" cstate="print">
                       <a:extLst>
                         <a:ext uri="{28A0092B-C50C-407E-A947-70E740481C1C}">
                           <a14:useLocalDpi xmlns:a14="http://schemas.microsoft.com/office/drawing/2010/main" val="0"/>
@@ -21360,31 +21337,18 @@
         </w:rPr>
       </w:pPr>
       <w:bookmarkStart w:id="75" w:name="_Toc98961130"/>
-      <w:bookmarkStart w:id="76" w:name="_Toc99092387"/>
+      <w:bookmarkStart w:id="76" w:name="_Toc99098921"/>
       <w:r>
         <w:t xml:space="preserve">Abbildung </w:t>
       </w:r>
-      <w:r>
-        <w:fldChar w:fldCharType="begin"/>
-      </w:r>
-      <w:r>
-        <w:instrText xml:space="preserve"> SEQ Abbildung \* ARABIC </w:instrText>
-      </w:r>
-      <w:r>
-        <w:fldChar w:fldCharType="separate"/>
-      </w:r>
-      <w:r>
-        <w:rPr>
-          <w:noProof/>
-        </w:rPr>
-        <w:t>3</w:t>
-      </w:r>
-      <w:r>
-        <w:rPr>
-          <w:noProof/>
-        </w:rPr>
-        <w:fldChar w:fldCharType="end"/>
-      </w:r>
+      <w:fldSimple w:instr=" SEQ Abbildung \* ARABIC ">
+        <w:r>
+          <w:rPr>
+            <w:noProof/>
+          </w:rPr>
+          <w:t>3</w:t>
+        </w:r>
+      </w:fldSimple>
       <w:r>
         <w:t xml:space="preserve"> Cambot</w:t>
       </w:r>
@@ -21422,7 +21386,7 @@
                     </pic:cNvPicPr>
                   </pic:nvPicPr>
                   <pic:blipFill rotWithShape="1">
-                    <a:blip r:embed="rId16" cstate="print">
+                    <a:blip r:embed="rId17" cstate="print">
                       <a:extLst>
                         <a:ext uri="{28A0092B-C50C-407E-A947-70E740481C1C}">
                           <a14:useLocalDpi xmlns:a14="http://schemas.microsoft.com/office/drawing/2010/main" val="0"/>
@@ -21461,31 +21425,18 @@
       <w:pPr>
         <w:pStyle w:val="Beschriftung"/>
       </w:pPr>
-      <w:bookmarkStart w:id="77" w:name="_Toc99092388"/>
+      <w:bookmarkStart w:id="77" w:name="_Toc99098922"/>
       <w:r>
         <w:t xml:space="preserve">Abbildung </w:t>
       </w:r>
-      <w:r>
-        <w:fldChar w:fldCharType="begin"/>
-      </w:r>
-      <w:r>
-        <w:instrText xml:space="preserve"> SEQ Abbildung \* ARABIC </w:instrText>
-      </w:r>
-      <w:r>
-        <w:fldChar w:fldCharType="separate"/>
-      </w:r>
-      <w:r>
-        <w:rPr>
-          <w:noProof/>
-        </w:rPr>
-        <w:t>4</w:t>
-      </w:r>
-      <w:r>
-        <w:rPr>
-          <w:noProof/>
-        </w:rPr>
-        <w:fldChar w:fldCharType="end"/>
-      </w:r>
+      <w:fldSimple w:instr=" SEQ Abbildung \* ARABIC ">
+        <w:r>
+          <w:rPr>
+            <w:noProof/>
+          </w:rPr>
+          <w:t>4</w:t>
+        </w:r>
+      </w:fldSimple>
       <w:r>
         <w:t>Cambot mit Achsen</w:t>
       </w:r>
@@ -21815,10 +21766,7 @@
       </w:r>
       <w:proofErr w:type="spellEnd"/>
       <w:r>
-        <w:t>-Item</w:t>
-      </w:r>
-      <w:r>
-        <w:t xml:space="preserve"> </w:t>
+        <w:t xml:space="preserve">-Item </w:t>
       </w:r>
       <w:r>
         <w:t>erstellen. Dazu fährt er die in der Konfiguration des Items festgelegten Positionen an und macht dann an diesen Stellen Fotos.</w:t>
@@ -21973,10 +21921,7 @@
       </w:r>
       <w:proofErr w:type="spellEnd"/>
       <w:r>
-        <w:t>-Item</w:t>
-      </w:r>
-      <w:r>
-        <w:t xml:space="preserve">s </w:t>
+        <w:t xml:space="preserve">-Items </w:t>
       </w:r>
       <w:r>
         <w:t xml:space="preserve">heruntergeladen werden. Realisiert werden soll das UI mit HTM, CSS und </w:t>
@@ -22022,7 +21967,7 @@
                     <pic:cNvPicPr/>
                   </pic:nvPicPr>
                   <pic:blipFill>
-                    <a:blip r:embed="rId17"/>
+                    <a:blip r:embed="rId18"/>
                     <a:stretch>
                       <a:fillRect/>
                     </a:stretch>
@@ -22048,31 +21993,18 @@
         <w:pStyle w:val="Beschriftung"/>
       </w:pPr>
       <w:bookmarkStart w:id="93" w:name="_Toc98961132"/>
-      <w:bookmarkStart w:id="94" w:name="_Toc99092389"/>
+      <w:bookmarkStart w:id="94" w:name="_Toc99098923"/>
       <w:r>
         <w:t xml:space="preserve">Abbildung </w:t>
       </w:r>
-      <w:r>
-        <w:fldChar w:fldCharType="begin"/>
-      </w:r>
-      <w:r>
-        <w:instrText xml:space="preserve"> SEQ Abbildung \* ARABIC </w:instrText>
-      </w:r>
-      <w:r>
-        <w:fldChar w:fldCharType="separate"/>
-      </w:r>
-      <w:r>
-        <w:rPr>
-          <w:noProof/>
-        </w:rPr>
-        <w:t>5</w:t>
-      </w:r>
-      <w:r>
-        <w:rPr>
-          <w:noProof/>
-        </w:rPr>
-        <w:fldChar w:fldCharType="end"/>
-      </w:r>
+      <w:fldSimple w:instr=" SEQ Abbildung \* ARABIC ">
+        <w:r>
+          <w:rPr>
+            <w:noProof/>
+          </w:rPr>
+          <w:t>5</w:t>
+        </w:r>
+      </w:fldSimple>
       <w:r>
         <w:t xml:space="preserve"> UI Mockup</w:t>
       </w:r>
@@ -22482,10 +22414,7 @@
       </w:r>
       <w:proofErr w:type="spellEnd"/>
       <w:r>
-        <w:t>-Item</w:t>
-      </w:r>
-      <w:r>
-        <w:t xml:space="preserve"> </w:t>
+        <w:t xml:space="preserve">-Item </w:t>
       </w:r>
       <w:r>
         <w:t xml:space="preserve">handelt, erweitert. </w:t>
@@ -22518,7 +22447,7 @@
                     <pic:cNvPicPr/>
                   </pic:nvPicPr>
                   <pic:blipFill>
-                    <a:blip r:embed="rId18"/>
+                    <a:blip r:embed="rId19"/>
                     <a:stretch>
                       <a:fillRect/>
                     </a:stretch>
@@ -22544,31 +22473,18 @@
         <w:pStyle w:val="Beschriftung"/>
       </w:pPr>
       <w:bookmarkStart w:id="104" w:name="_Toc98961133"/>
-      <w:bookmarkStart w:id="105" w:name="_Toc99092390"/>
+      <w:bookmarkStart w:id="105" w:name="_Toc99098924"/>
       <w:r>
         <w:t xml:space="preserve">Abbildung </w:t>
       </w:r>
-      <w:r>
-        <w:fldChar w:fldCharType="begin"/>
-      </w:r>
-      <w:r>
-        <w:instrText xml:space="preserve"> SEQ Abbildung \* ARABIC </w:instrText>
-      </w:r>
-      <w:r>
-        <w:fldChar w:fldCharType="separate"/>
-      </w:r>
-      <w:r>
-        <w:rPr>
-          <w:noProof/>
-        </w:rPr>
-        <w:t>6</w:t>
-      </w:r>
-      <w:r>
-        <w:rPr>
-          <w:noProof/>
-        </w:rPr>
-        <w:fldChar w:fldCharType="end"/>
-      </w:r>
+      <w:fldSimple w:instr=" SEQ Abbildung \* ARABIC ">
+        <w:r>
+          <w:rPr>
+            <w:noProof/>
+          </w:rPr>
+          <w:t>6</w:t>
+        </w:r>
+      </w:fldSimple>
       <w:r>
         <w:t xml:space="preserve"> Model Aufbau</w:t>
       </w:r>
@@ -22648,7 +22564,7 @@
                     <pic:cNvPicPr/>
                   </pic:nvPicPr>
                   <pic:blipFill>
-                    <a:blip r:embed="rId19"/>
+                    <a:blip r:embed="rId20"/>
                     <a:stretch>
                       <a:fillRect/>
                     </a:stretch>
@@ -22674,31 +22590,18 @@
         <w:pStyle w:val="Beschriftung"/>
       </w:pPr>
       <w:bookmarkStart w:id="106" w:name="_Toc98961134"/>
-      <w:bookmarkStart w:id="107" w:name="_Toc99092391"/>
+      <w:bookmarkStart w:id="107" w:name="_Toc99098925"/>
       <w:r>
         <w:t xml:space="preserve">Abbildung </w:t>
       </w:r>
-      <w:r>
-        <w:fldChar w:fldCharType="begin"/>
-      </w:r>
-      <w:r>
-        <w:instrText xml:space="preserve"> SEQ Abbildung \* ARABIC </w:instrText>
-      </w:r>
-      <w:r>
-        <w:fldChar w:fldCharType="separate"/>
-      </w:r>
-      <w:r>
-        <w:rPr>
-          <w:noProof/>
-        </w:rPr>
-        <w:t>7</w:t>
-      </w:r>
-      <w:r>
-        <w:rPr>
-          <w:noProof/>
-        </w:rPr>
-        <w:fldChar w:fldCharType="end"/>
-      </w:r>
+      <w:fldSimple w:instr=" SEQ Abbildung \* ARABIC ">
+        <w:r>
+          <w:rPr>
+            <w:noProof/>
+          </w:rPr>
+          <w:t>7</w:t>
+        </w:r>
+      </w:fldSimple>
       <w:r>
         <w:t xml:space="preserve"> </w:t>
       </w:r>
@@ -22760,7 +22663,7 @@
                     <pic:cNvPicPr/>
                   </pic:nvPicPr>
                   <pic:blipFill>
-                    <a:blip r:embed="rId20"/>
+                    <a:blip r:embed="rId21"/>
                     <a:stretch>
                       <a:fillRect/>
                     </a:stretch>
@@ -22786,31 +22689,18 @@
         <w:pStyle w:val="Beschriftung"/>
       </w:pPr>
       <w:bookmarkStart w:id="109" w:name="_Toc98961135"/>
-      <w:bookmarkStart w:id="110" w:name="_Toc99092392"/>
+      <w:bookmarkStart w:id="110" w:name="_Toc99098926"/>
       <w:r>
         <w:t xml:space="preserve">Abbildung </w:t>
       </w:r>
-      <w:r>
-        <w:fldChar w:fldCharType="begin"/>
-      </w:r>
-      <w:r>
-        <w:instrText xml:space="preserve"> SEQ Abbildung \* ARABIC </w:instrText>
-      </w:r>
-      <w:r>
-        <w:fldChar w:fldCharType="separate"/>
-      </w:r>
-      <w:r>
-        <w:rPr>
-          <w:noProof/>
-        </w:rPr>
-        <w:t>8</w:t>
-      </w:r>
-      <w:r>
-        <w:rPr>
-          <w:noProof/>
-        </w:rPr>
-        <w:fldChar w:fldCharType="end"/>
-      </w:r>
+      <w:fldSimple w:instr=" SEQ Abbildung \* ARABIC ">
+        <w:r>
+          <w:rPr>
+            <w:noProof/>
+          </w:rPr>
+          <w:t>8</w:t>
+        </w:r>
+      </w:fldSimple>
       <w:r>
         <w:t xml:space="preserve"> Manger Aufbau</w:t>
       </w:r>
@@ -22849,10 +22739,7 @@
       </w:r>
       <w:proofErr w:type="spellEnd"/>
       <w:r>
-        <w:t>-Item</w:t>
-      </w:r>
-      <w:r>
-        <w:t xml:space="preserve">s </w:t>
+        <w:t xml:space="preserve">-Items </w:t>
       </w:r>
       <w:r>
         <w:t>mit dem Status «</w:t>
@@ -22894,7 +22781,7 @@
                     <pic:cNvPicPr/>
                   </pic:nvPicPr>
                   <pic:blipFill>
-                    <a:blip r:embed="rId21"/>
+                    <a:blip r:embed="rId22"/>
                     <a:stretch>
                       <a:fillRect/>
                     </a:stretch>
@@ -22920,31 +22807,18 @@
         <w:pStyle w:val="Beschriftung"/>
       </w:pPr>
       <w:bookmarkStart w:id="112" w:name="_Toc98961136"/>
-      <w:bookmarkStart w:id="113" w:name="_Toc99092393"/>
+      <w:bookmarkStart w:id="113" w:name="_Toc99098927"/>
       <w:r>
         <w:t xml:space="preserve">Abbildung </w:t>
       </w:r>
-      <w:r>
-        <w:fldChar w:fldCharType="begin"/>
-      </w:r>
-      <w:r>
-        <w:instrText xml:space="preserve"> SEQ Abbildung \* ARABIC </w:instrText>
-      </w:r>
-      <w:r>
-        <w:fldChar w:fldCharType="separate"/>
-      </w:r>
-      <w:r>
-        <w:rPr>
-          <w:noProof/>
-        </w:rPr>
-        <w:t>9</w:t>
-      </w:r>
-      <w:r>
-        <w:rPr>
-          <w:noProof/>
-        </w:rPr>
-        <w:fldChar w:fldCharType="end"/>
-      </w:r>
+      <w:fldSimple w:instr=" SEQ Abbildung \* ARABIC ">
+        <w:r>
+          <w:rPr>
+            <w:noProof/>
+          </w:rPr>
+          <w:t>9</w:t>
+        </w:r>
+      </w:fldSimple>
       <w:r>
         <w:t xml:space="preserve"> Storage-Handler Aufbau</w:t>
       </w:r>
@@ -22992,38 +22866,32 @@
       </w:r>
       <w:proofErr w:type="spellEnd"/>
       <w:r>
-        <w:t>-Item</w:t>
+        <w:t xml:space="preserve">-Item </w:t>
+      </w:r>
+      <w:r>
+        <w:t xml:space="preserve">aus dem Inventar und führt die dazu gehörende </w:t>
+      </w:r>
+      <w:proofErr w:type="spellStart"/>
+      <w:r>
+        <w:t>Config</w:t>
+      </w:r>
+      <w:proofErr w:type="spellEnd"/>
+      <w:r>
+        <w:t xml:space="preserve"> aus. Es kann immer nur </w:t>
+      </w:r>
+      <w:r>
+        <w:t>ein</w:t>
       </w:r>
       <w:r>
         <w:t xml:space="preserve"> </w:t>
       </w:r>
-      <w:r>
-        <w:t xml:space="preserve">aus dem Inventar und führt die dazu gehörende </w:t>
-      </w:r>
       <w:proofErr w:type="spellStart"/>
       <w:r>
-        <w:t>Config</w:t>
+        <w:t>Inventory</w:t>
       </w:r>
       <w:proofErr w:type="spellEnd"/>
       <w:r>
-        <w:t xml:space="preserve"> aus. Es kann immer nur </w:t>
-      </w:r>
-      <w:r>
-        <w:t>ein</w:t>
-      </w:r>
-      <w:r>
-        <w:t xml:space="preserve"> </w:t>
-      </w:r>
-      <w:proofErr w:type="spellStart"/>
-      <w:r>
-        <w:t>Inventory</w:t>
-      </w:r>
-      <w:proofErr w:type="spellEnd"/>
-      <w:r>
-        <w:t>-Item</w:t>
-      </w:r>
-      <w:r>
-        <w:t xml:space="preserve"> </w:t>
+        <w:t xml:space="preserve">-Item </w:t>
       </w:r>
       <w:r>
         <w:t xml:space="preserve">gleichzeitig </w:t>
@@ -23068,7 +22936,7 @@
                     <pic:cNvPicPr/>
                   </pic:nvPicPr>
                   <pic:blipFill>
-                    <a:blip r:embed="rId22"/>
+                    <a:blip r:embed="rId23"/>
                     <a:stretch>
                       <a:fillRect/>
                     </a:stretch>
@@ -23097,34 +22965,18 @@
         </w:rPr>
       </w:pPr>
       <w:bookmarkStart w:id="115" w:name="_Toc98961137"/>
-      <w:bookmarkStart w:id="116" w:name="_Toc99092394"/>
+      <w:bookmarkStart w:id="116" w:name="_Toc99098928"/>
       <w:r>
         <w:t xml:space="preserve">Abbildung </w:t>
       </w:r>
-      <w:r>
-        <w:fldChar w:fldCharType="begin"/>
-      </w:r>
-      <w:r>
-        <w:instrText xml:space="preserve"> SEQ Abbildung \*</w:instrText>
-      </w:r>
-      <w:r>
-        <w:instrText xml:space="preserve"> ARABIC </w:instrText>
-      </w:r>
-      <w:r>
-        <w:fldChar w:fldCharType="separate"/>
-      </w:r>
-      <w:r>
-        <w:rPr>
-          <w:noProof/>
-        </w:rPr>
-        <w:t>10</w:t>
-      </w:r>
-      <w:r>
-        <w:rPr>
-          <w:noProof/>
-        </w:rPr>
-        <w:fldChar w:fldCharType="end"/>
-      </w:r>
+      <w:fldSimple w:instr=" SEQ Abbildung \* ARABIC ">
+        <w:r>
+          <w:rPr>
+            <w:noProof/>
+          </w:rPr>
+          <w:t>10</w:t>
+        </w:r>
+      </w:fldSimple>
       <w:r>
         <w:t xml:space="preserve"> Cambot-Handler </w:t>
       </w:r>
@@ -23224,13 +23076,57 @@
       </w:r>
       <w:proofErr w:type="spellEnd"/>
       <w:r>
+        <w:t xml:space="preserve">-Item </w:t>
+      </w:r>
+      <w:r>
+        <w:t xml:space="preserve">und die Konfiguration aus dem </w:t>
+      </w:r>
+      <w:proofErr w:type="spellStart"/>
+      <w:r>
+        <w:t>Inventory</w:t>
+      </w:r>
+      <w:proofErr w:type="spellEnd"/>
+      <w:r>
+        <w:t xml:space="preserve"> geladen. Wenn dies funktioniert hat, geht es im nächsten Zustand weiter.</w:t>
+      </w:r>
+    </w:p>
+    <w:p>
+      <w:pPr>
+        <w:pStyle w:val="berschrift5"/>
+      </w:pPr>
+      <w:r>
+        <w:t xml:space="preserve">Run </w:t>
+      </w:r>
+      <w:proofErr w:type="spellStart"/>
+      <w:r>
+        <w:t>Config</w:t>
+      </w:r>
+      <w:proofErr w:type="spellEnd"/>
+    </w:p>
+    <w:p>
+      <w:r>
+        <w:t xml:space="preserve">Hier werden die Positionen, welche in der Konfiguration definiert sind, angefahren und die Fotos geschossen. Sobald der letzte Snapshot geschossen wurde, geht es in den nächsten Zustand über. </w:t>
+      </w:r>
+    </w:p>
+    <w:p>
+      <w:pPr>
+        <w:pStyle w:val="berschrift5"/>
+      </w:pPr>
+      <w:r>
+        <w:t xml:space="preserve">Return </w:t>
+      </w:r>
+      <w:proofErr w:type="spellStart"/>
+      <w:r>
+        <w:t>Inventory</w:t>
+      </w:r>
+      <w:proofErr w:type="spellEnd"/>
+      <w:r>
         <w:t>-Item</w:t>
       </w:r>
-      <w:r>
-        <w:t xml:space="preserve"> </w:t>
-      </w:r>
-      <w:r>
-        <w:t xml:space="preserve">und die Konfiguration aus dem </w:t>
+    </w:p>
+    <w:p>
+      <w:r>
+        <w:t xml:space="preserve">Hier wird das </w:t>
       </w:r>
       <w:proofErr w:type="spellStart"/>
       <w:r>
@@ -23238,7 +23134,42 @@
       </w:r>
       <w:proofErr w:type="spellEnd"/>
       <w:r>
-        <w:t xml:space="preserve"> geladen. Wenn dies funktioniert hat, geht es im nächsten Zustand weiter.</w:t>
+        <w:t xml:space="preserve">-Item </w:t>
+      </w:r>
+      <w:r>
+        <w:t xml:space="preserve">im </w:t>
+      </w:r>
+      <w:proofErr w:type="spellStart"/>
+      <w:r>
+        <w:t>Inventory</w:t>
+      </w:r>
+      <w:proofErr w:type="spellEnd"/>
+      <w:r>
+        <w:t xml:space="preserve"> von der Liste «</w:t>
+      </w:r>
+      <w:proofErr w:type="spellStart"/>
+      <w:r>
+        <w:t>Todo</w:t>
+      </w:r>
+      <w:proofErr w:type="spellEnd"/>
+      <w:r>
+        <w:t>» in die Liste «</w:t>
+      </w:r>
+      <w:proofErr w:type="spellStart"/>
+      <w:r>
+        <w:t>Done</w:t>
+      </w:r>
+      <w:proofErr w:type="spellEnd"/>
+      <w:r>
+        <w:t>» verschoben. Ausserdem wird der Status des Items auf «</w:t>
+      </w:r>
+      <w:proofErr w:type="spellStart"/>
+      <w:r>
+        <w:t>done</w:t>
+      </w:r>
+      <w:proofErr w:type="spellEnd"/>
+      <w:r>
+        <w:t>» gesetzt.</w:t>
       </w:r>
     </w:p>
     <w:p>
@@ -23246,118 +23177,27 @@
         <w:pStyle w:val="berschrift5"/>
       </w:pPr>
       <w:r>
-        <w:t xml:space="preserve">Run </w:t>
+        <w:t>Home</w:t>
+      </w:r>
+    </w:p>
+    <w:p>
+      <w:r>
+        <w:t>Der Status des Roboters wird auf «</w:t>
       </w:r>
       <w:proofErr w:type="spellStart"/>
       <w:r>
-        <w:t>Config</w:t>
+        <w:t>homing</w:t>
       </w:r>
       <w:proofErr w:type="spellEnd"/>
-    </w:p>
-    <w:p>
-      <w:r>
-        <w:t xml:space="preserve">Hier werden die Positionen, welche in der Konfiguration definiert sind, angefahren und die Fotos geschossen. Sobald der letzte Snapshot geschossen wurde, geht es in den nächsten Zustand über. </w:t>
-      </w:r>
-    </w:p>
-    <w:p>
-      <w:pPr>
-        <w:pStyle w:val="berschrift5"/>
-      </w:pPr>
-      <w:r>
-        <w:t xml:space="preserve">Return </w:t>
+      <w:r>
+        <w:t>» gesetzt und der Roboter wird in seine Anfangsposition zurückversetzt. Danach folgt wieder der «»</w:t>
       </w:r>
       <w:proofErr w:type="spellStart"/>
       <w:r>
-        <w:t>Inventory</w:t>
+        <w:t>Idle</w:t>
       </w:r>
       <w:proofErr w:type="spellEnd"/>
       <w:r>
-        <w:t>-</w:t>
-      </w:r>
-      <w:r>
-        <w:t>It</w:t>
-      </w:r>
-      <w:r>
-        <w:t>em</w:t>
-      </w:r>
-    </w:p>
-    <w:p>
-      <w:r>
-        <w:t xml:space="preserve">Hier wird das </w:t>
-      </w:r>
-      <w:proofErr w:type="spellStart"/>
-      <w:r>
-        <w:t>Inventory</w:t>
-      </w:r>
-      <w:proofErr w:type="spellEnd"/>
-      <w:r>
-        <w:t>-Item</w:t>
-      </w:r>
-      <w:r>
-        <w:t xml:space="preserve"> </w:t>
-      </w:r>
-      <w:r>
-        <w:t xml:space="preserve">im </w:t>
-      </w:r>
-      <w:proofErr w:type="spellStart"/>
-      <w:r>
-        <w:t>Inventory</w:t>
-      </w:r>
-      <w:proofErr w:type="spellEnd"/>
-      <w:r>
-        <w:t xml:space="preserve"> von der Liste «</w:t>
-      </w:r>
-      <w:proofErr w:type="spellStart"/>
-      <w:r>
-        <w:t>Todo</w:t>
-      </w:r>
-      <w:proofErr w:type="spellEnd"/>
-      <w:r>
-        <w:t>» in die Liste «</w:t>
-      </w:r>
-      <w:proofErr w:type="spellStart"/>
-      <w:r>
-        <w:t>Done</w:t>
-      </w:r>
-      <w:proofErr w:type="spellEnd"/>
-      <w:r>
-        <w:t>» verschoben. Ausserdem wird der Status des Items auf «</w:t>
-      </w:r>
-      <w:proofErr w:type="spellStart"/>
-      <w:r>
-        <w:t>done</w:t>
-      </w:r>
-      <w:proofErr w:type="spellEnd"/>
-      <w:r>
-        <w:t>» gesetzt.</w:t>
-      </w:r>
-    </w:p>
-    <w:p>
-      <w:pPr>
-        <w:pStyle w:val="berschrift5"/>
-      </w:pPr>
-      <w:r>
-        <w:t>Home</w:t>
-      </w:r>
-    </w:p>
-    <w:p>
-      <w:r>
-        <w:t>Der Status des Roboters wird auf «</w:t>
-      </w:r>
-      <w:proofErr w:type="spellStart"/>
-      <w:r>
-        <w:t>homing</w:t>
-      </w:r>
-      <w:proofErr w:type="spellEnd"/>
-      <w:r>
-        <w:t>» gesetzt und der Roboter wird in seine Anfangsposition zurückversetzt. Danach folgt wieder der «»</w:t>
-      </w:r>
-      <w:proofErr w:type="spellStart"/>
-      <w:r>
-        <w:t>Idle</w:t>
-      </w:r>
-      <w:proofErr w:type="spellEnd"/>
-      <w:r>
         <w:t xml:space="preserve">» Zustand. </w:t>
       </w:r>
     </w:p>
@@ -23424,7 +23264,7 @@
       <w:r>
         <w:t xml:space="preserve">Der Reverse Proxy wurde nach der Anleitung auf der Seite von </w:t>
       </w:r>
-      <w:hyperlink r:id="rId23" w:anchor="project-goal" w:history="1">
+      <w:hyperlink r:id="rId24" w:anchor="project-goal" w:history="1">
         <w:r>
           <w:rPr>
             <w:rStyle w:val="Hyperlink"/>
@@ -23496,7 +23336,7 @@
                     <pic:cNvPicPr/>
                   </pic:nvPicPr>
                   <pic:blipFill>
-                    <a:blip r:embed="rId24"/>
+                    <a:blip r:embed="rId25"/>
                     <a:stretch>
                       <a:fillRect/>
                     </a:stretch>
@@ -23568,7 +23408,7 @@
                     <pic:cNvPicPr/>
                   </pic:nvPicPr>
                   <pic:blipFill>
-                    <a:blip r:embed="rId25"/>
+                    <a:blip r:embed="rId26"/>
                     <a:stretch>
                       <a:fillRect/>
                     </a:stretch>
@@ -23593,31 +23433,18 @@
       <w:pPr>
         <w:pStyle w:val="Beschriftung"/>
       </w:pPr>
-      <w:bookmarkStart w:id="122" w:name="_Toc99092395"/>
+      <w:bookmarkStart w:id="122" w:name="_Toc99098929"/>
       <w:r>
         <w:t xml:space="preserve">Abbildung </w:t>
       </w:r>
-      <w:r>
-        <w:fldChar w:fldCharType="begin"/>
-      </w:r>
-      <w:r>
-        <w:instrText xml:space="preserve"> SEQ Abbildung \* ARABIC </w:instrText>
-      </w:r>
-      <w:r>
-        <w:fldChar w:fldCharType="separate"/>
-      </w:r>
-      <w:r>
-        <w:rPr>
-          <w:noProof/>
-        </w:rPr>
-        <w:t>11</w:t>
-      </w:r>
-      <w:r>
-        <w:rPr>
-          <w:noProof/>
-        </w:rPr>
-        <w:fldChar w:fldCharType="end"/>
-      </w:r>
+      <w:fldSimple w:instr=" SEQ Abbildung \* ARABIC ">
+        <w:r>
+          <w:rPr>
+            <w:noProof/>
+          </w:rPr>
+          <w:t>11</w:t>
+        </w:r>
+      </w:fldSimple>
       <w:r>
         <w:t xml:space="preserve"> Access List Details</w:t>
       </w:r>
@@ -23647,7 +23474,7 @@
                     <pic:cNvPicPr/>
                   </pic:nvPicPr>
                   <pic:blipFill>
-                    <a:blip r:embed="rId26"/>
+                    <a:blip r:embed="rId27"/>
                     <a:stretch>
                       <a:fillRect/>
                     </a:stretch>
@@ -23672,31 +23499,18 @@
       <w:pPr>
         <w:pStyle w:val="Beschriftung"/>
       </w:pPr>
-      <w:bookmarkStart w:id="123" w:name="_Toc99092396"/>
+      <w:bookmarkStart w:id="123" w:name="_Toc99098930"/>
       <w:r>
         <w:t xml:space="preserve">Abbildung </w:t>
       </w:r>
-      <w:r>
-        <w:fldChar w:fldCharType="begin"/>
-      </w:r>
-      <w:r>
-        <w:instrText xml:space="preserve"> SEQ Abbildung \* ARABIC </w:instrText>
-      </w:r>
-      <w:r>
-        <w:fldChar w:fldCharType="separate"/>
-      </w:r>
-      <w:r>
-        <w:rPr>
-          <w:noProof/>
-        </w:rPr>
-        <w:t>12</w:t>
-      </w:r>
-      <w:r>
-        <w:rPr>
-          <w:noProof/>
-        </w:rPr>
-        <w:fldChar w:fldCharType="end"/>
-      </w:r>
+      <w:fldSimple w:instr=" SEQ Abbildung \* ARABIC ">
+        <w:r>
+          <w:rPr>
+            <w:noProof/>
+          </w:rPr>
+          <w:t>12</w:t>
+        </w:r>
+      </w:fldSimple>
       <w:r>
         <w:t xml:space="preserve"> Access List </w:t>
       </w:r>
@@ -23732,7 +23546,7 @@
                     <pic:cNvPicPr/>
                   </pic:nvPicPr>
                   <pic:blipFill>
-                    <a:blip r:embed="rId27">
+                    <a:blip r:embed="rId28">
                       <a:extLst>
                         <a:ext uri="{28A0092B-C50C-407E-A947-70E740481C1C}">
                           <a14:useLocalDpi xmlns:a14="http://schemas.microsoft.com/office/drawing/2010/main" val="0"/>
@@ -23763,31 +23577,18 @@
       <w:pPr>
         <w:pStyle w:val="Beschriftung"/>
       </w:pPr>
-      <w:bookmarkStart w:id="124" w:name="_Toc99092397"/>
+      <w:bookmarkStart w:id="124" w:name="_Toc99098931"/>
       <w:r>
         <w:t xml:space="preserve">Abbildung </w:t>
       </w:r>
-      <w:r>
-        <w:fldChar w:fldCharType="begin"/>
-      </w:r>
-      <w:r>
-        <w:instrText xml:space="preserve"> SEQ Abbildung \* ARABIC </w:instrText>
-      </w:r>
-      <w:r>
-        <w:fldChar w:fldCharType="separate"/>
-      </w:r>
-      <w:r>
-        <w:rPr>
-          <w:noProof/>
-        </w:rPr>
-        <w:t>13</w:t>
-      </w:r>
-      <w:r>
-        <w:rPr>
-          <w:noProof/>
-        </w:rPr>
-        <w:fldChar w:fldCharType="end"/>
-      </w:r>
+      <w:fldSimple w:instr=" SEQ Abbildung \* ARABIC ">
+        <w:r>
+          <w:rPr>
+            <w:noProof/>
+          </w:rPr>
+          <w:t>13</w:t>
+        </w:r>
+      </w:fldSimple>
       <w:r>
         <w:t xml:space="preserve"> Access List IP-Autorisation</w:t>
       </w:r>
@@ -23903,7 +23704,7 @@
                     <pic:cNvPicPr/>
                   </pic:nvPicPr>
                   <pic:blipFill>
-                    <a:blip r:embed="rId28"/>
+                    <a:blip r:embed="rId29"/>
                     <a:stretch>
                       <a:fillRect/>
                     </a:stretch>
@@ -23928,31 +23729,18 @@
       <w:pPr>
         <w:pStyle w:val="Beschriftung"/>
       </w:pPr>
-      <w:bookmarkStart w:id="126" w:name="_Toc99092398"/>
+      <w:bookmarkStart w:id="126" w:name="_Toc99098932"/>
       <w:r>
         <w:t xml:space="preserve">Abbildung </w:t>
       </w:r>
-      <w:r>
-        <w:fldChar w:fldCharType="begin"/>
-      </w:r>
-      <w:r>
-        <w:instrText xml:space="preserve"> SEQ Abbildung \* ARABIC </w:instrText>
-      </w:r>
-      <w:r>
-        <w:fldChar w:fldCharType="separate"/>
-      </w:r>
-      <w:r>
-        <w:rPr>
-          <w:noProof/>
-        </w:rPr>
-        <w:t>14</w:t>
-      </w:r>
-      <w:r>
-        <w:rPr>
-          <w:noProof/>
-        </w:rPr>
-        <w:fldChar w:fldCharType="end"/>
-      </w:r>
+      <w:fldSimple w:instr=" SEQ Abbildung \* ARABIC ">
+        <w:r>
+          <w:rPr>
+            <w:noProof/>
+          </w:rPr>
+          <w:t>14</w:t>
+        </w:r>
+      </w:fldSimple>
       <w:r>
         <w:t xml:space="preserve"> UI</w:t>
       </w:r>
@@ -24043,24 +23831,140 @@
     </w:p>
     <w:p>
       <w:pPr>
+        <w:keepNext/>
+      </w:pPr>
+      <w:r>
         <w:rPr>
           <w:color w:val="FF00FF"/>
         </w:rPr>
-      </w:pPr>
-      <w:r>
-        <w:rPr>
-          <w:color w:val="FF00FF"/>
-        </w:rPr>
-        <w:t xml:space="preserve">Screenshot Unittests </w:t>
+        <w:drawing>
+          <wp:inline distT="0" distB="0" distL="0" distR="0" wp14:anchorId="5B9B9A67" wp14:editId="7822C91B">
+            <wp:extent cx="3658111" cy="2476846"/>
+            <wp:effectExtent l="0" t="0" r="0" b="0"/>
+            <wp:docPr id="8" name="Grafik 8" descr="Ein Bild, das Text enthält.&#10;&#10;Automatisch generierte Beschreibung"/>
+            <wp:cNvGraphicFramePr>
+              <a:graphicFrameLocks xmlns:a="http://schemas.openxmlformats.org/drawingml/2006/main" noChangeAspect="1"/>
+            </wp:cNvGraphicFramePr>
+            <a:graphic xmlns:a="http://schemas.openxmlformats.org/drawingml/2006/main">
+              <a:graphicData uri="http://schemas.openxmlformats.org/drawingml/2006/picture">
+                <pic:pic xmlns:pic="http://schemas.openxmlformats.org/drawingml/2006/picture">
+                  <pic:nvPicPr>
+                    <pic:cNvPr id="8" name="Grafik 8" descr="Ein Bild, das Text enthält.&#10;&#10;Automatisch generierte Beschreibung"/>
+                    <pic:cNvPicPr/>
+                  </pic:nvPicPr>
+                  <pic:blipFill>
+                    <a:blip r:embed="rId30"/>
+                    <a:stretch>
+                      <a:fillRect/>
+                    </a:stretch>
+                  </pic:blipFill>
+                  <pic:spPr>
+                    <a:xfrm>
+                      <a:off x="0" y="0"/>
+                      <a:ext cx="3658111" cy="2476846"/>
+                    </a:xfrm>
+                    <a:prstGeom prst="rect">
+                      <a:avLst/>
+                    </a:prstGeom>
+                  </pic:spPr>
+                </pic:pic>
+              </a:graphicData>
+            </a:graphic>
+          </wp:inline>
+        </w:drawing>
+      </w:r>
+    </w:p>
+    <w:p>
+      <w:pPr>
+        <w:pStyle w:val="Beschriftung"/>
+      </w:pPr>
+      <w:bookmarkStart w:id="129" w:name="_Toc99098933"/>
+      <w:r>
+        <w:t xml:space="preserve">Abbildung </w:t>
+      </w:r>
+      <w:fldSimple w:instr=" SEQ Abbildung \* ARABIC ">
+        <w:r>
+          <w:rPr>
+            <w:noProof/>
+          </w:rPr>
+          <w:t>15</w:t>
+        </w:r>
+      </w:fldSimple>
+      <w:r>
+        <w:t xml:space="preserve"> Storage Tests</w:t>
+      </w:r>
+      <w:bookmarkEnd w:id="129"/>
+    </w:p>
+    <w:p>
+      <w:pPr>
+        <w:keepNext/>
+      </w:pPr>
+      <w:r>
+        <w:drawing>
+          <wp:inline distT="0" distB="0" distL="0" distR="0" wp14:anchorId="3B38259D" wp14:editId="7407DCA9">
+            <wp:extent cx="2791215" cy="2324424"/>
+            <wp:effectExtent l="0" t="0" r="9525" b="0"/>
+            <wp:docPr id="10" name="Grafik 10" descr="Ein Bild, das Text enthält.&#10;&#10;Automatisch generierte Beschreibung"/>
+            <wp:cNvGraphicFramePr>
+              <a:graphicFrameLocks xmlns:a="http://schemas.openxmlformats.org/drawingml/2006/main" noChangeAspect="1"/>
+            </wp:cNvGraphicFramePr>
+            <a:graphic xmlns:a="http://schemas.openxmlformats.org/drawingml/2006/main">
+              <a:graphicData uri="http://schemas.openxmlformats.org/drawingml/2006/picture">
+                <pic:pic xmlns:pic="http://schemas.openxmlformats.org/drawingml/2006/picture">
+                  <pic:nvPicPr>
+                    <pic:cNvPr id="10" name="Grafik 10" descr="Ein Bild, das Text enthält.&#10;&#10;Automatisch generierte Beschreibung"/>
+                    <pic:cNvPicPr/>
+                  </pic:nvPicPr>
+                  <pic:blipFill>
+                    <a:blip r:embed="rId31"/>
+                    <a:stretch>
+                      <a:fillRect/>
+                    </a:stretch>
+                  </pic:blipFill>
+                  <pic:spPr>
+                    <a:xfrm>
+                      <a:off x="0" y="0"/>
+                      <a:ext cx="2791215" cy="2324424"/>
+                    </a:xfrm>
+                    <a:prstGeom prst="rect">
+                      <a:avLst/>
+                    </a:prstGeom>
+                  </pic:spPr>
+                </pic:pic>
+              </a:graphicData>
+            </a:graphic>
+          </wp:inline>
+        </w:drawing>
+      </w:r>
+    </w:p>
+    <w:p>
+      <w:pPr>
+        <w:pStyle w:val="Beschriftung"/>
+      </w:pPr>
+      <w:bookmarkStart w:id="130" w:name="_Toc99098934"/>
+      <w:r>
+        <w:t xml:space="preserve">Abbildung </w:t>
+      </w:r>
+      <w:fldSimple w:instr=" SEQ Abbildung \* ARABIC ">
+        <w:r>
+          <w:rPr>
+            <w:noProof/>
+          </w:rPr>
+          <w:t>16</w:t>
+        </w:r>
+      </w:fldSimple>
+      <w:r>
+        <w:t xml:space="preserve"> </w:t>
       </w:r>
       <w:proofErr w:type="spellStart"/>
       <w:r>
-        <w:rPr>
-          <w:color w:val="FF00FF"/>
-        </w:rPr>
-        <w:t>Worked</w:t>
+        <w:t>Config</w:t>
       </w:r>
       <w:proofErr w:type="spellEnd"/>
+      <w:r>
+        <w:t xml:space="preserve"> Tests</w:t>
+      </w:r>
+      <w:bookmarkEnd w:id="130"/>
     </w:p>
     <w:p>
       <w:r>
@@ -24075,11 +23979,11 @@
       <w:pPr>
         <w:pStyle w:val="berschrift2"/>
       </w:pPr>
-      <w:bookmarkStart w:id="129" w:name="_Toc99094219"/>
+      <w:bookmarkStart w:id="131" w:name="_Toc99094219"/>
       <w:r>
         <w:t>Testfallspezifikationen</w:t>
       </w:r>
-      <w:bookmarkEnd w:id="129"/>
+      <w:bookmarkEnd w:id="131"/>
     </w:p>
     <w:p>
       <w:r>
@@ -24124,14 +24028,14 @@
           <w:color w:val="2F5496" w:themeColor="accent1" w:themeShade="BF"/>
         </w:rPr>
       </w:pPr>
-      <w:bookmarkStart w:id="130" w:name="_Toc99094220"/>
+      <w:bookmarkStart w:id="132" w:name="_Toc99094220"/>
       <w:r>
         <w:rPr>
           <w:color w:val="2F5496" w:themeColor="accent1" w:themeShade="BF"/>
         </w:rPr>
         <w:t>Rest API</w:t>
       </w:r>
-      <w:bookmarkEnd w:id="130"/>
+      <w:bookmarkEnd w:id="132"/>
     </w:p>
     <w:p>
       <w:pPr>
@@ -24419,11 +24323,11 @@
       <w:pPr>
         <w:pStyle w:val="berschrift3"/>
       </w:pPr>
-      <w:bookmarkStart w:id="131" w:name="_Toc99094221"/>
+      <w:bookmarkStart w:id="133" w:name="_Toc99094221"/>
       <w:r>
         <w:t>UI</w:t>
       </w:r>
-      <w:bookmarkEnd w:id="131"/>
+      <w:bookmarkEnd w:id="133"/>
     </w:p>
     <w:p>
       <w:pPr>
@@ -25754,8 +25658,8 @@
       <w:pPr>
         <w:pStyle w:val="berschrift4"/>
       </w:pPr>
-      <w:bookmarkStart w:id="132" w:name="_Testfall_Tf-UI-05"/>
-      <w:bookmarkEnd w:id="132"/>
+      <w:bookmarkStart w:id="134" w:name="_Testfall_Tf-UI-05"/>
+      <w:bookmarkEnd w:id="134"/>
       <w:r>
         <w:t>Testfall Tf-UI-05</w:t>
       </w:r>
@@ -26082,18 +25986,18 @@
       <w:pPr>
         <w:pStyle w:val="berschrift3"/>
       </w:pPr>
-      <w:bookmarkStart w:id="133" w:name="_Toc99094222"/>
+      <w:bookmarkStart w:id="135" w:name="_Toc99094222"/>
       <w:r>
         <w:t>Datenstruktur</w:t>
       </w:r>
-      <w:bookmarkEnd w:id="133"/>
+      <w:bookmarkEnd w:id="135"/>
     </w:p>
     <w:p>
       <w:pPr>
         <w:pStyle w:val="berschrift4"/>
       </w:pPr>
-      <w:bookmarkStart w:id="134" w:name="_Testfall_Tf-D-01"/>
-      <w:bookmarkEnd w:id="134"/>
+      <w:bookmarkStart w:id="136" w:name="_Testfall_Tf-D-01"/>
+      <w:bookmarkEnd w:id="136"/>
       <w:r>
         <w:t>Testfall Tf-D-01</w:t>
       </w:r>
@@ -26889,11 +26793,11 @@
       <w:pPr>
         <w:pStyle w:val="berschrift3"/>
       </w:pPr>
-      <w:bookmarkStart w:id="135" w:name="_Toc99094223"/>
+      <w:bookmarkStart w:id="137" w:name="_Toc99094223"/>
       <w:r>
         <w:t>Roboter</w:t>
       </w:r>
-      <w:bookmarkEnd w:id="135"/>
+      <w:bookmarkEnd w:id="137"/>
     </w:p>
     <w:p>
       <w:pPr>
@@ -27473,21 +27377,21 @@
       <w:pPr>
         <w:pStyle w:val="berschrift2"/>
       </w:pPr>
-      <w:bookmarkStart w:id="136" w:name="_Toc99094224"/>
+      <w:bookmarkStart w:id="138" w:name="_Toc99094224"/>
       <w:r>
         <w:t>Testprotokolle</w:t>
       </w:r>
-      <w:bookmarkEnd w:id="136"/>
+      <w:bookmarkEnd w:id="138"/>
     </w:p>
     <w:p>
       <w:pPr>
         <w:pStyle w:val="berschrift3"/>
       </w:pPr>
-      <w:bookmarkStart w:id="137" w:name="_Toc99094225"/>
+      <w:bookmarkStart w:id="139" w:name="_Toc99094225"/>
       <w:r>
         <w:t>Testfall Protokoll TP-01</w:t>
       </w:r>
-      <w:bookmarkEnd w:id="137"/>
+      <w:bookmarkEnd w:id="139"/>
     </w:p>
     <w:p>
       <w:pPr>
@@ -28243,7 +28147,7 @@
                     </pic:cNvPicPr>
                   </pic:nvPicPr>
                   <pic:blipFill>
-                    <a:blip r:embed="rId29" cstate="print">
+                    <a:blip r:embed="rId32" cstate="print">
                       <a:extLst>
                         <a:ext uri="{28A0092B-C50C-407E-A947-70E740481C1C}">
                           <a14:useLocalDpi xmlns:a14="http://schemas.microsoft.com/office/drawing/2010/main" val="0"/>
@@ -28279,22 +28183,35 @@
       <w:pPr>
         <w:pStyle w:val="Beschriftung"/>
       </w:pPr>
-      <w:bookmarkStart w:id="138" w:name="_Toc99092399"/>
+      <w:bookmarkStart w:id="140" w:name="_Toc99098935"/>
       <w:r>
         <w:t xml:space="preserve">Abbildung </w:t>
       </w:r>
-      <w:fldSimple w:instr=" SEQ Abbildung \* ARABIC ">
-        <w:r>
-          <w:rPr>
-            <w:noProof/>
-          </w:rPr>
-          <w:t>15</w:t>
-        </w:r>
-      </w:fldSimple>
+      <w:r>
+        <w:fldChar w:fldCharType="begin"/>
+      </w:r>
+      <w:r>
+        <w:instrText xml:space="preserve"> SEQ Abbildung \* ARABIC </w:instrText>
+      </w:r>
+      <w:r>
+        <w:fldChar w:fldCharType="separate"/>
+      </w:r>
+      <w:r>
+        <w:rPr>
+          <w:noProof/>
+        </w:rPr>
+        <w:t>17</w:t>
+      </w:r>
+      <w:r>
+        <w:rPr>
+          <w:noProof/>
+        </w:rPr>
+        <w:fldChar w:fldCharType="end"/>
+      </w:r>
       <w:r>
         <w:t xml:space="preserve"> Autogramm</w:t>
       </w:r>
-      <w:bookmarkEnd w:id="138"/>
+      <w:bookmarkEnd w:id="140"/>
     </w:p>
     <w:p>
       <w:r>
@@ -28305,71 +28222,203 @@
       <w:pPr>
         <w:pStyle w:val="berschrift1"/>
       </w:pPr>
-      <w:bookmarkStart w:id="139" w:name="_Toc99094226"/>
+      <w:bookmarkStart w:id="141" w:name="_Toc99094226"/>
       <w:r>
         <w:lastRenderedPageBreak/>
         <w:t>Auswerten</w:t>
       </w:r>
-      <w:bookmarkEnd w:id="139"/>
+      <w:bookmarkEnd w:id="141"/>
     </w:p>
     <w:p>
       <w:pPr>
         <w:pStyle w:val="berschrift2"/>
       </w:pPr>
-      <w:bookmarkStart w:id="140" w:name="_Toc99094227"/>
+      <w:bookmarkStart w:id="142" w:name="_Toc99094227"/>
       <w:r>
         <w:t>Fazit</w:t>
       </w:r>
-      <w:bookmarkEnd w:id="140"/>
-    </w:p>
-    <w:p>
-      <w:r>
-        <w:t>Alle Anforderungen wurden mithilfe von Unit Tests oder Testfällen geprüft und in einem Testprotokoll festgehalten. Da alle Unit Tests durchgelaufen sind und, wie im Testprotokoll ersichtlich, alle Tests. Bis auf die Roboter Tests Funktionierten war das Projekt mehrheitlich erfolgreich.</w:t>
-      </w:r>
-      <w:r>
-        <w:t xml:space="preserve"> Da der Roboter, die meiste Zeit über defekt war, konnte ich den Code für diesen erst am Fr. Morgen fertig stellen.  Konnte ich diese Testfälle nicht mehr testen. </w:t>
+      <w:bookmarkEnd w:id="142"/>
+    </w:p>
+    <w:p>
+      <w:r>
+        <w:t xml:space="preserve">Alle Anforderungen wurden mithilfe von Unit Tests oder Testfällen geprüft und in einem Testprotokoll festgehalten. Da alle Unit Tests durchgelaufen sind und, wie im Testprotokoll ersichtlich, alle Tests. Bis auf die Roboter Tests Funktionierten war das Projekt mehrheitlich erfolgreich. Da der Roboter, die meiste Zeit über defekt war, konnte ich den Code für diesen erst am Fr. Morgen fertig stellen.  Konnte ich diese Testfälle nicht mehr testen. </w:t>
       </w:r>
     </w:p>
     <w:p>
       <w:pPr>
         <w:pStyle w:val="berschrift2"/>
       </w:pPr>
-      <w:bookmarkStart w:id="141" w:name="_Toc99094228"/>
+      <w:bookmarkStart w:id="143" w:name="_Toc99094228"/>
       <w:r>
         <w:t>Persönliches Fazit</w:t>
       </w:r>
-      <w:bookmarkEnd w:id="141"/>
-    </w:p>
-    <w:p>
-      <w:bookmarkStart w:id="142" w:name="_Hlk99011990"/>
-      <w:r>
-        <w:t>Über die komplette IPA hinweg traten verschiedene Probleme auf. Diese konnte ich allerdings bis auf 3, welche sehr Zeitintensiv waren, gut bewältigen</w:t>
-      </w:r>
-      <w:r>
-        <w:t xml:space="preserve">. Die grossen 3 Probleme waren vor allem mit dem auf dem Roboter und dem Raspberry Pi. Ich denke, dass die davon rührten, dass das ich mit den beiden Systemen zwar </w:t>
+      <w:bookmarkEnd w:id="143"/>
+    </w:p>
+    <w:p>
+      <w:r>
+        <w:t xml:space="preserve">Die Durchführung der IPA war mit den von mir erdachten Lösungen erfolgreich. Bis auf drei Zeitintensive Schwierigkeiten, konnte ich alle Problemstellungen bewältigen. </w:t>
+      </w:r>
+      <w:bookmarkStart w:id="144" w:name="_Hlk99011990"/>
+      <w:r>
+        <w:t xml:space="preserve">Die grossen </w:t>
+      </w:r>
+      <w:r>
+        <w:t>drei</w:t>
+      </w:r>
+      <w:r>
+        <w:t xml:space="preserve"> Probleme </w:t>
+      </w:r>
+      <w:r>
+        <w:t>bezogen sich</w:t>
+      </w:r>
+      <w:r>
+        <w:t xml:space="preserve"> vor allem auf </w:t>
+      </w:r>
+      <w:r>
+        <w:t>den</w:t>
+      </w:r>
+      <w:r>
+        <w:t xml:space="preserve"> Roboter und </w:t>
+      </w:r>
+      <w:r>
+        <w:t>den</w:t>
+      </w:r>
+      <w:r>
+        <w:t xml:space="preserve"> Raspberry Pi. </w:t>
+      </w:r>
+      <w:r>
+        <w:t xml:space="preserve">Rückblickend </w:t>
+      </w:r>
+      <w:r>
+        <w:t>denke</w:t>
+      </w:r>
+      <w:r>
+        <w:t xml:space="preserve"> ich</w:t>
+      </w:r>
+      <w:r>
+        <w:t>, dass die</w:t>
+      </w:r>
+      <w:r>
+        <w:t>se Schwierigkeiten</w:t>
+      </w:r>
+      <w:r>
+        <w:t xml:space="preserve"> davon rührten, dass</w:t>
+      </w:r>
+      <w:r>
+        <w:t xml:space="preserve"> ich</w:t>
+      </w:r>
+      <w:r>
+        <w:t xml:space="preserve"> </w:t>
+      </w:r>
+      <w:r>
+        <w:t>m</w:t>
+      </w:r>
+      <w:r>
+        <w:t>eine Fachkenntnisse</w:t>
+      </w:r>
+      <w:r>
+        <w:t xml:space="preserve"> </w:t>
+      </w:r>
+      <w:r>
+        <w:t xml:space="preserve">über </w:t>
+      </w:r>
+      <w:r>
+        <w:t>diese</w:t>
+      </w:r>
+      <w:r>
+        <w:t xml:space="preserve"> Systeme</w:t>
+      </w:r>
+      <w:r>
+        <w:t xml:space="preserve"> erweitern muss. Ich bin </w:t>
+      </w:r>
+      <w:r>
+        <w:t>zwar</w:t>
+      </w:r>
+      <w:r>
+        <w:t xml:space="preserve"> mit den Systemen</w:t>
+      </w:r>
+      <w:r>
+        <w:t xml:space="preserve"> </w:t>
       </w:r>
       <w:r>
         <w:t>vertraut,</w:t>
       </w:r>
       <w:r>
-        <w:t xml:space="preserve"> bin allerdings noch nicht viel Erfahrung mit ihnen habe. So hatte ich das Problem</w:t>
-      </w:r>
-      <w:r>
-        <w:t xml:space="preserve">, dass der Raspberry nur noch in einen Komplet Orangen zustand bootete, in welchem nichts gemacht werden konnte. So musste ich ihn Neu aufsetzen und alles nochmals installieren.  Dies ist zum Glück später nichtmehr aufgetreten verbrauchte allerdings einiges an Zeit. </w:t>
-      </w:r>
-    </w:p>
-    <w:p>
-      <w:r>
-        <w:t xml:space="preserve">Dazu kam, dass die Library welche von Intel für ihre Realsense Kamera nicht auf Raspberry auf Grunde des </w:t>
-      </w:r>
-      <w:r>
-        <w:rPr>
-          <w:color w:val="FF00FF"/>
-        </w:rPr>
-        <w:t xml:space="preserve">_____ </w:t>
-      </w:r>
-      <w:r>
-        <w:t xml:space="preserve">funktioniert. Dies konnte ich allerdings mit </w:t>
+        <w:t xml:space="preserve"> allerdings</w:t>
+      </w:r>
+      <w:r>
+        <w:t xml:space="preserve"> habe ich noch nicht so viel Erfahrung mit ihnen</w:t>
+      </w:r>
+      <w:r>
+        <w:t xml:space="preserve">. So hatte ich </w:t>
+      </w:r>
+      <w:r>
+        <w:t>die</w:t>
+      </w:r>
+      <w:r>
+        <w:t xml:space="preserve"> </w:t>
+      </w:r>
+      <w:r>
+        <w:t>Schwierigkeit</w:t>
+      </w:r>
+      <w:r>
+        <w:t xml:space="preserve">, dass der </w:t>
+      </w:r>
+      <w:r>
+        <w:t xml:space="preserve">Raspberry beim Starten </w:t>
+      </w:r>
+      <w:r>
+        <w:t xml:space="preserve">nur noch </w:t>
+      </w:r>
+      <w:r>
+        <w:t>in einem Komplet</w:t>
+      </w:r>
+      <w:r>
+        <w:t xml:space="preserve"> </w:t>
+      </w:r>
+      <w:r>
+        <w:t>o</w:t>
+      </w:r>
+      <w:r>
+        <w:t>rangen</w:t>
+      </w:r>
+      <w:r>
+        <w:t xml:space="preserve"> Bildschirm anzeigte</w:t>
+      </w:r>
+      <w:r>
+        <w:t xml:space="preserve">, in welchem nichts gemacht werden konnte. So musste ich ihn </w:t>
+      </w:r>
+      <w:r>
+        <w:t>n</w:t>
+      </w:r>
+      <w:r>
+        <w:t xml:space="preserve">euaufsetzen und alles nochmals installieren.  Dies ist zum Glück später nichtmehr aufgetreten verbrauchte allerdings einiges an Zeit. </w:t>
+      </w:r>
+    </w:p>
+    <w:p>
+      <w:r>
+        <w:t xml:space="preserve">Weitere </w:t>
+      </w:r>
+      <w:r>
+        <w:t>Schwierigkeiten</w:t>
+      </w:r>
+      <w:r>
+        <w:t xml:space="preserve"> </w:t>
+      </w:r>
+      <w:r>
+        <w:t>bereitete</w:t>
+      </w:r>
+      <w:r>
+        <w:t xml:space="preserve"> mir die Library von Intel</w:t>
+      </w:r>
+      <w:r>
+        <w:t xml:space="preserve"> R</w:t>
+      </w:r>
+      <w:r>
+        <w:t>ealsense</w:t>
+      </w:r>
+      <w:r>
+        <w:t xml:space="preserve">. Hier hatte ich beim Informieren übersehen, dass dieses Package nur auf Prozessoren mit x Architektur läuft wie x86. Der Prozessor der Raspberry ist ein Arm. So musste ich auf </w:t>
       </w:r>
       <w:proofErr w:type="spellStart"/>
       <w:r>
@@ -28377,68 +28426,52 @@
       </w:r>
       <w:proofErr w:type="spellEnd"/>
       <w:r>
-        <w:t xml:space="preserve"> umgehen hier ist es allerdings nicht möglich Tiefen-Aufnahmen zu erstellen.</w:t>
-      </w:r>
-    </w:p>
-    <w:p>
-      <w:r>
-        <w:t>Mit dem Roboter hatte ich auch einige Probleme. In Vorarbeit zur IPA durfte ich mich mit dem Roboter bekannt machen und ihn bereits über Python ansteuern. Dies funktionierte damals auch. Jedoch ging im Verlauf des Projekts, mit dem Roboter, etwas schief, wo durch eine Komponente frittiert wurde.</w:t>
-      </w:r>
-    </w:p>
-    <w:p>
-      <w:r>
-        <w:t xml:space="preserve">Jedoch würde ich am Ende nun sagen das ich mich gut geschlagen habe. </w:t>
-      </w:r>
-    </w:p>
-    <w:bookmarkEnd w:id="142"/>
-    <w:p>
-      <w:pPr>
-        <w:rPr>
-          <w:color w:val="FF00FF"/>
-        </w:rPr>
-      </w:pPr>
+        <w:t xml:space="preserve"> zurückgreifen. </w:t>
+      </w:r>
+    </w:p>
+    <w:p>
+      <w:r>
+        <w:t xml:space="preserve">Mit dem Roboter hatte ich auch einige </w:t>
+      </w:r>
+      <w:r>
+        <w:t>Schwierigkeiten</w:t>
+      </w:r>
+      <w:r>
+        <w:t xml:space="preserve">. In Vorarbeit zur IPA durfte ich mich mit dem Roboter bekannt machen und ihn bereits über Python ansteuern. Dies funktionierte damals auch. Jedoch </w:t>
+      </w:r>
+      <w:r>
+        <w:t xml:space="preserve">machte ich im Verlauf des Projekts einen Fehler beim Konfigurieren wodurch eine </w:t>
+      </w:r>
       <w:proofErr w:type="spellStart"/>
       <w:r>
-        <w:rPr>
-          <w:color w:val="FF00FF"/>
-        </w:rPr>
-        <w:t>aaaaaaaa</w:t>
+        <w:t>Componente</w:t>
       </w:r>
       <w:proofErr w:type="spellEnd"/>
-    </w:p>
-    <w:p/>
-    <w:p>
-      <w:r>
-        <w:t xml:space="preserve">Arbeit mit Roboter kein Spass und </w:t>
-      </w:r>
-      <w:proofErr w:type="gramStart"/>
-      <w:r>
-        <w:t>Verwirrend</w:t>
-      </w:r>
-      <w:proofErr w:type="gramEnd"/>
-    </w:p>
-    <w:p>
-      <w:r>
-        <w:t xml:space="preserve">Alles in allem </w:t>
-      </w:r>
-      <w:proofErr w:type="gramStart"/>
-      <w:r>
-        <w:t>Gut</w:t>
-      </w:r>
-      <w:proofErr w:type="gramEnd"/>
+      <w:r>
+        <w:t xml:space="preserve"> des Roboters durchschmorte. Dies wirkte sich stark auf meine Zeitplanung aus, so konnte ich den Roboter code erst am </w:t>
+      </w:r>
+      <w:r>
+        <w:t>Morgen des 25.03 fertigstellen.</w:t>
+      </w:r>
+    </w:p>
+    <w:bookmarkEnd w:id="144"/>
+    <w:p>
+      <w:r>
+        <w:t xml:space="preserve">Trotz dieser Herausforderungen konnte ich mein am ende doch noch das Projekt fertigstellen. </w:t>
+      </w:r>
     </w:p>
     <w:p>
       <w:pPr>
         <w:pStyle w:val="berschrift2"/>
       </w:pPr>
-      <w:bookmarkStart w:id="143" w:name="_Toc99094229"/>
+      <w:bookmarkStart w:id="145" w:name="_Toc99094229"/>
       <w:r>
         <w:t>Mögliche</w:t>
       </w:r>
       <w:r>
         <w:t xml:space="preserve"> Erweiterungen</w:t>
       </w:r>
-      <w:bookmarkEnd w:id="143"/>
+      <w:bookmarkEnd w:id="145"/>
     </w:p>
     <w:p>
       <w:r>
@@ -28456,7 +28489,10 @@
       </w:r>
       <w:proofErr w:type="spellEnd"/>
       <w:r>
-        <w:t xml:space="preserve"> Items und </w:t>
+        <w:t>-</w:t>
+      </w:r>
+      <w:r>
+        <w:t xml:space="preserve">Items und </w:t>
       </w:r>
       <w:proofErr w:type="spellStart"/>
       <w:r>
@@ -28465,6 +28501,9 @@
       <w:proofErr w:type="spellEnd"/>
       <w:r>
         <w:t xml:space="preserve"> zu vereinfachen. Dies ist momentan nur als API-Call möglich. </w:t>
+      </w:r>
+      <w:r>
+        <w:t xml:space="preserve">Des Weiteren könnten im UI mehr Informationen ersichtlich sein. </w:t>
       </w:r>
     </w:p>
     <w:p/>
@@ -28485,22 +28524,22 @@
       <w:pPr>
         <w:pStyle w:val="berschrift1"/>
       </w:pPr>
-      <w:bookmarkStart w:id="144" w:name="_Toc99094230"/>
+      <w:bookmarkStart w:id="146" w:name="_Toc99094230"/>
       <w:r>
         <w:lastRenderedPageBreak/>
         <w:t>Quellenverzeichnis</w:t>
       </w:r>
-      <w:bookmarkEnd w:id="144"/>
+      <w:bookmarkEnd w:id="146"/>
     </w:p>
     <w:p>
       <w:pPr>
         <w:pStyle w:val="berschrift2"/>
       </w:pPr>
-      <w:bookmarkStart w:id="145" w:name="_Toc99094231"/>
+      <w:bookmarkStart w:id="147" w:name="_Toc99094231"/>
       <w:r>
         <w:t>Glossar</w:t>
       </w:r>
-      <w:bookmarkEnd w:id="145"/>
+      <w:bookmarkEnd w:id="147"/>
     </w:p>
     <w:tbl>
       <w:tblPr>
@@ -28997,11 +29036,11 @@
       <w:pPr>
         <w:pStyle w:val="berschrift2"/>
       </w:pPr>
-      <w:bookmarkStart w:id="146" w:name="_Toc99094232"/>
+      <w:bookmarkStart w:id="148" w:name="_Toc99094232"/>
       <w:r>
         <w:t>Internetquellen</w:t>
       </w:r>
-      <w:bookmarkEnd w:id="146"/>
+      <w:bookmarkEnd w:id="148"/>
     </w:p>
     <w:p>
       <w:pPr>
@@ -29014,7 +29053,7 @@
           <w:lang w:val="en-GB"/>
         </w:rPr>
       </w:pPr>
-      <w:hyperlink r:id="rId30" w:history="1">
+      <w:hyperlink r:id="rId33" w:history="1">
         <w:r>
           <w:rPr>
             <w:rStyle w:val="Hyperlink"/>
@@ -29047,7 +29086,7 @@
           <w:lang w:val="en-GB"/>
         </w:rPr>
       </w:pPr>
-      <w:hyperlink r:id="rId31" w:history="1">
+      <w:hyperlink r:id="rId34" w:history="1">
         <w:r>
           <w:rPr>
             <w:rStyle w:val="Hyperlink"/>
@@ -29088,7 +29127,7 @@
           <w:lang w:val="en-GB"/>
         </w:rPr>
       </w:pPr>
-      <w:hyperlink r:id="rId32" w:history="1">
+      <w:hyperlink r:id="rId35" w:history="1">
         <w:r>
           <w:rPr>
             <w:rStyle w:val="Hyperlink"/>
@@ -29122,7 +29161,7 @@
           <w:lang w:val="en-GB"/>
         </w:rPr>
       </w:pPr>
-      <w:hyperlink r:id="rId33" w:anchor="project-goal" w:history="1">
+      <w:hyperlink r:id="rId36" w:anchor="project-goal" w:history="1">
         <w:r>
           <w:rPr>
             <w:rStyle w:val="Hyperlink"/>
@@ -29156,7 +29195,7 @@
           <w:lang w:val="en-GB"/>
         </w:rPr>
       </w:pPr>
-      <w:hyperlink r:id="rId34" w:history="1">
+      <w:hyperlink r:id="rId37" w:history="1">
         <w:r>
           <w:rPr>
             <w:rStyle w:val="Hyperlink"/>
@@ -29190,13 +29229,27 @@
           <w:lang w:val="en-GB"/>
         </w:rPr>
       </w:pPr>
-      <w:hyperlink r:id="rId35" w:history="1">
+      <w:hyperlink r:id="rId38" w:history="1">
         <w:r>
           <w:rPr>
             <w:rStyle w:val="Hyperlink"/>
             <w:lang w:val="en-GB"/>
           </w:rPr>
-          <w:t>https://github.com/IntelRealSense/librealsense/blob/master/doc/installation_raspbian.md</w:t>
+          <w:t>https://github.com/IntelRealSens</w:t>
+        </w:r>
+        <w:r>
+          <w:rPr>
+            <w:rStyle w:val="Hyperlink"/>
+            <w:lang w:val="en-GB"/>
+          </w:rPr>
+          <w:t>e</w:t>
+        </w:r>
+        <w:r>
+          <w:rPr>
+            <w:rStyle w:val="Hyperlink"/>
+            <w:lang w:val="en-GB"/>
+          </w:rPr>
+          <w:t>/librealsense/blob/master/doc/installation_raspbian.md</w:t>
         </w:r>
       </w:hyperlink>
       <w:r>
@@ -29217,7 +29270,7 @@
           <w:lang w:val="en-GB"/>
         </w:rPr>
       </w:pPr>
-      <w:hyperlink r:id="rId36" w:history="1">
+      <w:hyperlink r:id="rId39" w:history="1">
         <w:r>
           <w:rPr>
             <w:rStyle w:val="Hyperlink"/>
@@ -29244,7 +29297,7 @@
           <w:lang w:val="en-GB"/>
         </w:rPr>
       </w:pPr>
-      <w:hyperlink r:id="rId37" w:history="1">
+      <w:hyperlink r:id="rId40" w:history="1">
         <w:r>
           <w:rPr>
             <w:rStyle w:val="Hyperlink"/>
@@ -29274,7 +29327,7 @@
           <w:lang w:val="en-GB"/>
         </w:rPr>
       </w:pPr>
-      <w:hyperlink r:id="rId38" w:history="1">
+      <w:hyperlink r:id="rId41" w:history="1">
         <w:r>
           <w:rPr>
             <w:rStyle w:val="Hyperlink"/>
@@ -29308,7 +29361,7 @@
           <w:lang w:val="en-GB"/>
         </w:rPr>
       </w:pPr>
-      <w:hyperlink r:id="rId39" w:history="1">
+      <w:hyperlink r:id="rId42" w:history="1">
         <w:r>
           <w:rPr>
             <w:rStyle w:val="Hyperlink"/>
@@ -29346,11 +29399,11 @@
       <w:pPr>
         <w:pStyle w:val="berschrift2"/>
       </w:pPr>
-      <w:bookmarkStart w:id="147" w:name="_Toc99094233"/>
+      <w:bookmarkStart w:id="149" w:name="_Toc99094233"/>
       <w:r>
         <w:t>Abbildungsverzeichnis</w:t>
       </w:r>
-      <w:bookmarkEnd w:id="147"/>
+      <w:bookmarkEnd w:id="149"/>
       <w:r>
         <w:t xml:space="preserve"> </w:t>
       </w:r>
@@ -29377,7 +29430,7 @@
       <w:r>
         <w:fldChar w:fldCharType="separate"/>
       </w:r>
-      <w:hyperlink w:anchor="_Toc99092385" w:history="1">
+      <w:hyperlink w:anchor="_Toc99098919" w:history="1">
         <w:r>
           <w:rPr>
             <w:rStyle w:val="Hyperlink"/>
@@ -29404,78 +29457,7 @@
             <w:noProof/>
             <w:webHidden/>
           </w:rPr>
-          <w:instrText xml:space="preserve"> PAGEREF _Toc99092385 \h </w:instrText>
-        </w:r>
-        <w:r>
-          <w:rPr>
-            <w:noProof/>
-            <w:webHidden/>
-          </w:rPr>
-        </w:r>
-        <w:r>
-          <w:rPr>
-            <w:noProof/>
-            <w:webHidden/>
-          </w:rPr>
-          <w:fldChar w:fldCharType="separate"/>
-        </w:r>
-        <w:r>
-          <w:rPr>
-            <w:noProof/>
-            <w:webHidden/>
-          </w:rPr>
-          <w:t>14</w:t>
-        </w:r>
-        <w:r>
-          <w:rPr>
-            <w:noProof/>
-            <w:webHidden/>
-          </w:rPr>
-          <w:fldChar w:fldCharType="end"/>
-        </w:r>
-      </w:hyperlink>
-    </w:p>
-    <w:p>
-      <w:pPr>
-        <w:pStyle w:val="Abbildungsverzeichnis"/>
-        <w:tabs>
-          <w:tab w:val="right" w:leader="dot" w:pos="9016"/>
-        </w:tabs>
-        <w:rPr>
-          <w:rFonts w:eastAsiaTheme="minorEastAsia"/>
-          <w:noProof/>
-          <w:sz w:val="22"/>
-          <w:lang w:eastAsia="de-CH"/>
-        </w:rPr>
-      </w:pPr>
-      <w:hyperlink w:anchor="_Toc99092386" w:history="1">
-        <w:r>
-          <w:rPr>
-            <w:rStyle w:val="Hyperlink"/>
-            <w:noProof/>
-          </w:rPr>
-          <w:t>Abbildung 2 System Diagramm</w:t>
-        </w:r>
-        <w:r>
-          <w:rPr>
-            <w:noProof/>
-            <w:webHidden/>
-          </w:rPr>
-          <w:tab/>
-        </w:r>
-        <w:r>
-          <w:rPr>
-            <w:noProof/>
-            <w:webHidden/>
-          </w:rPr>
-          <w:fldChar w:fldCharType="begin"/>
-        </w:r>
-        <w:r>
-          <w:rPr>
-            <w:noProof/>
-            <w:webHidden/>
-          </w:rPr>
-          <w:instrText xml:space="preserve"> PAGEREF _Toc99092386 \h </w:instrText>
+          <w:instrText xml:space="preserve"> PAGEREF _Toc99098919 \h </w:instrText>
         </w:r>
         <w:r>
           <w:rPr>
@@ -29519,13 +29501,13 @@
           <w:lang w:eastAsia="de-CH"/>
         </w:rPr>
       </w:pPr>
-      <w:hyperlink w:anchor="_Toc99092387" w:history="1">
+      <w:hyperlink w:anchor="_Toc99098920" w:history="1">
         <w:r>
           <w:rPr>
             <w:rStyle w:val="Hyperlink"/>
             <w:noProof/>
           </w:rPr>
-          <w:t>Abbildung 3 Cambot</w:t>
+          <w:t>Abbildung 2 System Diagramm</w:t>
         </w:r>
         <w:r>
           <w:rPr>
@@ -29546,7 +29528,7 @@
             <w:noProof/>
             <w:webHidden/>
           </w:rPr>
-          <w:instrText xml:space="preserve"> PAGEREF _Toc99092387 \h </w:instrText>
+          <w:instrText xml:space="preserve"> PAGEREF _Toc99098920 \h </w:instrText>
         </w:r>
         <w:r>
           <w:rPr>
@@ -29590,7 +29572,78 @@
           <w:lang w:eastAsia="de-CH"/>
         </w:rPr>
       </w:pPr>
-      <w:hyperlink w:anchor="_Toc99092388" w:history="1">
+      <w:hyperlink w:anchor="_Toc99098921" w:history="1">
+        <w:r>
+          <w:rPr>
+            <w:rStyle w:val="Hyperlink"/>
+            <w:noProof/>
+          </w:rPr>
+          <w:t>Abbildung 3 Cambot</w:t>
+        </w:r>
+        <w:r>
+          <w:rPr>
+            <w:noProof/>
+            <w:webHidden/>
+          </w:rPr>
+          <w:tab/>
+        </w:r>
+        <w:r>
+          <w:rPr>
+            <w:noProof/>
+            <w:webHidden/>
+          </w:rPr>
+          <w:fldChar w:fldCharType="begin"/>
+        </w:r>
+        <w:r>
+          <w:rPr>
+            <w:noProof/>
+            <w:webHidden/>
+          </w:rPr>
+          <w:instrText xml:space="preserve"> PAGEREF _Toc99098921 \h </w:instrText>
+        </w:r>
+        <w:r>
+          <w:rPr>
+            <w:noProof/>
+            <w:webHidden/>
+          </w:rPr>
+        </w:r>
+        <w:r>
+          <w:rPr>
+            <w:noProof/>
+            <w:webHidden/>
+          </w:rPr>
+          <w:fldChar w:fldCharType="separate"/>
+        </w:r>
+        <w:r>
+          <w:rPr>
+            <w:noProof/>
+            <w:webHidden/>
+          </w:rPr>
+          <w:t>17</w:t>
+        </w:r>
+        <w:r>
+          <w:rPr>
+            <w:noProof/>
+            <w:webHidden/>
+          </w:rPr>
+          <w:fldChar w:fldCharType="end"/>
+        </w:r>
+      </w:hyperlink>
+    </w:p>
+    <w:p>
+      <w:pPr>
+        <w:pStyle w:val="Abbildungsverzeichnis"/>
+        <w:tabs>
+          <w:tab w:val="right" w:leader="dot" w:pos="9016"/>
+        </w:tabs>
+        <w:rPr>
+          <w:rFonts w:eastAsiaTheme="minorEastAsia"/>
+          <w:noProof/>
+          <w:sz w:val="22"/>
+          <w:lang w:eastAsia="de-CH"/>
+        </w:rPr>
+      </w:pPr>
+      <w:hyperlink w:anchor="_Toc99098922" w:history="1">
         <w:r>
           <w:rPr>
             <w:rStyle w:val="Hyperlink"/>
@@ -29617,7 +29670,7 @@
             <w:noProof/>
             <w:webHidden/>
           </w:rPr>
-          <w:instrText xml:space="preserve"> PAGEREF _Toc99092388 \h </w:instrText>
+          <w:instrText xml:space="preserve"> PAGEREF _Toc99098922 \h </w:instrText>
         </w:r>
         <w:r>
           <w:rPr>
@@ -29637,7 +29690,7 @@
             <w:noProof/>
             <w:webHidden/>
           </w:rPr>
-          <w:t>16</w:t>
+          <w:t>17</w:t>
         </w:r>
         <w:r>
           <w:rPr>
@@ -29661,7 +29714,7 @@
           <w:lang w:eastAsia="de-CH"/>
         </w:rPr>
       </w:pPr>
-      <w:hyperlink w:anchor="_Toc99092389" w:history="1">
+      <w:hyperlink w:anchor="_Toc99098923" w:history="1">
         <w:r>
           <w:rPr>
             <w:rStyle w:val="Hyperlink"/>
@@ -29688,7 +29741,7 @@
             <w:noProof/>
             <w:webHidden/>
           </w:rPr>
-          <w:instrText xml:space="preserve"> PAGEREF _Toc99092389 \h </w:instrText>
+          <w:instrText xml:space="preserve"> PAGEREF _Toc99098923 \h </w:instrText>
         </w:r>
         <w:r>
           <w:rPr>
@@ -29708,7 +29761,7 @@
             <w:noProof/>
             <w:webHidden/>
           </w:rPr>
-          <w:t>20</w:t>
+          <w:t>21</w:t>
         </w:r>
         <w:r>
           <w:rPr>
@@ -29732,7 +29785,7 @@
           <w:lang w:eastAsia="de-CH"/>
         </w:rPr>
       </w:pPr>
-      <w:hyperlink w:anchor="_Toc99092390" w:history="1">
+      <w:hyperlink w:anchor="_Toc99098924" w:history="1">
         <w:r>
           <w:rPr>
             <w:rStyle w:val="Hyperlink"/>
@@ -29759,78 +29812,7 @@
             <w:noProof/>
             <w:webHidden/>
           </w:rPr>
-          <w:instrText xml:space="preserve"> PAGEREF _Toc99092390 \h </w:instrText>
-        </w:r>
-        <w:r>
-          <w:rPr>
-            <w:noProof/>
-            <w:webHidden/>
-          </w:rPr>
-        </w:r>
-        <w:r>
-          <w:rPr>
-            <w:noProof/>
-            <w:webHidden/>
-          </w:rPr>
-          <w:fldChar w:fldCharType="separate"/>
-        </w:r>
-        <w:r>
-          <w:rPr>
-            <w:noProof/>
-            <w:webHidden/>
-          </w:rPr>
-          <w:t>23</w:t>
-        </w:r>
-        <w:r>
-          <w:rPr>
-            <w:noProof/>
-            <w:webHidden/>
-          </w:rPr>
-          <w:fldChar w:fldCharType="end"/>
-        </w:r>
-      </w:hyperlink>
-    </w:p>
-    <w:p>
-      <w:pPr>
-        <w:pStyle w:val="Abbildungsverzeichnis"/>
-        <w:tabs>
-          <w:tab w:val="right" w:leader="dot" w:pos="9016"/>
-        </w:tabs>
-        <w:rPr>
-          <w:rFonts w:eastAsiaTheme="minorEastAsia"/>
-          <w:noProof/>
-          <w:sz w:val="22"/>
-          <w:lang w:eastAsia="de-CH"/>
-        </w:rPr>
-      </w:pPr>
-      <w:hyperlink w:anchor="_Toc99092391" w:history="1">
-        <w:r>
-          <w:rPr>
-            <w:rStyle w:val="Hyperlink"/>
-            <w:noProof/>
-          </w:rPr>
-          <w:t>Abbildung 7 To JSON Methode</w:t>
-        </w:r>
-        <w:r>
-          <w:rPr>
-            <w:noProof/>
-            <w:webHidden/>
-          </w:rPr>
-          <w:tab/>
-        </w:r>
-        <w:r>
-          <w:rPr>
-            <w:noProof/>
-            <w:webHidden/>
-          </w:rPr>
-          <w:fldChar w:fldCharType="begin"/>
-        </w:r>
-        <w:r>
-          <w:rPr>
-            <w:noProof/>
-            <w:webHidden/>
-          </w:rPr>
-          <w:instrText xml:space="preserve"> PAGEREF _Toc99092391 \h </w:instrText>
+          <w:instrText xml:space="preserve"> PAGEREF _Toc99098924 \h </w:instrText>
         </w:r>
         <w:r>
           <w:rPr>
@@ -29874,13 +29856,13 @@
           <w:lang w:eastAsia="de-CH"/>
         </w:rPr>
       </w:pPr>
-      <w:hyperlink w:anchor="_Toc99092392" w:history="1">
+      <w:hyperlink w:anchor="_Toc99098925" w:history="1">
         <w:r>
           <w:rPr>
             <w:rStyle w:val="Hyperlink"/>
             <w:noProof/>
           </w:rPr>
-          <w:t>Abbildung 8 Manger Aufbau</w:t>
+          <w:t>Abbildung 7 To JSON Methode</w:t>
         </w:r>
         <w:r>
           <w:rPr>
@@ -29901,78 +29883,7 @@
             <w:noProof/>
             <w:webHidden/>
           </w:rPr>
-          <w:instrText xml:space="preserve"> PAGEREF _Toc99092392 \h </w:instrText>
-        </w:r>
-        <w:r>
-          <w:rPr>
-            <w:noProof/>
-            <w:webHidden/>
-          </w:rPr>
-        </w:r>
-        <w:r>
-          <w:rPr>
-            <w:noProof/>
-            <w:webHidden/>
-          </w:rPr>
-          <w:fldChar w:fldCharType="separate"/>
-        </w:r>
-        <w:r>
-          <w:rPr>
-            <w:noProof/>
-            <w:webHidden/>
-          </w:rPr>
-          <w:t>24</w:t>
-        </w:r>
-        <w:r>
-          <w:rPr>
-            <w:noProof/>
-            <w:webHidden/>
-          </w:rPr>
-          <w:fldChar w:fldCharType="end"/>
-        </w:r>
-      </w:hyperlink>
-    </w:p>
-    <w:p>
-      <w:pPr>
-        <w:pStyle w:val="Abbildungsverzeichnis"/>
-        <w:tabs>
-          <w:tab w:val="right" w:leader="dot" w:pos="9016"/>
-        </w:tabs>
-        <w:rPr>
-          <w:rFonts w:eastAsiaTheme="minorEastAsia"/>
-          <w:noProof/>
-          <w:sz w:val="22"/>
-          <w:lang w:eastAsia="de-CH"/>
-        </w:rPr>
-      </w:pPr>
-      <w:hyperlink w:anchor="_Toc99092393" w:history="1">
-        <w:r>
-          <w:rPr>
-            <w:rStyle w:val="Hyperlink"/>
-            <w:noProof/>
-          </w:rPr>
-          <w:t>Abbildung 9 Storage-Handler Aufbau</w:t>
-        </w:r>
-        <w:r>
-          <w:rPr>
-            <w:noProof/>
-            <w:webHidden/>
-          </w:rPr>
-          <w:tab/>
-        </w:r>
-        <w:r>
-          <w:rPr>
-            <w:noProof/>
-            <w:webHidden/>
-          </w:rPr>
-          <w:fldChar w:fldCharType="begin"/>
-        </w:r>
-        <w:r>
-          <w:rPr>
-            <w:noProof/>
-            <w:webHidden/>
-          </w:rPr>
-          <w:instrText xml:space="preserve"> PAGEREF _Toc99092393 \h </w:instrText>
+          <w:instrText xml:space="preserve"> PAGEREF _Toc99098925 \h </w:instrText>
         </w:r>
         <w:r>
           <w:rPr>
@@ -30016,13 +29927,13 @@
           <w:lang w:eastAsia="de-CH"/>
         </w:rPr>
       </w:pPr>
-      <w:hyperlink w:anchor="_Toc99092394" w:history="1">
+      <w:hyperlink w:anchor="_Toc99098926" w:history="1">
         <w:r>
           <w:rPr>
             <w:rStyle w:val="Hyperlink"/>
             <w:noProof/>
           </w:rPr>
-          <w:t>Abbildung 10 Cambot-Handler Statemachine</w:t>
+          <w:t>Abbildung 8 Manger Aufbau</w:t>
         </w:r>
         <w:r>
           <w:rPr>
@@ -30043,7 +29954,7 @@
             <w:noProof/>
             <w:webHidden/>
           </w:rPr>
-          <w:instrText xml:space="preserve"> PAGEREF _Toc99092394 \h </w:instrText>
+          <w:instrText xml:space="preserve"> PAGEREF _Toc99098926 \h </w:instrText>
         </w:r>
         <w:r>
           <w:rPr>
@@ -30087,7 +29998,149 @@
           <w:lang w:eastAsia="de-CH"/>
         </w:rPr>
       </w:pPr>
-      <w:hyperlink w:anchor="_Toc99092395" w:history="1">
+      <w:hyperlink w:anchor="_Toc99098927" w:history="1">
+        <w:r>
+          <w:rPr>
+            <w:rStyle w:val="Hyperlink"/>
+            <w:noProof/>
+          </w:rPr>
+          <w:t>Abbildung 9 Storage-Handler Aufbau</w:t>
+        </w:r>
+        <w:r>
+          <w:rPr>
+            <w:noProof/>
+            <w:webHidden/>
+          </w:rPr>
+          <w:tab/>
+        </w:r>
+        <w:r>
+          <w:rPr>
+            <w:noProof/>
+            <w:webHidden/>
+          </w:rPr>
+          <w:fldChar w:fldCharType="begin"/>
+        </w:r>
+        <w:r>
+          <w:rPr>
+            <w:noProof/>
+            <w:webHidden/>
+          </w:rPr>
+          <w:instrText xml:space="preserve"> PAGEREF _Toc99098927 \h </w:instrText>
+        </w:r>
+        <w:r>
+          <w:rPr>
+            <w:noProof/>
+            <w:webHidden/>
+          </w:rPr>
+        </w:r>
+        <w:r>
+          <w:rPr>
+            <w:noProof/>
+            <w:webHidden/>
+          </w:rPr>
+          <w:fldChar w:fldCharType="separate"/>
+        </w:r>
+        <w:r>
+          <w:rPr>
+            <w:noProof/>
+            <w:webHidden/>
+          </w:rPr>
+          <w:t>26</w:t>
+        </w:r>
+        <w:r>
+          <w:rPr>
+            <w:noProof/>
+            <w:webHidden/>
+          </w:rPr>
+          <w:fldChar w:fldCharType="end"/>
+        </w:r>
+      </w:hyperlink>
+    </w:p>
+    <w:p>
+      <w:pPr>
+        <w:pStyle w:val="Abbildungsverzeichnis"/>
+        <w:tabs>
+          <w:tab w:val="right" w:leader="dot" w:pos="9016"/>
+        </w:tabs>
+        <w:rPr>
+          <w:rFonts w:eastAsiaTheme="minorEastAsia"/>
+          <w:noProof/>
+          <w:sz w:val="22"/>
+          <w:lang w:eastAsia="de-CH"/>
+        </w:rPr>
+      </w:pPr>
+      <w:hyperlink w:anchor="_Toc99098928" w:history="1">
+        <w:r>
+          <w:rPr>
+            <w:rStyle w:val="Hyperlink"/>
+            <w:noProof/>
+          </w:rPr>
+          <w:t>Abbildung 10 Cambot-Handler Statemachine</w:t>
+        </w:r>
+        <w:r>
+          <w:rPr>
+            <w:noProof/>
+            <w:webHidden/>
+          </w:rPr>
+          <w:tab/>
+        </w:r>
+        <w:r>
+          <w:rPr>
+            <w:noProof/>
+            <w:webHidden/>
+          </w:rPr>
+          <w:fldChar w:fldCharType="begin"/>
+        </w:r>
+        <w:r>
+          <w:rPr>
+            <w:noProof/>
+            <w:webHidden/>
+          </w:rPr>
+          <w:instrText xml:space="preserve"> PAGEREF _Toc99098928 \h </w:instrText>
+        </w:r>
+        <w:r>
+          <w:rPr>
+            <w:noProof/>
+            <w:webHidden/>
+          </w:rPr>
+        </w:r>
+        <w:r>
+          <w:rPr>
+            <w:noProof/>
+            <w:webHidden/>
+          </w:rPr>
+          <w:fldChar w:fldCharType="separate"/>
+        </w:r>
+        <w:r>
+          <w:rPr>
+            <w:noProof/>
+            <w:webHidden/>
+          </w:rPr>
+          <w:t>26</w:t>
+        </w:r>
+        <w:r>
+          <w:rPr>
+            <w:noProof/>
+            <w:webHidden/>
+          </w:rPr>
+          <w:fldChar w:fldCharType="end"/>
+        </w:r>
+      </w:hyperlink>
+    </w:p>
+    <w:p>
+      <w:pPr>
+        <w:pStyle w:val="Abbildungsverzeichnis"/>
+        <w:tabs>
+          <w:tab w:val="right" w:leader="dot" w:pos="9016"/>
+        </w:tabs>
+        <w:rPr>
+          <w:rFonts w:eastAsiaTheme="minorEastAsia"/>
+          <w:noProof/>
+          <w:sz w:val="22"/>
+          <w:lang w:eastAsia="de-CH"/>
+        </w:rPr>
+      </w:pPr>
+      <w:hyperlink w:anchor="_Toc99098929" w:history="1">
         <w:r>
           <w:rPr>
             <w:rStyle w:val="Hyperlink"/>
@@ -30114,149 +30167,7 @@
             <w:noProof/>
             <w:webHidden/>
           </w:rPr>
-          <w:instrText xml:space="preserve"> PAGEREF _Toc99092395 \h </w:instrText>
-        </w:r>
-        <w:r>
-          <w:rPr>
-            <w:noProof/>
-            <w:webHidden/>
-          </w:rPr>
-        </w:r>
-        <w:r>
-          <w:rPr>
-            <w:noProof/>
-            <w:webHidden/>
-          </w:rPr>
-          <w:fldChar w:fldCharType="separate"/>
-        </w:r>
-        <w:r>
-          <w:rPr>
-            <w:noProof/>
-            <w:webHidden/>
-          </w:rPr>
-          <w:t>28</w:t>
-        </w:r>
-        <w:r>
-          <w:rPr>
-            <w:noProof/>
-            <w:webHidden/>
-          </w:rPr>
-          <w:fldChar w:fldCharType="end"/>
-        </w:r>
-      </w:hyperlink>
-    </w:p>
-    <w:p>
-      <w:pPr>
-        <w:pStyle w:val="Abbildungsverzeichnis"/>
-        <w:tabs>
-          <w:tab w:val="right" w:leader="dot" w:pos="9016"/>
-        </w:tabs>
-        <w:rPr>
-          <w:rFonts w:eastAsiaTheme="minorEastAsia"/>
-          <w:noProof/>
-          <w:sz w:val="22"/>
-          <w:lang w:eastAsia="de-CH"/>
-        </w:rPr>
-      </w:pPr>
-      <w:hyperlink w:anchor="_Toc99092396" w:history="1">
-        <w:r>
-          <w:rPr>
-            <w:rStyle w:val="Hyperlink"/>
-            <w:noProof/>
-          </w:rPr>
-          <w:t>Abbildung 12 Access List Authorizaztion</w:t>
-        </w:r>
-        <w:r>
-          <w:rPr>
-            <w:noProof/>
-            <w:webHidden/>
-          </w:rPr>
-          <w:tab/>
-        </w:r>
-        <w:r>
-          <w:rPr>
-            <w:noProof/>
-            <w:webHidden/>
-          </w:rPr>
-          <w:fldChar w:fldCharType="begin"/>
-        </w:r>
-        <w:r>
-          <w:rPr>
-            <w:noProof/>
-            <w:webHidden/>
-          </w:rPr>
-          <w:instrText xml:space="preserve"> PAGEREF _Toc99092396 \h </w:instrText>
-        </w:r>
-        <w:r>
-          <w:rPr>
-            <w:noProof/>
-            <w:webHidden/>
-          </w:rPr>
-        </w:r>
-        <w:r>
-          <w:rPr>
-            <w:noProof/>
-            <w:webHidden/>
-          </w:rPr>
-          <w:fldChar w:fldCharType="separate"/>
-        </w:r>
-        <w:r>
-          <w:rPr>
-            <w:noProof/>
-            <w:webHidden/>
-          </w:rPr>
-          <w:t>28</w:t>
-        </w:r>
-        <w:r>
-          <w:rPr>
-            <w:noProof/>
-            <w:webHidden/>
-          </w:rPr>
-          <w:fldChar w:fldCharType="end"/>
-        </w:r>
-      </w:hyperlink>
-    </w:p>
-    <w:p>
-      <w:pPr>
-        <w:pStyle w:val="Abbildungsverzeichnis"/>
-        <w:tabs>
-          <w:tab w:val="right" w:leader="dot" w:pos="9016"/>
-        </w:tabs>
-        <w:rPr>
-          <w:rFonts w:eastAsiaTheme="minorEastAsia"/>
-          <w:noProof/>
-          <w:sz w:val="22"/>
-          <w:lang w:eastAsia="de-CH"/>
-        </w:rPr>
-      </w:pPr>
-      <w:hyperlink w:anchor="_Toc99092397" w:history="1">
-        <w:r>
-          <w:rPr>
-            <w:rStyle w:val="Hyperlink"/>
-            <w:noProof/>
-          </w:rPr>
-          <w:t>Abbildung 13 Access List IP-Autorisation</w:t>
-        </w:r>
-        <w:r>
-          <w:rPr>
-            <w:noProof/>
-            <w:webHidden/>
-          </w:rPr>
-          <w:tab/>
-        </w:r>
-        <w:r>
-          <w:rPr>
-            <w:noProof/>
-            <w:webHidden/>
-          </w:rPr>
-          <w:fldChar w:fldCharType="begin"/>
-        </w:r>
-        <w:r>
-          <w:rPr>
-            <w:noProof/>
-            <w:webHidden/>
-          </w:rPr>
-          <w:instrText xml:space="preserve"> PAGEREF _Toc99092397 \h </w:instrText>
+          <w:instrText xml:space="preserve"> PAGEREF _Toc99098929 \h </w:instrText>
         </w:r>
         <w:r>
           <w:rPr>
@@ -30300,13 +30211,13 @@
           <w:lang w:eastAsia="de-CH"/>
         </w:rPr>
       </w:pPr>
-      <w:hyperlink w:anchor="_Toc99092398" w:history="1">
+      <w:hyperlink w:anchor="_Toc99098930" w:history="1">
         <w:r>
           <w:rPr>
             <w:rStyle w:val="Hyperlink"/>
             <w:noProof/>
           </w:rPr>
-          <w:t>Abbildung 14 UI</w:t>
+          <w:t>Abbildung 12 Access List Authorizaztion</w:t>
         </w:r>
         <w:r>
           <w:rPr>
@@ -30327,7 +30238,78 @@
             <w:noProof/>
             <w:webHidden/>
           </w:rPr>
-          <w:instrText xml:space="preserve"> PAGEREF _Toc99092398 \h </w:instrText>
+          <w:instrText xml:space="preserve"> PAGEREF _Toc99098930 \h </w:instrText>
+        </w:r>
+        <w:r>
+          <w:rPr>
+            <w:noProof/>
+            <w:webHidden/>
+          </w:rPr>
+        </w:r>
+        <w:r>
+          <w:rPr>
+            <w:noProof/>
+            <w:webHidden/>
+          </w:rPr>
+          <w:fldChar w:fldCharType="separate"/>
+        </w:r>
+        <w:r>
+          <w:rPr>
+            <w:noProof/>
+            <w:webHidden/>
+          </w:rPr>
+          <w:t>29</w:t>
+        </w:r>
+        <w:r>
+          <w:rPr>
+            <w:noProof/>
+            <w:webHidden/>
+          </w:rPr>
+          <w:fldChar w:fldCharType="end"/>
+        </w:r>
+      </w:hyperlink>
+    </w:p>
+    <w:p>
+      <w:pPr>
+        <w:pStyle w:val="Abbildungsverzeichnis"/>
+        <w:tabs>
+          <w:tab w:val="right" w:leader="dot" w:pos="9016"/>
+        </w:tabs>
+        <w:rPr>
+          <w:rFonts w:eastAsiaTheme="minorEastAsia"/>
+          <w:noProof/>
+          <w:sz w:val="22"/>
+          <w:lang w:eastAsia="de-CH"/>
+        </w:rPr>
+      </w:pPr>
+      <w:hyperlink w:anchor="_Toc99098931" w:history="1">
+        <w:r>
+          <w:rPr>
+            <w:rStyle w:val="Hyperlink"/>
+            <w:noProof/>
+          </w:rPr>
+          <w:t>Abbildung 13 Access List IP-Autorisation</w:t>
+        </w:r>
+        <w:r>
+          <w:rPr>
+            <w:noProof/>
+            <w:webHidden/>
+          </w:rPr>
+          <w:tab/>
+        </w:r>
+        <w:r>
+          <w:rPr>
+            <w:noProof/>
+            <w:webHidden/>
+          </w:rPr>
+          <w:fldChar w:fldCharType="begin"/>
+        </w:r>
+        <w:r>
+          <w:rPr>
+            <w:noProof/>
+            <w:webHidden/>
+          </w:rPr>
+          <w:instrText xml:space="preserve"> PAGEREF _Toc99098931 \h </w:instrText>
         </w:r>
         <w:r>
           <w:rPr>
@@ -30371,13 +30353,13 @@
           <w:lang w:eastAsia="de-CH"/>
         </w:rPr>
       </w:pPr>
-      <w:hyperlink w:anchor="_Toc99092399" w:history="1">
+      <w:hyperlink w:anchor="_Toc99098932" w:history="1">
         <w:r>
           <w:rPr>
             <w:rStyle w:val="Hyperlink"/>
             <w:noProof/>
           </w:rPr>
-          <w:t>Abbildung 15 Autogramm</w:t>
+          <w:t>Abbildung 14 UI</w:t>
         </w:r>
         <w:r>
           <w:rPr>
@@ -30398,7 +30380,7 @@
             <w:noProof/>
             <w:webHidden/>
           </w:rPr>
-          <w:instrText xml:space="preserve"> PAGEREF _Toc99092399 \h </w:instrText>
+          <w:instrText xml:space="preserve"> PAGEREF _Toc99098932 \h </w:instrText>
         </w:r>
         <w:r>
           <w:rPr>
@@ -30418,7 +30400,220 @@
             <w:noProof/>
             <w:webHidden/>
           </w:rPr>
-          <w:t>39</w:t>
+          <w:t>31</w:t>
+        </w:r>
+        <w:r>
+          <w:rPr>
+            <w:noProof/>
+            <w:webHidden/>
+          </w:rPr>
+          <w:fldChar w:fldCharType="end"/>
+        </w:r>
+      </w:hyperlink>
+    </w:p>
+    <w:p>
+      <w:pPr>
+        <w:pStyle w:val="Abbildungsverzeichnis"/>
+        <w:tabs>
+          <w:tab w:val="right" w:leader="dot" w:pos="9016"/>
+        </w:tabs>
+        <w:rPr>
+          <w:rFonts w:eastAsiaTheme="minorEastAsia"/>
+          <w:noProof/>
+          <w:sz w:val="22"/>
+          <w:lang w:eastAsia="de-CH"/>
+        </w:rPr>
+      </w:pPr>
+      <w:hyperlink w:anchor="_Toc99098933" w:history="1">
+        <w:r>
+          <w:rPr>
+            <w:rStyle w:val="Hyperlink"/>
+            <w:noProof/>
+          </w:rPr>
+          <w:t>Abbildung 15 Storage Tests</w:t>
+        </w:r>
+        <w:r>
+          <w:rPr>
+            <w:noProof/>
+            <w:webHidden/>
+          </w:rPr>
+          <w:tab/>
+        </w:r>
+        <w:r>
+          <w:rPr>
+            <w:noProof/>
+            <w:webHidden/>
+          </w:rPr>
+          <w:fldChar w:fldCharType="begin"/>
+        </w:r>
+        <w:r>
+          <w:rPr>
+            <w:noProof/>
+            <w:webHidden/>
+          </w:rPr>
+          <w:instrText xml:space="preserve"> PAGEREF _Toc99098933 \h </w:instrText>
+        </w:r>
+        <w:r>
+          <w:rPr>
+            <w:noProof/>
+            <w:webHidden/>
+          </w:rPr>
+        </w:r>
+        <w:r>
+          <w:rPr>
+            <w:noProof/>
+            <w:webHidden/>
+          </w:rPr>
+          <w:fldChar w:fldCharType="separate"/>
+        </w:r>
+        <w:r>
+          <w:rPr>
+            <w:noProof/>
+            <w:webHidden/>
+          </w:rPr>
+          <w:t>32</w:t>
+        </w:r>
+        <w:r>
+          <w:rPr>
+            <w:noProof/>
+            <w:webHidden/>
+          </w:rPr>
+          <w:fldChar w:fldCharType="end"/>
+        </w:r>
+      </w:hyperlink>
+    </w:p>
+    <w:p>
+      <w:pPr>
+        <w:pStyle w:val="Abbildungsverzeichnis"/>
+        <w:tabs>
+          <w:tab w:val="right" w:leader="dot" w:pos="9016"/>
+        </w:tabs>
+        <w:rPr>
+          <w:rFonts w:eastAsiaTheme="minorEastAsia"/>
+          <w:noProof/>
+          <w:sz w:val="22"/>
+          <w:lang w:eastAsia="de-CH"/>
+        </w:rPr>
+      </w:pPr>
+      <w:hyperlink w:anchor="_Toc99098934" w:history="1">
+        <w:r>
+          <w:rPr>
+            <w:rStyle w:val="Hyperlink"/>
+            <w:noProof/>
+          </w:rPr>
+          <w:t>Abbildung 16 Config Tests</w:t>
+        </w:r>
+        <w:r>
+          <w:rPr>
+            <w:noProof/>
+            <w:webHidden/>
+          </w:rPr>
+          <w:tab/>
+        </w:r>
+        <w:r>
+          <w:rPr>
+            <w:noProof/>
+            <w:webHidden/>
+          </w:rPr>
+          <w:fldChar w:fldCharType="begin"/>
+        </w:r>
+        <w:r>
+          <w:rPr>
+            <w:noProof/>
+            <w:webHidden/>
+          </w:rPr>
+          <w:instrText xml:space="preserve"> PAGEREF _Toc99098934 \h </w:instrText>
+        </w:r>
+        <w:r>
+          <w:rPr>
+            <w:noProof/>
+            <w:webHidden/>
+          </w:rPr>
+        </w:r>
+        <w:r>
+          <w:rPr>
+            <w:noProof/>
+            <w:webHidden/>
+          </w:rPr>
+          <w:fldChar w:fldCharType="separate"/>
+        </w:r>
+        <w:r>
+          <w:rPr>
+            <w:noProof/>
+            <w:webHidden/>
+          </w:rPr>
+          <w:t>32</w:t>
+        </w:r>
+        <w:r>
+          <w:rPr>
+            <w:noProof/>
+            <w:webHidden/>
+          </w:rPr>
+          <w:fldChar w:fldCharType="end"/>
+        </w:r>
+      </w:hyperlink>
+    </w:p>
+    <w:p>
+      <w:pPr>
+        <w:pStyle w:val="Abbildungsverzeichnis"/>
+        <w:tabs>
+          <w:tab w:val="right" w:leader="dot" w:pos="9016"/>
+        </w:tabs>
+        <w:rPr>
+          <w:rFonts w:eastAsiaTheme="minorEastAsia"/>
+          <w:noProof/>
+          <w:sz w:val="22"/>
+          <w:lang w:eastAsia="de-CH"/>
+        </w:rPr>
+      </w:pPr>
+      <w:hyperlink w:anchor="_Toc99098935" w:history="1">
+        <w:r>
+          <w:rPr>
+            <w:rStyle w:val="Hyperlink"/>
+            <w:noProof/>
+          </w:rPr>
+          <w:t>Abbildung 17 Autogramm</w:t>
+        </w:r>
+        <w:r>
+          <w:rPr>
+            <w:noProof/>
+            <w:webHidden/>
+          </w:rPr>
+          <w:tab/>
+        </w:r>
+        <w:r>
+          <w:rPr>
+            <w:noProof/>
+            <w:webHidden/>
+          </w:rPr>
+          <w:fldChar w:fldCharType="begin"/>
+        </w:r>
+        <w:r>
+          <w:rPr>
+            <w:noProof/>
+            <w:webHidden/>
+          </w:rPr>
+          <w:instrText xml:space="preserve"> PAGEREF _Toc99098935 \h </w:instrText>
+        </w:r>
+        <w:r>
+          <w:rPr>
+            <w:noProof/>
+            <w:webHidden/>
+          </w:rPr>
+        </w:r>
+        <w:r>
+          <w:rPr>
+            <w:noProof/>
+            <w:webHidden/>
+          </w:rPr>
+          <w:fldChar w:fldCharType="separate"/>
+        </w:r>
+        <w:r>
+          <w:rPr>
+            <w:noProof/>
+            <w:webHidden/>
+          </w:rPr>
+          <w:t>40</w:t>
         </w:r>
         <w:r>
           <w:rPr>

</xml_diff>